<commit_message>
test 1 server prepropuestadoc
</commit_message>
<xml_diff>
--- a/static/templates_docs/pre_propuesta.docx
+++ b/static/templates_docs/pre_propuesta.docx
@@ -1268,75 +1268,6 @@
                 <w:u w:val="single"/>
               </w:rPr>
             </w:pPr>
-            <w:proofErr w:type="gramStart"/>
-            <w:r>
-              <w:rPr>
-                <w:rFonts w:ascii="Arial Narrow" w:eastAsia="Times New Roman" w:hAnsi="Arial Narrow" w:cs="Times New Roman"/>
-                <w:i/>
-                <w:color w:val="666666"/>
-                <w:sz w:val="18"/>
-                <w:szCs w:val="18"/>
-              </w:rPr>
-              <w:t>{{</w:t>
-            </w:r>
-            <w:r>
-              <w:rPr>
-                <w:rFonts w:ascii="Arial Narrow" w:eastAsia="Times New Roman" w:hAnsi="Arial Narrow" w:cs="Times New Roman"/>
-                <w:i/>
-                <w:color w:val="666666"/>
-                <w:sz w:val="18"/>
-                <w:szCs w:val="18"/>
-                <w:shd w:val="clear" w:color="auto" w:fill="FFFFFF"/>
-              </w:rPr>
-              <w:t xml:space="preserve"> </w:t>
-            </w:r>
-            <w:proofErr w:type="spellStart"/>
-            <w:r>
-              <w:rPr>
-                <w:rFonts w:ascii="Arial Narrow" w:eastAsia="Times New Roman" w:hAnsi="Arial Narrow" w:cs="Times New Roman"/>
-                <w:i/>
-                <w:color w:val="666666"/>
-                <w:sz w:val="18"/>
-                <w:szCs w:val="18"/>
-                <w:shd w:val="clear" w:color="auto" w:fill="FFFFFF"/>
-              </w:rPr>
-              <w:t>tema</w:t>
-            </w:r>
-            <w:proofErr w:type="gramEnd"/>
-            <w:r>
-              <w:rPr>
-                <w:rFonts w:ascii="Arial Narrow" w:eastAsia="Times New Roman" w:hAnsi="Arial Narrow" w:cs="Times New Roman"/>
-                <w:i/>
-                <w:color w:val="666666"/>
-                <w:sz w:val="18"/>
-                <w:szCs w:val="18"/>
-                <w:shd w:val="clear" w:color="auto" w:fill="FFFFFF"/>
-              </w:rPr>
-              <w:t>.items</w:t>
-            </w:r>
-            <w:proofErr w:type="spellEnd"/>
-            <w:r>
-              <w:rPr>
-                <w:rFonts w:ascii="Arial Narrow" w:eastAsia="Times New Roman" w:hAnsi="Arial Narrow" w:cs="Times New Roman"/>
-                <w:i/>
-                <w:color w:val="666666"/>
-                <w:sz w:val="18"/>
-                <w:szCs w:val="18"/>
-                <w:shd w:val="clear" w:color="auto" w:fill="FFFFFF"/>
-              </w:rPr>
-              <w:t>[0].pregunta</w:t>
-            </w:r>
-            <w:r>
-              <w:rPr>
-                <w:rFonts w:ascii="Arial Narrow" w:eastAsia="Times New Roman" w:hAnsi="Arial Narrow" w:cs="Times New Roman"/>
-                <w:i/>
-                <w:color w:val="666666"/>
-                <w:sz w:val="18"/>
-                <w:szCs w:val="18"/>
-                <w:shd w:val="clear" w:color="auto" w:fill="FFFFFF"/>
-              </w:rPr>
-              <w:t>}}</w:t>
-            </w:r>
           </w:p>
         </w:tc>
         <w:tc>
@@ -1353,110 +1284,8 @@
                 <w:b/>
               </w:rPr>
             </w:pPr>
-            <w:r>
-              <w:rPr>
-                <w:rFonts w:ascii="Arial Narrow" w:eastAsia="Times New Roman" w:hAnsi="Arial Narrow" w:cs="Times New Roman"/>
-                <w:b/>
-                <w:color w:val="666666"/>
-              </w:rPr>
-              <w:t>{{</w:t>
-            </w:r>
-            <w:proofErr w:type="spellStart"/>
-            <w:proofErr w:type="gramStart"/>
-            <w:r>
-              <w:rPr>
-                <w:rFonts w:ascii="Arial Narrow" w:eastAsia="Times New Roman" w:hAnsi="Arial Narrow" w:cs="Times New Roman"/>
-                <w:b/>
-                <w:color w:val="666666"/>
-              </w:rPr>
-              <w:t>categorias</w:t>
-            </w:r>
-            <w:proofErr w:type="spellEnd"/>
-            <w:r>
-              <w:rPr>
-                <w:rFonts w:ascii="Arial Narrow" w:eastAsia="Times New Roman" w:hAnsi="Arial Narrow" w:cs="Times New Roman"/>
-                <w:b/>
-                <w:color w:val="666666"/>
-              </w:rPr>
-              <w:t>[</w:t>
-            </w:r>
-            <w:proofErr w:type="gramEnd"/>
-            <w:r>
-              <w:rPr>
-                <w:rFonts w:ascii="Arial Narrow" w:eastAsia="Times New Roman" w:hAnsi="Arial Narrow" w:cs="Times New Roman"/>
-                <w:b/>
-                <w:color w:val="666666"/>
-                <w:shd w:val="clear" w:color="auto" w:fill="FFFFFF"/>
-              </w:rPr>
-              <w:t xml:space="preserve"> </w:t>
-            </w:r>
-            <w:proofErr w:type="spellStart"/>
-            <w:r>
-              <w:rPr>
-                <w:rFonts w:ascii="Arial Narrow" w:eastAsia="Times New Roman" w:hAnsi="Arial Narrow" w:cs="Times New Roman"/>
-                <w:b/>
-                <w:color w:val="666666"/>
-                <w:shd w:val="clear" w:color="auto" w:fill="FFFFFF"/>
-              </w:rPr>
-              <w:t>tema.items</w:t>
-            </w:r>
-            <w:proofErr w:type="spellEnd"/>
-            <w:r>
-              <w:rPr>
-                <w:rFonts w:ascii="Arial Narrow" w:eastAsia="Times New Roman" w:hAnsi="Arial Narrow" w:cs="Times New Roman"/>
-                <w:b/>
-                <w:color w:val="666666"/>
-                <w:shd w:val="clear" w:color="auto" w:fill="FFFFFF"/>
-              </w:rPr>
-              <w:t>[0]</w:t>
-            </w:r>
-            <w:r>
-              <w:rPr>
-                <w:rFonts w:ascii="Arial Narrow" w:eastAsia="Times New Roman" w:hAnsi="Arial Narrow" w:cs="Times New Roman"/>
-                <w:b/>
-                <w:color w:val="666666"/>
-                <w:shd w:val="clear" w:color="auto" w:fill="FFFFFF"/>
-              </w:rPr>
-              <w:t>.</w:t>
-            </w:r>
-            <w:proofErr w:type="spellStart"/>
-            <w:r>
-              <w:rPr>
-                <w:rFonts w:ascii="Arial Narrow" w:eastAsia="Times New Roman" w:hAnsi="Arial Narrow" w:cs="Times New Roman"/>
-                <w:b/>
-                <w:color w:val="666666"/>
-                <w:shd w:val="clear" w:color="auto" w:fill="FFFFFF"/>
-              </w:rPr>
-              <w:t>categoria</w:t>
-            </w:r>
-            <w:proofErr w:type="spellEnd"/>
-            <w:r>
-              <w:rPr>
-                <w:rFonts w:ascii="Arial Narrow" w:eastAsia="Times New Roman" w:hAnsi="Arial Narrow" w:cs="Times New Roman"/>
-                <w:b/>
-                <w:color w:val="666666"/>
-                <w:shd w:val="clear" w:color="auto" w:fill="FFFFFF"/>
-              </w:rPr>
-              <w:t xml:space="preserve"> </w:t>
-            </w:r>
-            <w:r>
-              <w:rPr>
-                <w:rFonts w:ascii="Arial Narrow" w:eastAsia="Times New Roman" w:hAnsi="Arial Narrow" w:cs="Times New Roman"/>
-                <w:b/>
-                <w:color w:val="666666"/>
-                <w:shd w:val="clear" w:color="auto" w:fill="FFFFFF"/>
-              </w:rPr>
-              <w:t>]</w:t>
-            </w:r>
-            <w:r>
-              <w:rPr>
-                <w:rFonts w:ascii="Arial Narrow" w:eastAsia="Times New Roman" w:hAnsi="Arial Narrow" w:cs="Times New Roman"/>
-                <w:b/>
-                <w:color w:val="666666"/>
-                <w:shd w:val="clear" w:color="auto" w:fill="FFFFFF"/>
-              </w:rPr>
-              <w:t>}}</w:t>
-            </w:r>
+            <w:bookmarkStart w:id="0" w:name="_GoBack"/>
+            <w:bookmarkEnd w:id="0"/>
           </w:p>
         </w:tc>
       </w:tr>
@@ -1493,86 +1322,6 @@
                 <w:b/>
               </w:rPr>
             </w:pPr>
-            <w:proofErr w:type="gramStart"/>
-            <w:r>
-              <w:rPr>
-                <w:rFonts w:ascii="Arial Narrow" w:eastAsia="Times New Roman" w:hAnsi="Arial Narrow" w:cs="Times New Roman"/>
-                <w:b/>
-                <w:color w:val="666666"/>
-                <w:sz w:val="18"/>
-                <w:szCs w:val="18"/>
-              </w:rPr>
-              <w:t>{{</w:t>
-            </w:r>
-            <w:r>
-              <w:rPr>
-                <w:rFonts w:ascii="Arial Narrow" w:eastAsia="Times New Roman" w:hAnsi="Arial Narrow" w:cs="Times New Roman"/>
-                <w:b/>
-                <w:color w:val="666666"/>
-                <w:sz w:val="18"/>
-                <w:szCs w:val="18"/>
-                <w:shd w:val="clear" w:color="auto" w:fill="FFFFFF"/>
-              </w:rPr>
-              <w:t xml:space="preserve"> </w:t>
-            </w:r>
-            <w:proofErr w:type="spellStart"/>
-            <w:r>
-              <w:rPr>
-                <w:rFonts w:ascii="Arial Narrow" w:eastAsia="Times New Roman" w:hAnsi="Arial Narrow" w:cs="Times New Roman"/>
-                <w:b/>
-                <w:color w:val="666666"/>
-                <w:sz w:val="18"/>
-                <w:szCs w:val="18"/>
-                <w:shd w:val="clear" w:color="auto" w:fill="FFFFFF"/>
-              </w:rPr>
-              <w:t>tema</w:t>
-            </w:r>
-            <w:proofErr w:type="gramEnd"/>
-            <w:r>
-              <w:rPr>
-                <w:rFonts w:ascii="Arial Narrow" w:eastAsia="Times New Roman" w:hAnsi="Arial Narrow" w:cs="Times New Roman"/>
-                <w:b/>
-                <w:color w:val="666666"/>
-                <w:sz w:val="18"/>
-                <w:szCs w:val="18"/>
-                <w:shd w:val="clear" w:color="auto" w:fill="FFFFFF"/>
-              </w:rPr>
-              <w:t>.items</w:t>
-            </w:r>
-            <w:proofErr w:type="spellEnd"/>
-            <w:r>
-              <w:rPr>
-                <w:rFonts w:ascii="Arial Narrow" w:eastAsia="Times New Roman" w:hAnsi="Arial Narrow" w:cs="Times New Roman"/>
-                <w:b/>
-                <w:color w:val="666666"/>
-                <w:sz w:val="18"/>
-                <w:szCs w:val="18"/>
-                <w:shd w:val="clear" w:color="auto" w:fill="FFFFFF"/>
-              </w:rPr>
-              <w:t>[0]</w:t>
-            </w:r>
-            <w:r>
-              <w:rPr>
-                <w:rFonts w:ascii="Arial Narrow" w:eastAsia="Times New Roman" w:hAnsi="Arial Narrow" w:cs="Times New Roman"/>
-                <w:b/>
-                <w:color w:val="666666"/>
-                <w:sz w:val="18"/>
-                <w:szCs w:val="18"/>
-                <w:shd w:val="clear" w:color="auto" w:fill="FFFFFF"/>
-              </w:rPr>
-              <w:t>.respuesta</w:t>
-            </w:r>
-            <w:r>
-              <w:rPr>
-                <w:rFonts w:ascii="Arial Narrow" w:eastAsia="Times New Roman" w:hAnsi="Arial Narrow" w:cs="Times New Roman"/>
-                <w:b/>
-                <w:color w:val="666666"/>
-                <w:sz w:val="18"/>
-                <w:szCs w:val="18"/>
-                <w:shd w:val="clear" w:color="auto" w:fill="FFFFFF"/>
-              </w:rPr>
-              <w:t xml:space="preserve"> }}</w:t>
-            </w:r>
           </w:p>
         </w:tc>
         <w:tc>
@@ -1632,99 +1381,6 @@
                 <w:szCs w:val="18"/>
               </w:rPr>
             </w:pPr>
-            <w:proofErr w:type="gramStart"/>
-            <w:r>
-              <w:rPr>
-                <w:rFonts w:ascii="Arial Narrow" w:eastAsia="Times New Roman" w:hAnsi="Arial Narrow" w:cs="Times New Roman"/>
-                <w:b/>
-                <w:color w:val="666666"/>
-                <w:sz w:val="18"/>
-                <w:szCs w:val="18"/>
-              </w:rPr>
-              <w:t>{{</w:t>
-            </w:r>
-            <w:r>
-              <w:rPr>
-                <w:rFonts w:ascii="Arial Narrow" w:eastAsia="Times New Roman" w:hAnsi="Arial Narrow" w:cs="Times New Roman"/>
-                <w:b/>
-                <w:color w:val="666666"/>
-                <w:sz w:val="18"/>
-                <w:szCs w:val="18"/>
-                <w:shd w:val="clear" w:color="auto" w:fill="FFFFFF"/>
-              </w:rPr>
-              <w:t xml:space="preserve"> </w:t>
-            </w:r>
-            <w:proofErr w:type="spellStart"/>
-            <w:r>
-              <w:rPr>
-                <w:rFonts w:ascii="Arial Narrow" w:eastAsia="Times New Roman" w:hAnsi="Arial Narrow" w:cs="Times New Roman"/>
-                <w:b/>
-                <w:color w:val="666666"/>
-                <w:sz w:val="18"/>
-                <w:szCs w:val="18"/>
-                <w:shd w:val="clear" w:color="auto" w:fill="FFFFFF"/>
-              </w:rPr>
-              <w:t>tema</w:t>
-            </w:r>
-            <w:proofErr w:type="gramEnd"/>
-            <w:r>
-              <w:rPr>
-                <w:rFonts w:ascii="Arial Narrow" w:eastAsia="Times New Roman" w:hAnsi="Arial Narrow" w:cs="Times New Roman"/>
-                <w:b/>
-                <w:color w:val="666666"/>
-                <w:sz w:val="18"/>
-                <w:szCs w:val="18"/>
-                <w:shd w:val="clear" w:color="auto" w:fill="FFFFFF"/>
-              </w:rPr>
-              <w:t>.items</w:t>
-            </w:r>
-            <w:proofErr w:type="spellEnd"/>
-            <w:r>
-              <w:rPr>
-                <w:rFonts w:ascii="Arial Narrow" w:eastAsia="Times New Roman" w:hAnsi="Arial Narrow" w:cs="Times New Roman"/>
-                <w:b/>
-                <w:color w:val="666666"/>
-                <w:sz w:val="18"/>
-                <w:szCs w:val="18"/>
-                <w:shd w:val="clear" w:color="auto" w:fill="FFFFFF"/>
-              </w:rPr>
-              <w:t>[0]</w:t>
-            </w:r>
-            <w:r>
-              <w:rPr>
-                <w:rFonts w:ascii="Arial Narrow" w:eastAsia="Times New Roman" w:hAnsi="Arial Narrow" w:cs="Times New Roman"/>
-                <w:b/>
-                <w:color w:val="666666"/>
-                <w:sz w:val="18"/>
-                <w:szCs w:val="18"/>
-                <w:shd w:val="clear" w:color="auto" w:fill="FFFFFF"/>
-              </w:rPr>
-              <w:t>.</w:t>
-            </w:r>
-            <w:proofErr w:type="spellStart"/>
-            <w:r>
-              <w:rPr>
-                <w:rFonts w:ascii="Arial Narrow" w:eastAsia="Times New Roman" w:hAnsi="Arial Narrow" w:cs="Times New Roman"/>
-                <w:b/>
-                <w:color w:val="666666"/>
-                <w:sz w:val="18"/>
-                <w:szCs w:val="18"/>
-                <w:shd w:val="clear" w:color="auto" w:fill="FFFFFF"/>
-              </w:rPr>
-              <w:t>pregunta_propuesta</w:t>
-            </w:r>
-            <w:proofErr w:type="spellEnd"/>
-            <w:r>
-              <w:rPr>
-                <w:rFonts w:ascii="Arial Narrow" w:eastAsia="Times New Roman" w:hAnsi="Arial Narrow" w:cs="Times New Roman"/>
-                <w:b/>
-                <w:color w:val="666666"/>
-                <w:sz w:val="18"/>
-                <w:szCs w:val="18"/>
-                <w:shd w:val="clear" w:color="auto" w:fill="FFFFFF"/>
-              </w:rPr>
-              <w:t xml:space="preserve"> }}</w:t>
-            </w:r>
           </w:p>
         </w:tc>
         <w:tc>
@@ -1777,55 +1433,6 @@
                 <w:szCs w:val="18"/>
               </w:rPr>
             </w:pPr>
-            <w:proofErr w:type="gramStart"/>
-            <w:r>
-              <w:rPr>
-                <w:rFonts w:ascii="Arial Narrow" w:hAnsi="Arial Narrow"/>
-                <w:b/>
-                <w:sz w:val="18"/>
-                <w:szCs w:val="18"/>
-              </w:rPr>
-              <w:t xml:space="preserve">{{ </w:t>
-            </w:r>
-            <w:proofErr w:type="spellStart"/>
-            <w:r>
-              <w:rPr>
-                <w:rFonts w:ascii="Arial Narrow" w:hAnsi="Arial Narrow"/>
-                <w:b/>
-                <w:sz w:val="18"/>
-                <w:szCs w:val="18"/>
-              </w:rPr>
-              <w:t>tema</w:t>
-            </w:r>
-            <w:proofErr w:type="gramEnd"/>
-            <w:r>
-              <w:rPr>
-                <w:rFonts w:ascii="Arial Narrow" w:hAnsi="Arial Narrow"/>
-                <w:b/>
-                <w:sz w:val="18"/>
-                <w:szCs w:val="18"/>
-              </w:rPr>
-              <w:t>.item</w:t>
-            </w:r>
-            <w:proofErr w:type="spellEnd"/>
-            <w:r>
-              <w:rPr>
-                <w:rFonts w:ascii="Arial Narrow" w:hAnsi="Arial Narrow"/>
-                <w:b/>
-                <w:sz w:val="18"/>
-                <w:szCs w:val="18"/>
-              </w:rPr>
-              <w:t>[0]</w:t>
-            </w:r>
-            <w:r>
-              <w:rPr>
-                <w:rFonts w:ascii="Arial Narrow" w:hAnsi="Arial Narrow"/>
-                <w:b/>
-                <w:sz w:val="18"/>
-                <w:szCs w:val="18"/>
-              </w:rPr>
-              <w:t>.propuesta }}</w:t>
-            </w:r>
           </w:p>
         </w:tc>
         <w:tc>
@@ -2017,8 +1624,6 @@
         </w:rPr>
         <w:t>{{ acta.memoria</w:t>
       </w:r>
-      <w:bookmarkStart w:id="0" w:name="_GoBack"/>
-      <w:bookmarkEnd w:id="0"/>
       <w:r>
         <w:rPr>
           <w:rFonts w:ascii="Arial Narrow" w:hAnsi="Arial Narrow"/>
@@ -3085,7 +2690,7 @@
 </file>
 
 <file path=customXml/itemProps1.xml><?xml version="1.0" encoding="utf-8"?>
-<ds:datastoreItem xmlns:ds="http://schemas.openxmlformats.org/officeDocument/2006/customXml" ds:itemID="{0ED9163A-1096-4F51-8938-65165DA74294}">
+<ds:datastoreItem xmlns:ds="http://schemas.openxmlformats.org/officeDocument/2006/customXml" ds:itemID="{EE64008C-518C-4F26-B8CF-B2B882E18612}">
   <ds:schemaRefs>
     <ds:schemaRef ds:uri="http://schemas.openxmlformats.org/officeDocument/2006/bibliography"/>
   </ds:schemaRefs>

</xml_diff>

<commit_message>
Test email servidor #9
</commit_message>
<xml_diff>
--- a/static/templates_docs/pre_propuesta.docx
+++ b/static/templates_docs/pre_propuesta.docx
@@ -4,11 +4,1603 @@
   <w:background w:color="FFFFFF"/>
   <w:body>
     <w:p>
+      <w:pPr>
+        <w:spacing w:line="240" w:lineRule="auto"/>
+        <w:rPr>
+          <w:rFonts w:ascii="Arial Narrow" w:eastAsia="Times New Roman" w:hAnsi="Arial Narrow" w:cs="Times New Roman"/>
+          <w:b/>
+          <w:color w:val="auto"/>
+          <w:sz w:val="32"/>
+          <w:szCs w:val="32"/>
+          <w:u w:val="single"/>
+        </w:rPr>
+      </w:pPr>
       <w:r>
-        <w:t>sdasadsadsa</w:t>
+        <w:rPr>
+          <w:rFonts w:ascii="Arial Narrow" w:eastAsia="Times New Roman" w:hAnsi="Arial Narrow" w:cs="Times New Roman"/>
+          <w:b/>
+          <w:bCs/>
+          <w:i/>
+          <w:iCs/>
+          <w:sz w:val="32"/>
+          <w:szCs w:val="32"/>
+        </w:rPr>
+        <w:t>Borrador</w:t>
       </w:r>
-      <w:bookmarkStart w:id="0" w:name="_GoBack"/>
-      <w:bookmarkEnd w:id="0"/>
+      <w:r>
+        <w:rPr>
+          <w:rFonts w:ascii="Arial Narrow" w:eastAsia="Times New Roman" w:hAnsi="Arial Narrow" w:cs="Times New Roman"/>
+          <w:b/>
+          <w:bCs/>
+          <w:i/>
+          <w:iCs/>
+          <w:sz w:val="32"/>
+          <w:szCs w:val="32"/>
+        </w:rPr>
+        <w:t xml:space="preserve"> propuesta</w:t>
+      </w:r>
+    </w:p>
+    <w:p>
+      <w:pPr>
+        <w:spacing w:after="240" w:line="240" w:lineRule="auto"/>
+        <w:rPr>
+          <w:rFonts w:ascii="Arial Narrow" w:eastAsia="Times New Roman" w:hAnsi="Arial Narrow" w:cs="Times New Roman"/>
+          <w:color w:val="auto"/>
+          <w:sz w:val="24"/>
+          <w:szCs w:val="24"/>
+        </w:rPr>
+      </w:pPr>
+    </w:p>
+    <w:tbl>
+      <w:tblPr>
+        <w:tblStyle w:val="Tablaconcuadrcula"/>
+        <w:tblW w:w="9360" w:type="dxa"/>
+        <w:tblLook w:val="04A0" w:firstRow="1" w:lastRow="0" w:firstColumn="1" w:lastColumn="0" w:noHBand="0" w:noVBand="1"/>
+      </w:tblPr>
+      <w:tblGrid>
+        <w:gridCol w:w="2263"/>
+        <w:gridCol w:w="1418"/>
+        <w:gridCol w:w="1984"/>
+        <w:gridCol w:w="1843"/>
+        <w:gridCol w:w="1852"/>
+      </w:tblGrid>
+      <w:tr>
+        <w:tc>
+          <w:tcPr>
+            <w:tcW w:w="2263" w:type="dxa"/>
+            <w:hideMark/>
+          </w:tcPr>
+          <w:p>
+            <w:pPr>
+              <w:jc w:val="center"/>
+              <w:rPr>
+                <w:rFonts w:ascii="Arial Narrow" w:eastAsia="Times New Roman" w:hAnsi="Arial Narrow" w:cs="Times New Roman"/>
+                <w:color w:val="auto"/>
+                <w:sz w:val="24"/>
+                <w:szCs w:val="24"/>
+              </w:rPr>
+            </w:pPr>
+            <w:r>
+              <w:rPr>
+                <w:rFonts w:ascii="Arial Narrow" w:eastAsia="Times New Roman" w:hAnsi="Arial Narrow" w:cs="Times New Roman"/>
+                <w:b/>
+                <w:bCs/>
+                <w:i/>
+                <w:iCs/>
+                <w:sz w:val="24"/>
+                <w:szCs w:val="24"/>
+              </w:rPr>
+              <w:t xml:space="preserve">Datos </w:t>
+            </w:r>
+            <w:r>
+              <w:rPr>
+                <w:rFonts w:ascii="Arial Narrow" w:eastAsia="Times New Roman" w:hAnsi="Arial Narrow" w:cs="Times New Roman"/>
+                <w:b/>
+                <w:bCs/>
+                <w:iCs/>
+                <w:sz w:val="24"/>
+                <w:szCs w:val="24"/>
+              </w:rPr>
+              <w:t>geográficos</w:t>
+            </w:r>
+          </w:p>
+        </w:tc>
+        <w:tc>
+          <w:tcPr>
+            <w:tcW w:w="1418" w:type="dxa"/>
+            <w:hideMark/>
+          </w:tcPr>
+          <w:p>
+            <w:pPr>
+              <w:jc w:val="center"/>
+              <w:rPr>
+                <w:rFonts w:ascii="Arial Narrow" w:eastAsia="Times New Roman" w:hAnsi="Arial Narrow" w:cs="Times New Roman"/>
+                <w:b/>
+                <w:i/>
+                <w:color w:val="auto"/>
+                <w:sz w:val="20"/>
+                <w:szCs w:val="20"/>
+              </w:rPr>
+            </w:pPr>
+            <w:r>
+              <w:rPr>
+                <w:rFonts w:ascii="Arial Narrow" w:eastAsia="Times New Roman" w:hAnsi="Arial Narrow" w:cs="Times New Roman"/>
+                <w:b/>
+                <w:i/>
+                <w:color w:val="auto"/>
+                <w:sz w:val="20"/>
+                <w:szCs w:val="20"/>
+              </w:rPr>
+              <w:t>Lugar</w:t>
+            </w:r>
+          </w:p>
+        </w:tc>
+        <w:tc>
+          <w:tcPr>
+            <w:tcW w:w="1984" w:type="dxa"/>
+          </w:tcPr>
+          <w:p>
+            <w:pPr>
+              <w:jc w:val="center"/>
+              <w:rPr>
+                <w:rFonts w:ascii="Arial Narrow" w:eastAsia="Times New Roman" w:hAnsi="Arial Narrow" w:cs="Times New Roman"/>
+                <w:b/>
+                <w:i/>
+                <w:color w:val="auto"/>
+                <w:sz w:val="20"/>
+                <w:szCs w:val="20"/>
+              </w:rPr>
+            </w:pPr>
+            <w:r>
+              <w:rPr>
+                <w:rFonts w:ascii="Arial Narrow" w:eastAsia="Times New Roman" w:hAnsi="Arial Narrow" w:cs="Times New Roman"/>
+                <w:b/>
+                <w:i/>
+                <w:color w:val="auto"/>
+                <w:sz w:val="20"/>
+                <w:szCs w:val="20"/>
+              </w:rPr>
+              <w:t>Tipo de Encuentro</w:t>
+            </w:r>
+          </w:p>
+        </w:tc>
+        <w:tc>
+          <w:tcPr>
+            <w:tcW w:w="1843" w:type="dxa"/>
+            <w:hideMark/>
+          </w:tcPr>
+          <w:p>
+            <w:pPr>
+              <w:jc w:val="center"/>
+              <w:rPr>
+                <w:rFonts w:ascii="Arial Narrow" w:eastAsia="Times New Roman" w:hAnsi="Arial Narrow" w:cs="Times New Roman"/>
+                <w:b/>
+                <w:i/>
+                <w:color w:val="auto"/>
+                <w:sz w:val="20"/>
+                <w:szCs w:val="20"/>
+              </w:rPr>
+            </w:pPr>
+            <w:r>
+              <w:rPr>
+                <w:rFonts w:ascii="Arial Narrow" w:eastAsia="Times New Roman" w:hAnsi="Arial Narrow" w:cs="Times New Roman"/>
+                <w:b/>
+                <w:i/>
+                <w:color w:val="auto"/>
+                <w:sz w:val="20"/>
+                <w:szCs w:val="20"/>
+              </w:rPr>
+              <w:t>Fecha de Inicio</w:t>
+            </w:r>
+          </w:p>
+        </w:tc>
+        <w:tc>
+          <w:tcPr>
+            <w:tcW w:w="1852" w:type="dxa"/>
+            <w:hideMark/>
+          </w:tcPr>
+          <w:p>
+            <w:pPr>
+              <w:jc w:val="center"/>
+              <w:rPr>
+                <w:rFonts w:ascii="Arial Narrow" w:eastAsia="Times New Roman" w:hAnsi="Arial Narrow" w:cs="Times New Roman"/>
+                <w:b/>
+                <w:i/>
+                <w:color w:val="auto"/>
+                <w:sz w:val="20"/>
+                <w:szCs w:val="20"/>
+              </w:rPr>
+            </w:pPr>
+            <w:r>
+              <w:rPr>
+                <w:rFonts w:ascii="Arial Narrow" w:eastAsia="Times New Roman" w:hAnsi="Arial Narrow" w:cs="Times New Roman"/>
+                <w:b/>
+                <w:i/>
+                <w:color w:val="auto"/>
+                <w:sz w:val="20"/>
+                <w:szCs w:val="20"/>
+              </w:rPr>
+              <w:t>Fecha de termino</w:t>
+            </w:r>
+          </w:p>
+        </w:tc>
+      </w:tr>
+      <w:tr>
+        <w:trPr>
+          <w:trHeight w:val="420"/>
+        </w:trPr>
+        <w:tc>
+          <w:tcPr>
+            <w:tcW w:w="2263" w:type="dxa"/>
+            <w:hideMark/>
+          </w:tcPr>
+          <w:p>
+            <w:pPr>
+              <w:rPr>
+                <w:rFonts w:ascii="Arial Narrow" w:eastAsia="Times New Roman" w:hAnsi="Arial Narrow" w:cs="Times New Roman"/>
+                <w:color w:val="auto"/>
+                <w:sz w:val="24"/>
+                <w:szCs w:val="24"/>
+              </w:rPr>
+            </w:pPr>
+          </w:p>
+        </w:tc>
+        <w:tc>
+          <w:tcPr>
+            <w:tcW w:w="1418" w:type="dxa"/>
+            <w:hideMark/>
+          </w:tcPr>
+          <w:p>
+            <w:pPr>
+              <w:jc w:val="center"/>
+              <w:rPr>
+                <w:rFonts w:ascii="Arial Narrow" w:eastAsia="Times New Roman" w:hAnsi="Arial Narrow" w:cs="Times New Roman"/>
+                <w:color w:val="auto"/>
+                <w:sz w:val="24"/>
+                <w:szCs w:val="24"/>
+              </w:rPr>
+            </w:pPr>
+            <w:proofErr w:type="gramStart"/>
+            <w:r>
+              <w:rPr>
+                <w:rFonts w:ascii="Arial Narrow" w:eastAsia="Times New Roman" w:hAnsi="Arial Narrow" w:cs="Times New Roman"/>
+                <w:color w:val="666666"/>
+                <w:sz w:val="18"/>
+                <w:szCs w:val="18"/>
+              </w:rPr>
+              <w:t>{{</w:t>
+            </w:r>
+            <w:r>
+              <w:rPr>
+                <w:rFonts w:ascii="Arial Narrow" w:eastAsia="Times New Roman" w:hAnsi="Arial Narrow" w:cs="Times New Roman"/>
+                <w:color w:val="666666"/>
+                <w:sz w:val="18"/>
+                <w:szCs w:val="18"/>
+                <w:shd w:val="clear" w:color="auto" w:fill="FFFFFF"/>
+              </w:rPr>
+              <w:t xml:space="preserve"> </w:t>
+            </w:r>
+            <w:proofErr w:type="spellStart"/>
+            <w:r>
+              <w:rPr>
+                <w:rFonts w:ascii="Arial Narrow" w:eastAsia="Times New Roman" w:hAnsi="Arial Narrow" w:cs="Times New Roman"/>
+                <w:color w:val="666666"/>
+                <w:sz w:val="18"/>
+                <w:szCs w:val="18"/>
+                <w:shd w:val="clear" w:color="auto" w:fill="FFFFFF"/>
+              </w:rPr>
+              <w:t>acta</w:t>
+            </w:r>
+            <w:proofErr w:type="gramEnd"/>
+            <w:r>
+              <w:rPr>
+                <w:rFonts w:ascii="Arial Narrow" w:eastAsia="Times New Roman" w:hAnsi="Arial Narrow" w:cs="Times New Roman"/>
+                <w:color w:val="666666"/>
+                <w:sz w:val="18"/>
+                <w:szCs w:val="18"/>
+                <w:shd w:val="clear" w:color="auto" w:fill="FFFFFF"/>
+              </w:rPr>
+              <w:t>.lugar</w:t>
+            </w:r>
+            <w:proofErr w:type="spellEnd"/>
+            <w:r>
+              <w:rPr>
+                <w:rFonts w:ascii="Arial Narrow" w:eastAsia="Times New Roman" w:hAnsi="Arial Narrow" w:cs="Times New Roman"/>
+                <w:color w:val="666666"/>
+                <w:sz w:val="18"/>
+                <w:szCs w:val="18"/>
+                <w:shd w:val="clear" w:color="auto" w:fill="FFFFFF"/>
+              </w:rPr>
+              <w:t xml:space="preserve"> }}</w:t>
+            </w:r>
+          </w:p>
+        </w:tc>
+        <w:tc>
+          <w:tcPr>
+            <w:tcW w:w="1984" w:type="dxa"/>
+            <w:hideMark/>
+          </w:tcPr>
+          <w:p>
+            <w:pPr>
+              <w:jc w:val="center"/>
+              <w:rPr>
+                <w:rFonts w:ascii="Arial Narrow" w:eastAsia="Times New Roman" w:hAnsi="Arial Narrow" w:cs="Times New Roman"/>
+                <w:color w:val="auto"/>
+                <w:sz w:val="24"/>
+                <w:szCs w:val="24"/>
+              </w:rPr>
+            </w:pPr>
+            <w:proofErr w:type="gramStart"/>
+            <w:r>
+              <w:rPr>
+                <w:rFonts w:ascii="Arial Narrow" w:eastAsia="Times New Roman" w:hAnsi="Arial Narrow" w:cs="Times New Roman"/>
+                <w:color w:val="666666"/>
+                <w:sz w:val="18"/>
+                <w:szCs w:val="18"/>
+              </w:rPr>
+              <w:t>{{</w:t>
+            </w:r>
+            <w:r>
+              <w:rPr>
+                <w:rFonts w:ascii="Arial Narrow" w:eastAsia="Times New Roman" w:hAnsi="Arial Narrow" w:cs="Times New Roman"/>
+                <w:color w:val="666666"/>
+                <w:sz w:val="18"/>
+                <w:szCs w:val="18"/>
+                <w:shd w:val="clear" w:color="auto" w:fill="FFFFFF"/>
+              </w:rPr>
+              <w:t xml:space="preserve"> </w:t>
+            </w:r>
+            <w:proofErr w:type="spellStart"/>
+            <w:r>
+              <w:rPr>
+                <w:rFonts w:ascii="Arial Narrow" w:eastAsia="Times New Roman" w:hAnsi="Arial Narrow" w:cs="Times New Roman"/>
+                <w:color w:val="666666"/>
+                <w:sz w:val="18"/>
+                <w:szCs w:val="18"/>
+                <w:shd w:val="clear" w:color="auto" w:fill="FFFFFF"/>
+              </w:rPr>
+              <w:t>acta</w:t>
+            </w:r>
+            <w:proofErr w:type="gramEnd"/>
+            <w:r>
+              <w:rPr>
+                <w:rFonts w:ascii="Arial Narrow" w:eastAsia="Times New Roman" w:hAnsi="Arial Narrow" w:cs="Times New Roman"/>
+                <w:color w:val="666666"/>
+                <w:sz w:val="18"/>
+                <w:szCs w:val="18"/>
+                <w:shd w:val="clear" w:color="auto" w:fill="FFFFFF"/>
+              </w:rPr>
+              <w:t>.tipo</w:t>
+            </w:r>
+            <w:proofErr w:type="spellEnd"/>
+            <w:r>
+              <w:rPr>
+                <w:rFonts w:ascii="Arial Narrow" w:eastAsia="Times New Roman" w:hAnsi="Arial Narrow" w:cs="Times New Roman"/>
+                <w:color w:val="666666"/>
+                <w:sz w:val="18"/>
+                <w:szCs w:val="18"/>
+                <w:shd w:val="clear" w:color="auto" w:fill="FFFFFF"/>
+              </w:rPr>
+              <w:t xml:space="preserve"> }}</w:t>
+            </w:r>
+          </w:p>
+        </w:tc>
+        <w:tc>
+          <w:tcPr>
+            <w:tcW w:w="1843" w:type="dxa"/>
+            <w:hideMark/>
+          </w:tcPr>
+          <w:p>
+            <w:pPr>
+              <w:jc w:val="center"/>
+              <w:rPr>
+                <w:rFonts w:ascii="Arial Narrow" w:eastAsia="Times New Roman" w:hAnsi="Arial Narrow" w:cs="Times New Roman"/>
+                <w:color w:val="auto"/>
+                <w:sz w:val="24"/>
+                <w:szCs w:val="24"/>
+              </w:rPr>
+            </w:pPr>
+            <w:proofErr w:type="gramStart"/>
+            <w:r>
+              <w:rPr>
+                <w:rFonts w:ascii="Arial Narrow" w:eastAsia="Times New Roman" w:hAnsi="Arial Narrow" w:cs="Times New Roman"/>
+                <w:color w:val="666666"/>
+                <w:sz w:val="18"/>
+                <w:szCs w:val="18"/>
+              </w:rPr>
+              <w:t>{{</w:t>
+            </w:r>
+            <w:r>
+              <w:rPr>
+                <w:rFonts w:ascii="Arial Narrow" w:eastAsia="Times New Roman" w:hAnsi="Arial Narrow" w:cs="Times New Roman"/>
+                <w:color w:val="666666"/>
+                <w:sz w:val="18"/>
+                <w:szCs w:val="18"/>
+                <w:shd w:val="clear" w:color="auto" w:fill="FFFFFF"/>
+              </w:rPr>
+              <w:t xml:space="preserve"> </w:t>
+            </w:r>
+            <w:proofErr w:type="spellStart"/>
+            <w:r>
+              <w:rPr>
+                <w:rFonts w:ascii="Arial Narrow" w:eastAsia="Times New Roman" w:hAnsi="Arial Narrow" w:cs="Times New Roman"/>
+                <w:color w:val="666666"/>
+                <w:sz w:val="18"/>
+                <w:szCs w:val="18"/>
+                <w:shd w:val="clear" w:color="auto" w:fill="FFFFFF"/>
+              </w:rPr>
+              <w:t>acta</w:t>
+            </w:r>
+            <w:proofErr w:type="gramEnd"/>
+            <w:r>
+              <w:rPr>
+                <w:rFonts w:ascii="Arial Narrow" w:eastAsia="Times New Roman" w:hAnsi="Arial Narrow" w:cs="Times New Roman"/>
+                <w:color w:val="666666"/>
+                <w:sz w:val="18"/>
+                <w:szCs w:val="18"/>
+                <w:shd w:val="clear" w:color="auto" w:fill="FFFFFF"/>
+              </w:rPr>
+              <w:t>.fecha</w:t>
+            </w:r>
+            <w:r>
+              <w:rPr>
+                <w:rFonts w:ascii="Arial Narrow" w:eastAsia="Times New Roman" w:hAnsi="Arial Narrow" w:cs="Times New Roman"/>
+                <w:color w:val="666666"/>
+                <w:sz w:val="18"/>
+                <w:szCs w:val="18"/>
+                <w:shd w:val="clear" w:color="auto" w:fill="FFFFFF"/>
+              </w:rPr>
+              <w:t>Inicio</w:t>
+            </w:r>
+            <w:proofErr w:type="spellEnd"/>
+            <w:r>
+              <w:rPr>
+                <w:rFonts w:ascii="Arial Narrow" w:eastAsia="Times New Roman" w:hAnsi="Arial Narrow" w:cs="Times New Roman"/>
+                <w:color w:val="666666"/>
+                <w:sz w:val="18"/>
+                <w:szCs w:val="18"/>
+                <w:shd w:val="clear" w:color="auto" w:fill="FFFFFF"/>
+              </w:rPr>
+              <w:t>}}</w:t>
+            </w:r>
+          </w:p>
+        </w:tc>
+        <w:tc>
+          <w:tcPr>
+            <w:tcW w:w="1852" w:type="dxa"/>
+          </w:tcPr>
+          <w:p>
+            <w:pPr>
+              <w:jc w:val="center"/>
+              <w:rPr>
+                <w:rFonts w:ascii="Arial Narrow" w:eastAsia="Times New Roman" w:hAnsi="Arial Narrow" w:cs="Times New Roman"/>
+                <w:color w:val="auto"/>
+                <w:sz w:val="24"/>
+                <w:szCs w:val="24"/>
+              </w:rPr>
+            </w:pPr>
+            <w:proofErr w:type="gramStart"/>
+            <w:r>
+              <w:rPr>
+                <w:rFonts w:ascii="Arial Narrow" w:eastAsia="Times New Roman" w:hAnsi="Arial Narrow" w:cs="Times New Roman"/>
+                <w:color w:val="666666"/>
+                <w:sz w:val="18"/>
+                <w:szCs w:val="18"/>
+              </w:rPr>
+              <w:t>{{</w:t>
+            </w:r>
+            <w:r>
+              <w:rPr>
+                <w:rFonts w:ascii="Arial Narrow" w:eastAsia="Times New Roman" w:hAnsi="Arial Narrow" w:cs="Times New Roman"/>
+                <w:color w:val="666666"/>
+                <w:sz w:val="18"/>
+                <w:szCs w:val="18"/>
+                <w:shd w:val="clear" w:color="auto" w:fill="FFFFFF"/>
+              </w:rPr>
+              <w:t xml:space="preserve"> </w:t>
+            </w:r>
+            <w:proofErr w:type="spellStart"/>
+            <w:r>
+              <w:rPr>
+                <w:rFonts w:ascii="Arial Narrow" w:eastAsia="Times New Roman" w:hAnsi="Arial Narrow" w:cs="Times New Roman"/>
+                <w:color w:val="666666"/>
+                <w:sz w:val="18"/>
+                <w:szCs w:val="18"/>
+                <w:shd w:val="clear" w:color="auto" w:fill="FFFFFF"/>
+              </w:rPr>
+              <w:t>acta.</w:t>
+            </w:r>
+            <w:r>
+              <w:rPr>
+                <w:rFonts w:ascii="Arial Narrow" w:eastAsia="Times New Roman" w:hAnsi="Arial Narrow" w:cs="Times New Roman"/>
+                <w:color w:val="666666"/>
+                <w:sz w:val="18"/>
+                <w:szCs w:val="18"/>
+                <w:shd w:val="clear" w:color="auto" w:fill="FFFFFF"/>
+              </w:rPr>
+              <w:t>fin</w:t>
+            </w:r>
+            <w:proofErr w:type="spellEnd"/>
+            <w:proofErr w:type="gramEnd"/>
+            <w:r>
+              <w:rPr>
+                <w:rFonts w:ascii="Arial Narrow" w:eastAsia="Times New Roman" w:hAnsi="Arial Narrow" w:cs="Times New Roman"/>
+                <w:color w:val="666666"/>
+                <w:sz w:val="18"/>
+                <w:szCs w:val="18"/>
+                <w:shd w:val="clear" w:color="auto" w:fill="FFFFFF"/>
+              </w:rPr>
+              <w:t xml:space="preserve"> }}</w:t>
+            </w:r>
+          </w:p>
+        </w:tc>
+      </w:tr>
+      <w:tr>
+        <w:tc>
+          <w:tcPr>
+            <w:tcW w:w="2263" w:type="dxa"/>
+            <w:hideMark/>
+          </w:tcPr>
+          <w:p>
+            <w:pPr>
+              <w:jc w:val="center"/>
+              <w:rPr>
+                <w:rFonts w:ascii="Arial Narrow" w:eastAsia="Times New Roman" w:hAnsi="Arial Narrow" w:cs="Times New Roman"/>
+                <w:color w:val="auto"/>
+                <w:sz w:val="24"/>
+                <w:szCs w:val="24"/>
+              </w:rPr>
+            </w:pPr>
+            <w:r>
+              <w:rPr>
+                <w:rFonts w:ascii="Arial Narrow" w:eastAsia="Times New Roman" w:hAnsi="Arial Narrow" w:cs="Times New Roman"/>
+                <w:b/>
+                <w:bCs/>
+                <w:iCs/>
+                <w:sz w:val="24"/>
+                <w:szCs w:val="24"/>
+              </w:rPr>
+              <w:t>Participantes</w:t>
+            </w:r>
+          </w:p>
+        </w:tc>
+        <w:tc>
+          <w:tcPr>
+            <w:tcW w:w="1418" w:type="dxa"/>
+            <w:vAlign w:val="center"/>
+            <w:hideMark/>
+          </w:tcPr>
+          <w:p>
+            <w:pPr>
+              <w:jc w:val="center"/>
+              <w:rPr>
+                <w:rFonts w:ascii="Arial Narrow" w:eastAsia="Times New Roman" w:hAnsi="Arial Narrow" w:cs="Times New Roman"/>
+                <w:b/>
+                <w:color w:val="auto"/>
+                <w:sz w:val="20"/>
+                <w:szCs w:val="20"/>
+              </w:rPr>
+            </w:pPr>
+            <w:r>
+              <w:rPr>
+                <w:rFonts w:ascii="Arial Narrow" w:eastAsia="Times New Roman" w:hAnsi="Arial Narrow" w:cs="Times New Roman"/>
+                <w:b/>
+                <w:i/>
+                <w:color w:val="auto"/>
+                <w:sz w:val="20"/>
+                <w:szCs w:val="20"/>
+              </w:rPr>
+              <w:t>Estamento</w:t>
+            </w:r>
+          </w:p>
+        </w:tc>
+        <w:tc>
+          <w:tcPr>
+            <w:tcW w:w="5679" w:type="dxa"/>
+            <w:gridSpan w:val="3"/>
+          </w:tcPr>
+          <w:p>
+            <w:pPr>
+              <w:jc w:val="center"/>
+              <w:rPr>
+                <w:rFonts w:ascii="Arial Narrow" w:eastAsia="Times New Roman" w:hAnsi="Arial Narrow" w:cs="Times New Roman"/>
+                <w:b/>
+                <w:color w:val="auto"/>
+                <w:sz w:val="20"/>
+                <w:szCs w:val="20"/>
+                <w:u w:val="single"/>
+              </w:rPr>
+            </w:pPr>
+            <w:r>
+              <w:rPr>
+                <w:rFonts w:ascii="Arial Narrow" w:eastAsia="Times New Roman" w:hAnsi="Arial Narrow" w:cs="Times New Roman"/>
+                <w:b/>
+                <w:i/>
+                <w:color w:val="auto"/>
+                <w:sz w:val="20"/>
+                <w:szCs w:val="20"/>
+              </w:rPr>
+              <w:t>Organismo</w:t>
+            </w:r>
+          </w:p>
+        </w:tc>
+      </w:tr>
+      <w:tr>
+        <w:tc>
+          <w:tcPr>
+            <w:tcW w:w="0" w:type="auto"/>
+            <w:gridSpan w:val="5"/>
+            <w:hideMark/>
+          </w:tcPr>
+          <w:p>
+            <w:pPr>
+              <w:jc w:val="center"/>
+              <w:rPr>
+                <w:rFonts w:ascii="Arial Narrow" w:eastAsia="Times New Roman" w:hAnsi="Arial Narrow" w:cs="Times New Roman"/>
+                <w:color w:val="auto"/>
+                <w:sz w:val="24"/>
+                <w:szCs w:val="24"/>
+                <w:u w:val="single"/>
+                <w:lang w:val="en-US"/>
+              </w:rPr>
+            </w:pPr>
+            <w:r>
+              <w:rPr>
+                <w:rFonts w:ascii="Arial Narrow" w:eastAsia="Times New Roman" w:hAnsi="Arial Narrow" w:cs="Times New Roman"/>
+                <w:color w:val="666666"/>
+                <w:sz w:val="18"/>
+                <w:szCs w:val="18"/>
+                <w:lang w:val="en-US"/>
+              </w:rPr>
+              <w:t>{%</w:t>
+            </w:r>
+            <w:proofErr w:type="spellStart"/>
+            <w:r>
+              <w:rPr>
+                <w:rFonts w:ascii="Arial Narrow" w:eastAsia="Times New Roman" w:hAnsi="Arial Narrow" w:cs="Times New Roman"/>
+                <w:color w:val="666666"/>
+                <w:sz w:val="18"/>
+                <w:szCs w:val="18"/>
+                <w:shd w:val="clear" w:color="auto" w:fill="FFFFFF"/>
+                <w:lang w:val="en-US"/>
+              </w:rPr>
+              <w:t>tr</w:t>
+            </w:r>
+            <w:proofErr w:type="spellEnd"/>
+            <w:r>
+              <w:rPr>
+                <w:rFonts w:ascii="Arial Narrow" w:eastAsia="Times New Roman" w:hAnsi="Arial Narrow" w:cs="Times New Roman"/>
+                <w:color w:val="666666"/>
+                <w:sz w:val="18"/>
+                <w:szCs w:val="18"/>
+                <w:shd w:val="clear" w:color="auto" w:fill="FFFFFF"/>
+                <w:lang w:val="en-US"/>
+              </w:rPr>
+              <w:t xml:space="preserve"> for p in </w:t>
+            </w:r>
+            <w:proofErr w:type="spellStart"/>
+            <w:proofErr w:type="gramStart"/>
+            <w:r>
+              <w:rPr>
+                <w:rFonts w:ascii="Arial Narrow" w:eastAsia="Times New Roman" w:hAnsi="Arial Narrow" w:cs="Times New Roman"/>
+                <w:color w:val="666666"/>
+                <w:sz w:val="18"/>
+                <w:szCs w:val="18"/>
+                <w:shd w:val="clear" w:color="auto" w:fill="FFFFFF"/>
+                <w:lang w:val="en-US"/>
+              </w:rPr>
+              <w:t>acta.participantes</w:t>
+            </w:r>
+            <w:proofErr w:type="spellEnd"/>
+            <w:proofErr w:type="gramEnd"/>
+            <w:r>
+              <w:rPr>
+                <w:rFonts w:ascii="Arial Narrow" w:eastAsia="Times New Roman" w:hAnsi="Arial Narrow" w:cs="Times New Roman"/>
+                <w:color w:val="666666"/>
+                <w:sz w:val="18"/>
+                <w:szCs w:val="18"/>
+                <w:shd w:val="clear" w:color="auto" w:fill="FFFFFF"/>
+                <w:lang w:val="en-US"/>
+              </w:rPr>
+              <w:t xml:space="preserve"> %}</w:t>
+            </w:r>
+          </w:p>
+        </w:tc>
+      </w:tr>
+      <w:tr>
+        <w:tc>
+          <w:tcPr>
+            <w:tcW w:w="2263" w:type="dxa"/>
+            <w:hideMark/>
+          </w:tcPr>
+          <w:p>
+            <w:pPr>
+              <w:jc w:val="center"/>
+              <w:rPr>
+                <w:rFonts w:ascii="Arial Narrow" w:eastAsia="Times New Roman" w:hAnsi="Arial Narrow" w:cs="Times New Roman"/>
+                <w:color w:val="auto"/>
+                <w:sz w:val="24"/>
+                <w:szCs w:val="24"/>
+              </w:rPr>
+            </w:pPr>
+            <w:bookmarkStart w:id="0" w:name="_GoBack"/>
+            <w:bookmarkEnd w:id="0"/>
+          </w:p>
+        </w:tc>
+        <w:tc>
+          <w:tcPr>
+            <w:tcW w:w="1418" w:type="dxa"/>
+            <w:hideMark/>
+          </w:tcPr>
+          <w:p>
+            <w:pPr>
+              <w:jc w:val="center"/>
+              <w:rPr>
+                <w:rFonts w:ascii="Arial Narrow" w:eastAsia="Times New Roman" w:hAnsi="Arial Narrow" w:cs="Times New Roman"/>
+                <w:color w:val="auto"/>
+                <w:sz w:val="24"/>
+                <w:szCs w:val="24"/>
+              </w:rPr>
+            </w:pPr>
+            <w:proofErr w:type="gramStart"/>
+            <w:r>
+              <w:rPr>
+                <w:rFonts w:ascii="Arial Narrow" w:eastAsia="Times New Roman" w:hAnsi="Arial Narrow" w:cs="Times New Roman"/>
+                <w:color w:val="666666"/>
+                <w:sz w:val="18"/>
+                <w:szCs w:val="18"/>
+              </w:rPr>
+              <w:t>{{</w:t>
+            </w:r>
+            <w:r>
+              <w:rPr>
+                <w:rFonts w:ascii="Arial Narrow" w:eastAsia="Times New Roman" w:hAnsi="Arial Narrow" w:cs="Times New Roman"/>
+                <w:color w:val="666666"/>
+                <w:sz w:val="18"/>
+                <w:szCs w:val="18"/>
+                <w:shd w:val="clear" w:color="auto" w:fill="FFFFFF"/>
+              </w:rPr>
+              <w:t xml:space="preserve"> </w:t>
+            </w:r>
+            <w:proofErr w:type="spellStart"/>
+            <w:r>
+              <w:rPr>
+                <w:rFonts w:ascii="Arial Narrow" w:eastAsia="Times New Roman" w:hAnsi="Arial Narrow" w:cs="Times New Roman"/>
+                <w:color w:val="666666"/>
+                <w:sz w:val="18"/>
+                <w:szCs w:val="18"/>
+                <w:shd w:val="clear" w:color="auto" w:fill="FFFFFF"/>
+              </w:rPr>
+              <w:t>p</w:t>
+            </w:r>
+            <w:proofErr w:type="gramEnd"/>
+            <w:r>
+              <w:rPr>
+                <w:rFonts w:ascii="Arial Narrow" w:eastAsia="Times New Roman" w:hAnsi="Arial Narrow" w:cs="Times New Roman"/>
+                <w:color w:val="666666"/>
+                <w:sz w:val="18"/>
+                <w:szCs w:val="18"/>
+                <w:shd w:val="clear" w:color="auto" w:fill="FFFFFF"/>
+              </w:rPr>
+              <w:t>.ocupacion</w:t>
+            </w:r>
+            <w:proofErr w:type="spellEnd"/>
+            <w:r>
+              <w:rPr>
+                <w:rFonts w:ascii="Arial Narrow" w:eastAsia="Times New Roman" w:hAnsi="Arial Narrow" w:cs="Times New Roman"/>
+                <w:color w:val="666666"/>
+                <w:sz w:val="18"/>
+                <w:szCs w:val="18"/>
+                <w:shd w:val="clear" w:color="auto" w:fill="FFFFFF"/>
+              </w:rPr>
+              <w:t xml:space="preserve"> }}</w:t>
+            </w:r>
+          </w:p>
+        </w:tc>
+        <w:tc>
+          <w:tcPr>
+            <w:tcW w:w="5679" w:type="dxa"/>
+            <w:gridSpan w:val="3"/>
+            <w:hideMark/>
+          </w:tcPr>
+          <w:p>
+            <w:pPr>
+              <w:jc w:val="center"/>
+              <w:rPr>
+                <w:rFonts w:ascii="Arial Narrow" w:eastAsia="Times New Roman" w:hAnsi="Arial Narrow" w:cs="Times New Roman"/>
+                <w:color w:val="auto"/>
+                <w:sz w:val="24"/>
+                <w:szCs w:val="24"/>
+              </w:rPr>
+            </w:pPr>
+            <w:proofErr w:type="gramStart"/>
+            <w:r>
+              <w:rPr>
+                <w:rFonts w:ascii="Arial Narrow" w:eastAsia="Times New Roman" w:hAnsi="Arial Narrow" w:cs="Times New Roman"/>
+                <w:color w:val="666666"/>
+                <w:sz w:val="18"/>
+                <w:szCs w:val="18"/>
+              </w:rPr>
+              <w:t>{{</w:t>
+            </w:r>
+            <w:r>
+              <w:rPr>
+                <w:rFonts w:ascii="Arial Narrow" w:eastAsia="Times New Roman" w:hAnsi="Arial Narrow" w:cs="Times New Roman"/>
+                <w:color w:val="666666"/>
+                <w:sz w:val="18"/>
+                <w:szCs w:val="18"/>
+                <w:shd w:val="clear" w:color="auto" w:fill="FFFFFF"/>
+              </w:rPr>
+              <w:t xml:space="preserve"> </w:t>
+            </w:r>
+            <w:proofErr w:type="spellStart"/>
+            <w:r>
+              <w:rPr>
+                <w:rFonts w:ascii="Arial Narrow" w:eastAsia="Times New Roman" w:hAnsi="Arial Narrow" w:cs="Times New Roman"/>
+                <w:color w:val="666666"/>
+                <w:sz w:val="18"/>
+                <w:szCs w:val="18"/>
+                <w:shd w:val="clear" w:color="auto" w:fill="FFFFFF"/>
+              </w:rPr>
+              <w:t>p</w:t>
+            </w:r>
+            <w:proofErr w:type="gramEnd"/>
+            <w:r>
+              <w:rPr>
+                <w:rFonts w:ascii="Arial Narrow" w:eastAsia="Times New Roman" w:hAnsi="Arial Narrow" w:cs="Times New Roman"/>
+                <w:color w:val="666666"/>
+                <w:sz w:val="18"/>
+                <w:szCs w:val="18"/>
+                <w:shd w:val="clear" w:color="auto" w:fill="FFFFFF"/>
+              </w:rPr>
+              <w:t>.origen</w:t>
+            </w:r>
+            <w:proofErr w:type="spellEnd"/>
+            <w:r>
+              <w:rPr>
+                <w:rFonts w:ascii="Arial Narrow" w:eastAsia="Times New Roman" w:hAnsi="Arial Narrow" w:cs="Times New Roman"/>
+                <w:color w:val="666666"/>
+                <w:sz w:val="18"/>
+                <w:szCs w:val="18"/>
+                <w:shd w:val="clear" w:color="auto" w:fill="FFFFFF"/>
+              </w:rPr>
+              <w:t xml:space="preserve"> }}</w:t>
+            </w:r>
+          </w:p>
+        </w:tc>
+      </w:tr>
+      <w:tr>
+        <w:tc>
+          <w:tcPr>
+            <w:tcW w:w="0" w:type="auto"/>
+            <w:gridSpan w:val="5"/>
+            <w:hideMark/>
+          </w:tcPr>
+          <w:p>
+            <w:pPr>
+              <w:jc w:val="center"/>
+              <w:rPr>
+                <w:rFonts w:ascii="Arial Narrow" w:eastAsia="Times New Roman" w:hAnsi="Arial Narrow" w:cs="Times New Roman"/>
+                <w:color w:val="auto"/>
+                <w:sz w:val="24"/>
+                <w:szCs w:val="24"/>
+              </w:rPr>
+            </w:pPr>
+            <w:r>
+              <w:rPr>
+                <w:rFonts w:ascii="Arial Narrow" w:eastAsia="Times New Roman" w:hAnsi="Arial Narrow" w:cs="Times New Roman"/>
+                <w:color w:val="666666"/>
+                <w:sz w:val="18"/>
+                <w:szCs w:val="18"/>
+              </w:rPr>
+              <w:t>{%</w:t>
+            </w:r>
+            <w:proofErr w:type="spellStart"/>
+            <w:r>
+              <w:rPr>
+                <w:rFonts w:ascii="Arial Narrow" w:eastAsia="Times New Roman" w:hAnsi="Arial Narrow" w:cs="Times New Roman"/>
+                <w:color w:val="666666"/>
+                <w:sz w:val="18"/>
+                <w:szCs w:val="18"/>
+              </w:rPr>
+              <w:t>tr</w:t>
+            </w:r>
+            <w:proofErr w:type="spellEnd"/>
+            <w:r>
+              <w:rPr>
+                <w:rFonts w:ascii="Arial Narrow" w:eastAsia="Times New Roman" w:hAnsi="Arial Narrow" w:cs="Times New Roman"/>
+                <w:color w:val="666666"/>
+                <w:sz w:val="18"/>
+                <w:szCs w:val="18"/>
+                <w:shd w:val="clear" w:color="auto" w:fill="FFFFFF"/>
+              </w:rPr>
+              <w:t xml:space="preserve"> </w:t>
+            </w:r>
+            <w:proofErr w:type="spellStart"/>
+            <w:r>
+              <w:rPr>
+                <w:rFonts w:ascii="Arial Narrow" w:eastAsia="Times New Roman" w:hAnsi="Arial Narrow" w:cs="Times New Roman"/>
+                <w:color w:val="666666"/>
+                <w:sz w:val="18"/>
+                <w:szCs w:val="18"/>
+                <w:shd w:val="clear" w:color="auto" w:fill="FFFFFF"/>
+              </w:rPr>
+              <w:t>endfor</w:t>
+            </w:r>
+            <w:proofErr w:type="spellEnd"/>
+            <w:r>
+              <w:rPr>
+                <w:rFonts w:ascii="Arial Narrow" w:eastAsia="Times New Roman" w:hAnsi="Arial Narrow" w:cs="Times New Roman"/>
+                <w:color w:val="666666"/>
+                <w:sz w:val="18"/>
+                <w:szCs w:val="18"/>
+                <w:shd w:val="clear" w:color="auto" w:fill="FFFFFF"/>
+              </w:rPr>
+              <w:t xml:space="preserve"> %}</w:t>
+            </w:r>
+          </w:p>
+        </w:tc>
+      </w:tr>
+    </w:tbl>
+    <w:p>
+      <w:pPr>
+        <w:widowControl w:val="0"/>
+        <w:spacing w:line="240" w:lineRule="auto"/>
+        <w:rPr>
+          <w:rFonts w:ascii="Calibri" w:hAnsi="Calibri"/>
+        </w:rPr>
+      </w:pPr>
+    </w:p>
+    <w:p>
+      <w:pPr>
+        <w:widowControl w:val="0"/>
+        <w:spacing w:line="240" w:lineRule="auto"/>
+        <w:rPr>
+          <w:rFonts w:ascii="Arial Narrow" w:hAnsi="Arial Narrow"/>
+          <w:b/>
+          <w:i/>
+        </w:rPr>
+      </w:pPr>
+      <w:r>
+        <w:rPr>
+          <w:rFonts w:ascii="Arial Narrow" w:hAnsi="Arial Narrow"/>
+          <w:b/>
+          <w:i/>
+        </w:rPr>
+        <w:t>PREGUNTAS</w:t>
+      </w:r>
+    </w:p>
+    <w:p>
+      <w:pPr>
+        <w:widowControl w:val="0"/>
+        <w:spacing w:line="240" w:lineRule="auto"/>
+        <w:rPr>
+          <w:rFonts w:ascii="Arial Narrow" w:hAnsi="Arial Narrow"/>
+        </w:rPr>
+      </w:pPr>
+    </w:p>
+    <w:tbl>
+      <w:tblPr>
+        <w:tblStyle w:val="Tablanormal4"/>
+        <w:tblW w:w="10343" w:type="dxa"/>
+        <w:jc w:val="center"/>
+        <w:tblBorders>
+          <w:top w:val="single" w:sz="4" w:space="0" w:color="auto"/>
+          <w:left w:val="single" w:sz="4" w:space="0" w:color="auto"/>
+          <w:bottom w:val="single" w:sz="4" w:space="0" w:color="auto"/>
+          <w:right w:val="single" w:sz="4" w:space="0" w:color="auto"/>
+          <w:insideH w:val="single" w:sz="4" w:space="0" w:color="auto"/>
+          <w:insideV w:val="single" w:sz="4" w:space="0" w:color="auto"/>
+        </w:tblBorders>
+        <w:tblLayout w:type="fixed"/>
+        <w:tblLook w:val="0000" w:firstRow="0" w:lastRow="0" w:firstColumn="0" w:lastColumn="0" w:noHBand="0" w:noVBand="0"/>
+      </w:tblPr>
+      <w:tblGrid>
+        <w:gridCol w:w="1704"/>
+        <w:gridCol w:w="6756"/>
+        <w:gridCol w:w="1883"/>
+      </w:tblGrid>
+      <w:tr>
+        <w:trPr>
+          <w:cnfStyle w:val="000000100000" w:firstRow="0" w:lastRow="0" w:firstColumn="0" w:lastColumn="0" w:oddVBand="0" w:evenVBand="0" w:oddHBand="1" w:evenHBand="0" w:firstRowFirstColumn="0" w:firstRowLastColumn="0" w:lastRowFirstColumn="0" w:lastRowLastColumn="0"/>
+          <w:trHeight w:val="444"/>
+          <w:jc w:val="center"/>
+        </w:trPr>
+        <w:tc>
+          <w:tcPr>
+            <w:cnfStyle w:val="000010000000" w:firstRow="0" w:lastRow="0" w:firstColumn="0" w:lastColumn="0" w:oddVBand="1" w:evenVBand="0" w:oddHBand="0" w:evenHBand="0" w:firstRowFirstColumn="0" w:firstRowLastColumn="0" w:lastRowFirstColumn="0" w:lastRowLastColumn="0"/>
+            <w:tcW w:w="1704" w:type="dxa"/>
+          </w:tcPr>
+          <w:p>
+            <w:pPr>
+              <w:widowControl w:val="0"/>
+              <w:rPr>
+                <w:rFonts w:ascii="Arial Narrow" w:hAnsi="Arial Narrow"/>
+              </w:rPr>
+            </w:pPr>
+          </w:p>
+        </w:tc>
+        <w:tc>
+          <w:tcPr>
+            <w:tcW w:w="6756" w:type="dxa"/>
+          </w:tcPr>
+          <w:p>
+            <w:pPr>
+              <w:widowControl w:val="0"/>
+              <w:cnfStyle w:val="000000100000" w:firstRow="0" w:lastRow="0" w:firstColumn="0" w:lastColumn="0" w:oddVBand="0" w:evenVBand="0" w:oddHBand="1" w:evenHBand="0" w:firstRowFirstColumn="0" w:firstRowLastColumn="0" w:lastRowFirstColumn="0" w:lastRowLastColumn="0"/>
+              <w:rPr>
+                <w:rFonts w:ascii="Arial Narrow" w:hAnsi="Arial Narrow"/>
+                <w:lang w:val="en-US"/>
+              </w:rPr>
+            </w:pPr>
+            <w:r>
+              <w:rPr>
+                <w:rFonts w:ascii="Arial Narrow" w:eastAsia="Times New Roman" w:hAnsi="Arial Narrow" w:cs="Times New Roman"/>
+                <w:color w:val="666666"/>
+                <w:sz w:val="18"/>
+                <w:szCs w:val="18"/>
+                <w:lang w:val="en-US"/>
+              </w:rPr>
+              <w:t>{%</w:t>
+            </w:r>
+            <w:proofErr w:type="spellStart"/>
+            <w:r>
+              <w:rPr>
+                <w:rFonts w:ascii="Arial Narrow" w:eastAsia="Times New Roman" w:hAnsi="Arial Narrow" w:cs="Times New Roman"/>
+                <w:color w:val="666666"/>
+                <w:sz w:val="18"/>
+                <w:szCs w:val="18"/>
+                <w:lang w:val="en-US"/>
+              </w:rPr>
+              <w:t>tr</w:t>
+            </w:r>
+            <w:proofErr w:type="spellEnd"/>
+            <w:r>
+              <w:rPr>
+                <w:rFonts w:ascii="Arial Narrow" w:eastAsia="Times New Roman" w:hAnsi="Arial Narrow" w:cs="Times New Roman"/>
+                <w:color w:val="666666"/>
+                <w:sz w:val="18"/>
+                <w:szCs w:val="18"/>
+                <w:lang w:val="en-US"/>
+              </w:rPr>
+              <w:t xml:space="preserve"> </w:t>
+            </w:r>
+            <w:r>
+              <w:rPr>
+                <w:rFonts w:ascii="Arial Narrow" w:eastAsia="Times New Roman" w:hAnsi="Arial Narrow" w:cs="Times New Roman"/>
+                <w:color w:val="666666"/>
+                <w:sz w:val="18"/>
+                <w:szCs w:val="18"/>
+                <w:shd w:val="clear" w:color="auto" w:fill="FFFFFF"/>
+                <w:lang w:val="en-US"/>
+              </w:rPr>
+              <w:t xml:space="preserve">for </w:t>
+            </w:r>
+            <w:proofErr w:type="spellStart"/>
+            <w:r>
+              <w:rPr>
+                <w:rFonts w:ascii="Arial Narrow" w:eastAsia="Times New Roman" w:hAnsi="Arial Narrow" w:cs="Times New Roman"/>
+                <w:color w:val="666666"/>
+                <w:sz w:val="18"/>
+                <w:szCs w:val="18"/>
+                <w:shd w:val="clear" w:color="auto" w:fill="FFFFFF"/>
+                <w:lang w:val="en-US"/>
+              </w:rPr>
+              <w:t>tema</w:t>
+            </w:r>
+            <w:proofErr w:type="spellEnd"/>
+            <w:r>
+              <w:rPr>
+                <w:rFonts w:ascii="Arial Narrow" w:eastAsia="Times New Roman" w:hAnsi="Arial Narrow" w:cs="Times New Roman"/>
+                <w:color w:val="666666"/>
+                <w:sz w:val="18"/>
+                <w:szCs w:val="18"/>
+                <w:shd w:val="clear" w:color="auto" w:fill="FFFFFF"/>
+                <w:lang w:val="en-US"/>
+              </w:rPr>
+              <w:t xml:space="preserve"> in </w:t>
+            </w:r>
+            <w:proofErr w:type="spellStart"/>
+            <w:proofErr w:type="gramStart"/>
+            <w:r>
+              <w:rPr>
+                <w:rFonts w:ascii="Arial Narrow" w:eastAsia="Times New Roman" w:hAnsi="Arial Narrow" w:cs="Times New Roman"/>
+                <w:color w:val="666666"/>
+                <w:sz w:val="18"/>
+                <w:szCs w:val="18"/>
+                <w:shd w:val="clear" w:color="auto" w:fill="FFFFFF"/>
+                <w:lang w:val="en-US"/>
+              </w:rPr>
+              <w:t>acta.temas</w:t>
+            </w:r>
+            <w:proofErr w:type="spellEnd"/>
+            <w:proofErr w:type="gramEnd"/>
+            <w:r>
+              <w:rPr>
+                <w:rFonts w:ascii="Arial Narrow" w:eastAsia="Times New Roman" w:hAnsi="Arial Narrow" w:cs="Times New Roman"/>
+                <w:color w:val="666666"/>
+                <w:sz w:val="18"/>
+                <w:szCs w:val="18"/>
+                <w:shd w:val="clear" w:color="auto" w:fill="FFFFFF"/>
+                <w:lang w:val="en-US"/>
+              </w:rPr>
+              <w:t xml:space="preserve"> %}</w:t>
+            </w:r>
+          </w:p>
+        </w:tc>
+        <w:tc>
+          <w:tcPr>
+            <w:cnfStyle w:val="000010000000" w:firstRow="0" w:lastRow="0" w:firstColumn="0" w:lastColumn="0" w:oddVBand="1" w:evenVBand="0" w:oddHBand="0" w:evenHBand="0" w:firstRowFirstColumn="0" w:firstRowLastColumn="0" w:lastRowFirstColumn="0" w:lastRowLastColumn="0"/>
+            <w:tcW w:w="1883" w:type="dxa"/>
+          </w:tcPr>
+          <w:p>
+            <w:pPr>
+              <w:widowControl w:val="0"/>
+              <w:rPr>
+                <w:rFonts w:ascii="Arial Narrow" w:hAnsi="Arial Narrow"/>
+                <w:lang w:val="en-US"/>
+              </w:rPr>
+            </w:pPr>
+          </w:p>
+        </w:tc>
+      </w:tr>
+      <w:tr>
+        <w:trPr>
+          <w:trHeight w:val="347"/>
+          <w:jc w:val="center"/>
+        </w:trPr>
+        <w:tc>
+          <w:tcPr>
+            <w:cnfStyle w:val="000010000000" w:firstRow="0" w:lastRow="0" w:firstColumn="0" w:lastColumn="0" w:oddVBand="1" w:evenVBand="0" w:oddHBand="0" w:evenHBand="0" w:firstRowFirstColumn="0" w:firstRowLastColumn="0" w:lastRowFirstColumn="0" w:lastRowLastColumn="0"/>
+            <w:tcW w:w="1704" w:type="dxa"/>
+          </w:tcPr>
+          <w:p>
+            <w:pPr>
+              <w:widowControl w:val="0"/>
+              <w:jc w:val="center"/>
+              <w:rPr>
+                <w:rFonts w:ascii="Arial Narrow" w:hAnsi="Arial Narrow"/>
+              </w:rPr>
+            </w:pPr>
+            <w:proofErr w:type="gramStart"/>
+            <w:r>
+              <w:rPr>
+                <w:rFonts w:ascii="Arial Narrow" w:eastAsia="Times New Roman" w:hAnsi="Arial Narrow" w:cs="Times New Roman"/>
+                <w:color w:val="666666"/>
+                <w:sz w:val="18"/>
+                <w:szCs w:val="18"/>
+              </w:rPr>
+              <w:t>{{</w:t>
+            </w:r>
+            <w:r>
+              <w:rPr>
+                <w:rFonts w:ascii="Arial Narrow" w:eastAsia="Times New Roman" w:hAnsi="Arial Narrow" w:cs="Times New Roman"/>
+                <w:color w:val="666666"/>
+                <w:sz w:val="18"/>
+                <w:szCs w:val="18"/>
+                <w:shd w:val="clear" w:color="auto" w:fill="FFFFFF"/>
+              </w:rPr>
+              <w:t xml:space="preserve"> </w:t>
+            </w:r>
+            <w:proofErr w:type="spellStart"/>
+            <w:r>
+              <w:rPr>
+                <w:rFonts w:ascii="Arial Narrow" w:eastAsia="Times New Roman" w:hAnsi="Arial Narrow" w:cs="Times New Roman"/>
+                <w:color w:val="666666"/>
+                <w:sz w:val="18"/>
+                <w:szCs w:val="18"/>
+                <w:shd w:val="clear" w:color="auto" w:fill="FFFFFF"/>
+              </w:rPr>
+              <w:t>tema</w:t>
+            </w:r>
+            <w:proofErr w:type="gramEnd"/>
+            <w:r>
+              <w:rPr>
+                <w:rFonts w:ascii="Arial Narrow" w:eastAsia="Times New Roman" w:hAnsi="Arial Narrow" w:cs="Times New Roman"/>
+                <w:color w:val="666666"/>
+                <w:sz w:val="18"/>
+                <w:szCs w:val="18"/>
+                <w:shd w:val="clear" w:color="auto" w:fill="FFFFFF"/>
+              </w:rPr>
+              <w:t>.</w:t>
+            </w:r>
+            <w:r>
+              <w:rPr>
+                <w:rFonts w:ascii="Arial Narrow" w:eastAsia="Times New Roman" w:hAnsi="Arial Narrow" w:cs="Times New Roman"/>
+                <w:color w:val="666666"/>
+                <w:sz w:val="18"/>
+                <w:szCs w:val="18"/>
+                <w:shd w:val="clear" w:color="auto" w:fill="FFFFFF"/>
+              </w:rPr>
+              <w:t>titulo</w:t>
+            </w:r>
+            <w:proofErr w:type="spellEnd"/>
+            <w:r>
+              <w:rPr>
+                <w:rFonts w:ascii="Arial Narrow" w:eastAsia="Times New Roman" w:hAnsi="Arial Narrow" w:cs="Times New Roman"/>
+                <w:color w:val="666666"/>
+                <w:sz w:val="18"/>
+                <w:szCs w:val="18"/>
+                <w:shd w:val="clear" w:color="auto" w:fill="FFFFFF"/>
+              </w:rPr>
+              <w:t xml:space="preserve"> }}</w:t>
+            </w:r>
+          </w:p>
+        </w:tc>
+        <w:tc>
+          <w:tcPr>
+            <w:tcW w:w="6756" w:type="dxa"/>
+          </w:tcPr>
+          <w:p>
+            <w:pPr>
+              <w:widowControl w:val="0"/>
+              <w:cnfStyle w:val="000000000000" w:firstRow="0" w:lastRow="0" w:firstColumn="0" w:lastColumn="0" w:oddVBand="0" w:evenVBand="0" w:oddHBand="0" w:evenHBand="0" w:firstRowFirstColumn="0" w:firstRowLastColumn="0" w:lastRowFirstColumn="0" w:lastRowLastColumn="0"/>
+              <w:rPr>
+                <w:rFonts w:ascii="Arial Narrow" w:hAnsi="Arial Narrow"/>
+                <w:i/>
+                <w:u w:val="single"/>
+              </w:rPr>
+            </w:pPr>
+          </w:p>
+        </w:tc>
+        <w:tc>
+          <w:tcPr>
+            <w:cnfStyle w:val="000010000000" w:firstRow="0" w:lastRow="0" w:firstColumn="0" w:lastColumn="0" w:oddVBand="1" w:evenVBand="0" w:oddHBand="0" w:evenHBand="0" w:firstRowFirstColumn="0" w:firstRowLastColumn="0" w:lastRowFirstColumn="0" w:lastRowLastColumn="0"/>
+            <w:tcW w:w="1883" w:type="dxa"/>
+          </w:tcPr>
+          <w:p>
+            <w:pPr>
+              <w:widowControl w:val="0"/>
+              <w:jc w:val="center"/>
+              <w:rPr>
+                <w:rFonts w:ascii="Arial Narrow" w:hAnsi="Arial Narrow"/>
+                <w:b/>
+              </w:rPr>
+            </w:pPr>
+          </w:p>
+        </w:tc>
+      </w:tr>
+      <w:tr>
+        <w:trPr>
+          <w:cnfStyle w:val="000000100000" w:firstRow="0" w:lastRow="0" w:firstColumn="0" w:lastColumn="0" w:oddVBand="0" w:evenVBand="0" w:oddHBand="1" w:evenHBand="0" w:firstRowFirstColumn="0" w:firstRowLastColumn="0" w:lastRowFirstColumn="0" w:lastRowLastColumn="0"/>
+          <w:trHeight w:val="1056"/>
+          <w:jc w:val="center"/>
+        </w:trPr>
+        <w:tc>
+          <w:tcPr>
+            <w:cnfStyle w:val="000010000000" w:firstRow="0" w:lastRow="0" w:firstColumn="0" w:lastColumn="0" w:oddVBand="1" w:evenVBand="0" w:oddHBand="0" w:evenHBand="0" w:firstRowFirstColumn="0" w:firstRowLastColumn="0" w:lastRowFirstColumn="0" w:lastRowLastColumn="0"/>
+            <w:tcW w:w="1704" w:type="dxa"/>
+          </w:tcPr>
+          <w:p>
+            <w:pPr>
+              <w:widowControl w:val="0"/>
+              <w:rPr>
+                <w:rFonts w:ascii="Arial Narrow" w:hAnsi="Arial Narrow"/>
+              </w:rPr>
+            </w:pPr>
+          </w:p>
+        </w:tc>
+        <w:tc>
+          <w:tcPr>
+            <w:tcW w:w="6756" w:type="dxa"/>
+          </w:tcPr>
+          <w:p>
+            <w:pPr>
+              <w:widowControl w:val="0"/>
+              <w:cnfStyle w:val="000000100000" w:firstRow="0" w:lastRow="0" w:firstColumn="0" w:lastColumn="0" w:oddVBand="0" w:evenVBand="0" w:oddHBand="1" w:evenHBand="0" w:firstRowFirstColumn="0" w:firstRowLastColumn="0" w:lastRowFirstColumn="0" w:lastRowLastColumn="0"/>
+              <w:rPr>
+                <w:rFonts w:ascii="Arial Narrow" w:hAnsi="Arial Narrow"/>
+                <w:b/>
+              </w:rPr>
+            </w:pPr>
+          </w:p>
+        </w:tc>
+        <w:tc>
+          <w:tcPr>
+            <w:cnfStyle w:val="000010000000" w:firstRow="0" w:lastRow="0" w:firstColumn="0" w:lastColumn="0" w:oddVBand="1" w:evenVBand="0" w:oddHBand="0" w:evenHBand="0" w:firstRowFirstColumn="0" w:firstRowLastColumn="0" w:lastRowFirstColumn="0" w:lastRowLastColumn="0"/>
+            <w:tcW w:w="1883" w:type="dxa"/>
+          </w:tcPr>
+          <w:p>
+            <w:pPr>
+              <w:widowControl w:val="0"/>
+              <w:rPr>
+                <w:rFonts w:ascii="Arial Narrow" w:hAnsi="Arial Narrow"/>
+              </w:rPr>
+            </w:pPr>
+          </w:p>
+        </w:tc>
+      </w:tr>
+      <w:tr>
+        <w:trPr>
+          <w:trHeight w:val="493"/>
+          <w:jc w:val="center"/>
+        </w:trPr>
+        <w:tc>
+          <w:tcPr>
+            <w:cnfStyle w:val="000010000000" w:firstRow="0" w:lastRow="0" w:firstColumn="0" w:lastColumn="0" w:oddVBand="1" w:evenVBand="0" w:oddHBand="0" w:evenHBand="0" w:firstRowFirstColumn="0" w:firstRowLastColumn="0" w:lastRowFirstColumn="0" w:lastRowLastColumn="0"/>
+            <w:tcW w:w="1704" w:type="dxa"/>
+          </w:tcPr>
+          <w:p>
+            <w:pPr>
+              <w:widowControl w:val="0"/>
+              <w:jc w:val="center"/>
+              <w:rPr>
+                <w:rFonts w:ascii="Arial Narrow" w:hAnsi="Arial Narrow"/>
+              </w:rPr>
+            </w:pPr>
+            <w:r>
+              <w:rPr>
+                <w:rFonts w:ascii="Arial Narrow" w:hAnsi="Arial Narrow"/>
+              </w:rPr>
+              <w:t>Preguntas Propuestas</w:t>
+            </w:r>
+          </w:p>
+        </w:tc>
+        <w:tc>
+          <w:tcPr>
+            <w:tcW w:w="6756" w:type="dxa"/>
+          </w:tcPr>
+          <w:p>
+            <w:pPr>
+              <w:widowControl w:val="0"/>
+              <w:cnfStyle w:val="000000000000" w:firstRow="0" w:lastRow="0" w:firstColumn="0" w:lastColumn="0" w:oddVBand="0" w:evenVBand="0" w:oddHBand="0" w:evenHBand="0" w:firstRowFirstColumn="0" w:firstRowLastColumn="0" w:lastRowFirstColumn="0" w:lastRowLastColumn="0"/>
+              <w:rPr>
+                <w:rFonts w:ascii="Arial Narrow" w:eastAsia="Times New Roman" w:hAnsi="Arial Narrow" w:cs="Times New Roman"/>
+                <w:i/>
+                <w:color w:val="666666"/>
+                <w:sz w:val="18"/>
+                <w:szCs w:val="18"/>
+              </w:rPr>
+            </w:pPr>
+          </w:p>
+        </w:tc>
+        <w:tc>
+          <w:tcPr>
+            <w:cnfStyle w:val="000010000000" w:firstRow="0" w:lastRow="0" w:firstColumn="0" w:lastColumn="0" w:oddVBand="1" w:evenVBand="0" w:oddHBand="0" w:evenHBand="0" w:firstRowFirstColumn="0" w:firstRowLastColumn="0" w:lastRowFirstColumn="0" w:lastRowLastColumn="0"/>
+            <w:tcW w:w="1883" w:type="dxa"/>
+          </w:tcPr>
+          <w:p>
+            <w:pPr>
+              <w:widowControl w:val="0"/>
+              <w:rPr>
+                <w:rFonts w:ascii="Arial Narrow" w:hAnsi="Arial Narrow"/>
+              </w:rPr>
+            </w:pPr>
+          </w:p>
+        </w:tc>
+      </w:tr>
+      <w:tr>
+        <w:trPr>
+          <w:cnfStyle w:val="000000100000" w:firstRow="0" w:lastRow="0" w:firstColumn="0" w:lastColumn="0" w:oddVBand="0" w:evenVBand="0" w:oddHBand="1" w:evenHBand="0" w:firstRowFirstColumn="0" w:firstRowLastColumn="0" w:lastRowFirstColumn="0" w:lastRowLastColumn="0"/>
+          <w:trHeight w:val="864"/>
+          <w:jc w:val="center"/>
+        </w:trPr>
+        <w:tc>
+          <w:tcPr>
+            <w:cnfStyle w:val="000010000000" w:firstRow="0" w:lastRow="0" w:firstColumn="0" w:lastColumn="0" w:oddVBand="1" w:evenVBand="0" w:oddHBand="0" w:evenHBand="0" w:firstRowFirstColumn="0" w:firstRowLastColumn="0" w:lastRowFirstColumn="0" w:lastRowLastColumn="0"/>
+            <w:tcW w:w="1704" w:type="dxa"/>
+          </w:tcPr>
+          <w:p>
+            <w:pPr>
+              <w:widowControl w:val="0"/>
+              <w:rPr>
+                <w:rFonts w:ascii="Arial Narrow" w:hAnsi="Arial Narrow"/>
+              </w:rPr>
+            </w:pPr>
+          </w:p>
+        </w:tc>
+        <w:tc>
+          <w:tcPr>
+            <w:tcW w:w="6756" w:type="dxa"/>
+          </w:tcPr>
+          <w:p>
+            <w:pPr>
+              <w:widowControl w:val="0"/>
+              <w:cnfStyle w:val="000000100000" w:firstRow="0" w:lastRow="0" w:firstColumn="0" w:lastColumn="0" w:oddVBand="0" w:evenVBand="0" w:oddHBand="1" w:evenHBand="0" w:firstRowFirstColumn="0" w:firstRowLastColumn="0" w:lastRowFirstColumn="0" w:lastRowLastColumn="0"/>
+              <w:rPr>
+                <w:rFonts w:ascii="Arial Narrow" w:hAnsi="Arial Narrow"/>
+                <w:b/>
+                <w:sz w:val="18"/>
+                <w:szCs w:val="18"/>
+              </w:rPr>
+            </w:pPr>
+          </w:p>
+        </w:tc>
+        <w:tc>
+          <w:tcPr>
+            <w:cnfStyle w:val="000010000000" w:firstRow="0" w:lastRow="0" w:firstColumn="0" w:lastColumn="0" w:oddVBand="1" w:evenVBand="0" w:oddHBand="0" w:evenHBand="0" w:firstRowFirstColumn="0" w:firstRowLastColumn="0" w:lastRowFirstColumn="0" w:lastRowLastColumn="0"/>
+            <w:tcW w:w="1883" w:type="dxa"/>
+          </w:tcPr>
+          <w:p>
+            <w:pPr>
+              <w:widowControl w:val="0"/>
+              <w:rPr>
+                <w:rFonts w:ascii="Arial Narrow" w:hAnsi="Arial Narrow"/>
+              </w:rPr>
+            </w:pPr>
+          </w:p>
+        </w:tc>
+      </w:tr>
+      <w:tr>
+        <w:trPr>
+          <w:trHeight w:val="396"/>
+          <w:jc w:val="center"/>
+        </w:trPr>
+        <w:tc>
+          <w:tcPr>
+            <w:cnfStyle w:val="000010000000" w:firstRow="0" w:lastRow="0" w:firstColumn="0" w:lastColumn="0" w:oddVBand="1" w:evenVBand="0" w:oddHBand="0" w:evenHBand="0" w:firstRowFirstColumn="0" w:firstRowLastColumn="0" w:lastRowFirstColumn="0" w:lastRowLastColumn="0"/>
+            <w:tcW w:w="1704" w:type="dxa"/>
+          </w:tcPr>
+          <w:p>
+            <w:pPr>
+              <w:widowControl w:val="0"/>
+              <w:rPr>
+                <w:rFonts w:ascii="Arial Narrow" w:hAnsi="Arial Narrow"/>
+                <w:sz w:val="18"/>
+                <w:szCs w:val="18"/>
+              </w:rPr>
+            </w:pPr>
+            <w:r>
+              <w:rPr>
+                <w:rFonts w:ascii="Arial Narrow" w:hAnsi="Arial Narrow"/>
+                <w:sz w:val="18"/>
+                <w:szCs w:val="18"/>
+              </w:rPr>
+              <w:t>{%</w:t>
+            </w:r>
+            <w:proofErr w:type="spellStart"/>
+            <w:r>
+              <w:rPr>
+                <w:rFonts w:ascii="Arial Narrow" w:hAnsi="Arial Narrow"/>
+                <w:sz w:val="18"/>
+                <w:szCs w:val="18"/>
+              </w:rPr>
+              <w:t>tr</w:t>
+            </w:r>
+            <w:proofErr w:type="spellEnd"/>
+            <w:r>
+              <w:rPr>
+                <w:rFonts w:ascii="Arial Narrow" w:hAnsi="Arial Narrow"/>
+                <w:sz w:val="18"/>
+                <w:szCs w:val="18"/>
+              </w:rPr>
+              <w:t xml:space="preserve"> </w:t>
+            </w:r>
+            <w:proofErr w:type="spellStart"/>
+            <w:r>
+              <w:rPr>
+                <w:rFonts w:ascii="Arial Narrow" w:hAnsi="Arial Narrow"/>
+                <w:sz w:val="18"/>
+                <w:szCs w:val="18"/>
+              </w:rPr>
+              <w:t>endfor</w:t>
+            </w:r>
+            <w:proofErr w:type="spellEnd"/>
+            <w:r>
+              <w:rPr>
+                <w:rFonts w:ascii="Arial Narrow" w:hAnsi="Arial Narrow"/>
+                <w:sz w:val="18"/>
+                <w:szCs w:val="18"/>
+              </w:rPr>
+              <w:t>%</w:t>
+            </w:r>
+            <w:r>
+              <w:rPr>
+                <w:rFonts w:ascii="Arial Narrow" w:hAnsi="Arial Narrow"/>
+                <w:sz w:val="18"/>
+                <w:szCs w:val="18"/>
+              </w:rPr>
+              <w:t>}</w:t>
+            </w:r>
+          </w:p>
+        </w:tc>
+        <w:tc>
+          <w:tcPr>
+            <w:tcW w:w="6756" w:type="dxa"/>
+          </w:tcPr>
+          <w:p>
+            <w:pPr>
+              <w:widowControl w:val="0"/>
+              <w:cnfStyle w:val="000000000000" w:firstRow="0" w:lastRow="0" w:firstColumn="0" w:lastColumn="0" w:oddVBand="0" w:evenVBand="0" w:oddHBand="0" w:evenHBand="0" w:firstRowFirstColumn="0" w:firstRowLastColumn="0" w:lastRowFirstColumn="0" w:lastRowLastColumn="0"/>
+              <w:rPr>
+                <w:rFonts w:ascii="Arial Narrow" w:hAnsi="Arial Narrow"/>
+              </w:rPr>
+            </w:pPr>
+          </w:p>
+        </w:tc>
+        <w:tc>
+          <w:tcPr>
+            <w:cnfStyle w:val="000010000000" w:firstRow="0" w:lastRow="0" w:firstColumn="0" w:lastColumn="0" w:oddVBand="1" w:evenVBand="0" w:oddHBand="0" w:evenHBand="0" w:firstRowFirstColumn="0" w:firstRowLastColumn="0" w:lastRowFirstColumn="0" w:lastRowLastColumn="0"/>
+            <w:tcW w:w="1883" w:type="dxa"/>
+          </w:tcPr>
+          <w:p>
+            <w:pPr>
+              <w:widowControl w:val="0"/>
+              <w:rPr>
+                <w:rFonts w:ascii="Arial Narrow" w:hAnsi="Arial Narrow"/>
+              </w:rPr>
+            </w:pPr>
+          </w:p>
+        </w:tc>
+      </w:tr>
+    </w:tbl>
+    <w:p>
+      <w:pPr>
+        <w:widowControl w:val="0"/>
+        <w:spacing w:line="240" w:lineRule="auto"/>
+        <w:rPr>
+          <w:rFonts w:ascii="Arial Narrow" w:hAnsi="Arial Narrow"/>
+        </w:rPr>
+      </w:pPr>
+    </w:p>
+    <w:p>
+      <w:pPr>
+        <w:widowControl w:val="0"/>
+        <w:spacing w:line="240" w:lineRule="auto"/>
+        <w:rPr>
+          <w:rFonts w:ascii="Arial Narrow" w:hAnsi="Arial Narrow"/>
+        </w:rPr>
+      </w:pPr>
+    </w:p>
+    <w:p>
+      <w:pPr>
+        <w:widowControl w:val="0"/>
+        <w:spacing w:line="240" w:lineRule="auto"/>
+        <w:rPr>
+          <w:rFonts w:ascii="Arial Narrow" w:hAnsi="Arial Narrow"/>
+          <w:sz w:val="32"/>
+          <w:szCs w:val="32"/>
+          <w:u w:val="single"/>
+        </w:rPr>
+      </w:pPr>
+      <w:r>
+        <w:rPr>
+          <w:rFonts w:ascii="Arial Narrow" w:hAnsi="Arial Narrow"/>
+          <w:sz w:val="32"/>
+          <w:szCs w:val="32"/>
+          <w:u w:val="single"/>
+        </w:rPr>
+        <w:t>Complemento</w:t>
+      </w:r>
+      <w:r>
+        <w:rPr>
+          <w:rFonts w:ascii="Arial Narrow" w:hAnsi="Arial Narrow"/>
+          <w:sz w:val="32"/>
+          <w:szCs w:val="32"/>
+          <w:u w:val="single"/>
+        </w:rPr>
+        <w:t>:</w:t>
+      </w:r>
+    </w:p>
+    <w:p>
+      <w:pPr>
+        <w:widowControl w:val="0"/>
+        <w:spacing w:line="240" w:lineRule="auto"/>
+        <w:rPr>
+          <w:rFonts w:ascii="Arial Narrow" w:hAnsi="Arial Narrow"/>
+        </w:rPr>
+      </w:pPr>
+    </w:p>
+    <w:p>
+      <w:pPr>
+        <w:widowControl w:val="0"/>
+        <w:spacing w:line="240" w:lineRule="auto"/>
+        <w:rPr>
+          <w:rFonts w:ascii="Arial Narrow" w:hAnsi="Arial Narrow"/>
+        </w:rPr>
+      </w:pPr>
+      <w:r>
+        <w:rPr>
+          <w:rFonts w:ascii="Arial Narrow" w:hAnsi="Arial Narrow"/>
+        </w:rPr>
+        <w:t>{{ acta.memoria</w:t>
+      </w:r>
+      <w:r>
+        <w:rPr>
+          <w:rFonts w:ascii="Arial Narrow" w:hAnsi="Arial Narrow"/>
+        </w:rPr>
+        <w:t xml:space="preserve"> }}</w:t>
+      </w:r>
     </w:p>
     <w:sectPr>
       <w:pgSz w:w="12240" w:h="15840"/>
@@ -1069,7 +2661,7 @@
 </file>
 
 <file path=customXml/itemProps1.xml><?xml version="1.0" encoding="utf-8"?>
-<ds:datastoreItem xmlns:ds="http://schemas.openxmlformats.org/officeDocument/2006/customXml" ds:itemID="{614D8996-D59B-4B3D-AA7E-0BD261E92C7B}">
+<ds:datastoreItem xmlns:ds="http://schemas.openxmlformats.org/officeDocument/2006/customXml" ds:itemID="{5EA172F9-C2A6-4A35-94AD-7ACD7F820687}">
   <ds:schemaRefs>
     <ds:schemaRef ds:uri="http://schemas.openxmlformats.org/officeDocument/2006/bibliography"/>
   </ds:schemaRefs>

</xml_diff>

<commit_message>
Test email servidor #10
</commit_message>
<xml_diff>
--- a/static/templates_docs/pre_propuesta.docx
+++ b/static/templates_docs/pre_propuesta.docx
@@ -58,16 +58,16 @@
         <w:tblLook w:val="04A0" w:firstRow="1" w:lastRow="0" w:firstColumn="1" w:lastColumn="0" w:noHBand="0" w:noVBand="1"/>
       </w:tblPr>
       <w:tblGrid>
-        <w:gridCol w:w="2263"/>
-        <w:gridCol w:w="1418"/>
-        <w:gridCol w:w="1984"/>
-        <w:gridCol w:w="1843"/>
-        <w:gridCol w:w="1852"/>
+        <w:gridCol w:w="1623"/>
+        <w:gridCol w:w="4025"/>
+        <w:gridCol w:w="1229"/>
+        <w:gridCol w:w="1447"/>
+        <w:gridCol w:w="1036"/>
       </w:tblGrid>
       <w:tr>
         <w:tc>
           <w:tcPr>
-            <w:tcW w:w="2263" w:type="dxa"/>
+            <w:tcW w:w="1623" w:type="dxa"/>
             <w:hideMark/>
           </w:tcPr>
           <w:p>
@@ -107,7 +107,7 @@
         </w:tc>
         <w:tc>
           <w:tcPr>
-            <w:tcW w:w="1418" w:type="dxa"/>
+            <w:tcW w:w="4025" w:type="dxa"/>
             <w:hideMark/>
           </w:tcPr>
           <w:p>
@@ -137,7 +137,7 @@
         </w:tc>
         <w:tc>
           <w:tcPr>
-            <w:tcW w:w="1984" w:type="dxa"/>
+            <w:tcW w:w="1229" w:type="dxa"/>
           </w:tcPr>
           <w:p>
             <w:pPr>
@@ -166,7 +166,7 @@
         </w:tc>
         <w:tc>
           <w:tcPr>
-            <w:tcW w:w="1843" w:type="dxa"/>
+            <w:tcW w:w="1447" w:type="dxa"/>
             <w:hideMark/>
           </w:tcPr>
           <w:p>
@@ -196,7 +196,7 @@
         </w:tc>
         <w:tc>
           <w:tcPr>
-            <w:tcW w:w="1852" w:type="dxa"/>
+            <w:tcW w:w="1036" w:type="dxa"/>
             <w:hideMark/>
           </w:tcPr>
           <w:p>
@@ -231,7 +231,7 @@
         </w:trPr>
         <w:tc>
           <w:tcPr>
-            <w:tcW w:w="2263" w:type="dxa"/>
+            <w:tcW w:w="1623" w:type="dxa"/>
             <w:hideMark/>
           </w:tcPr>
           <w:p>
@@ -247,7 +247,7 @@
         </w:tc>
         <w:tc>
           <w:tcPr>
-            <w:tcW w:w="1418" w:type="dxa"/>
+            <w:tcW w:w="4025" w:type="dxa"/>
             <w:hideMark/>
           </w:tcPr>
           <w:p>
@@ -317,7 +317,7 @@
         </w:tc>
         <w:tc>
           <w:tcPr>
-            <w:tcW w:w="1984" w:type="dxa"/>
+            <w:tcW w:w="1229" w:type="dxa"/>
             <w:hideMark/>
           </w:tcPr>
           <w:p>
@@ -387,7 +387,7 @@
         </w:tc>
         <w:tc>
           <w:tcPr>
-            <w:tcW w:w="1843" w:type="dxa"/>
+            <w:tcW w:w="1447" w:type="dxa"/>
             <w:hideMark/>
           </w:tcPr>
           <w:p>
@@ -467,7 +467,7 @@
         </w:tc>
         <w:tc>
           <w:tcPr>
-            <w:tcW w:w="1852" w:type="dxa"/>
+            <w:tcW w:w="1036" w:type="dxa"/>
           </w:tcPr>
           <w:p>
             <w:pPr>
@@ -538,7 +538,7 @@
       <w:tr>
         <w:tc>
           <w:tcPr>
-            <w:tcW w:w="2263" w:type="dxa"/>
+            <w:tcW w:w="1623" w:type="dxa"/>
             <w:hideMark/>
           </w:tcPr>
           <w:p>
@@ -566,7 +566,7 @@
         </w:tc>
         <w:tc>
           <w:tcPr>
-            <w:tcW w:w="1418" w:type="dxa"/>
+            <w:tcW w:w="4025" w:type="dxa"/>
             <w:vAlign w:val="center"/>
             <w:hideMark/>
           </w:tcPr>
@@ -596,7 +596,7 @@
         </w:tc>
         <w:tc>
           <w:tcPr>
-            <w:tcW w:w="5679" w:type="dxa"/>
+            <w:tcW w:w="3712" w:type="dxa"/>
             <w:gridSpan w:val="3"/>
           </w:tcPr>
           <w:p>
@@ -626,10 +626,12 @@
         </w:tc>
       </w:tr>
       <w:tr>
-        <w:tc>
-          <w:tcPr>
-            <w:tcW w:w="0" w:type="auto"/>
-            <w:gridSpan w:val="5"/>
+        <w:trPr>
+          <w:trHeight w:val="180"/>
+        </w:trPr>
+        <w:tc>
+          <w:tcPr>
+            <w:tcW w:w="1623" w:type="dxa"/>
             <w:hideMark/>
           </w:tcPr>
           <w:p>
@@ -644,45 +646,225 @@
                 <w:lang w:val="en-US"/>
               </w:rPr>
             </w:pPr>
-            <w:r>
-              <w:rPr>
-                <w:rFonts w:ascii="Arial Narrow" w:eastAsia="Times New Roman" w:hAnsi="Arial Narrow" w:cs="Times New Roman"/>
-                <w:color w:val="666666"/>
-                <w:sz w:val="18"/>
-                <w:szCs w:val="18"/>
+            <w:proofErr w:type="spellStart"/>
+            <w:r>
+              <w:rPr>
+                <w:rFonts w:ascii="Arial Narrow" w:eastAsia="Times New Roman" w:hAnsi="Arial Narrow" w:cs="Times New Roman"/>
+                <w:color w:val="auto"/>
+                <w:sz w:val="24"/>
+                <w:szCs w:val="24"/>
+                <w:u w:val="single"/>
                 <w:lang w:val="en-US"/>
               </w:rPr>
-              <w:t>{%</w:t>
-            </w:r>
-            <w:proofErr w:type="spellStart"/>
-            <w:r>
-              <w:rPr>
-                <w:rFonts w:ascii="Arial Narrow" w:eastAsia="Times New Roman" w:hAnsi="Arial Narrow" w:cs="Times New Roman"/>
-                <w:color w:val="666666"/>
-                <w:sz w:val="18"/>
-                <w:szCs w:val="18"/>
-                <w:shd w:val="clear" w:color="auto" w:fill="FFFFFF"/>
+              <w:t>Encargado</w:t>
+            </w:r>
+            <w:proofErr w:type="spellEnd"/>
+          </w:p>
+        </w:tc>
+        <w:tc>
+          <w:tcPr>
+            <w:tcW w:w="4025" w:type="dxa"/>
+          </w:tcPr>
+          <w:p>
+            <w:pPr>
+              <w:jc w:val="center"/>
+              <w:rPr>
+                <w:rFonts w:ascii="Arial Narrow" w:eastAsia="Times New Roman" w:hAnsi="Arial Narrow" w:cs="Times New Roman"/>
+                <w:color w:val="auto"/>
+                <w:sz w:val="24"/>
+                <w:szCs w:val="24"/>
+                <w:u w:val="single"/>
                 <w:lang w:val="en-US"/>
               </w:rPr>
-              <w:t>tr</w:t>
-            </w:r>
-            <w:proofErr w:type="spellEnd"/>
-            <w:r>
-              <w:rPr>
-                <w:rFonts w:ascii="Arial Narrow" w:eastAsia="Times New Roman" w:hAnsi="Arial Narrow" w:cs="Times New Roman"/>
-                <w:color w:val="666666"/>
-                <w:sz w:val="18"/>
-                <w:szCs w:val="18"/>
-                <w:shd w:val="clear" w:color="auto" w:fill="FFFFFF"/>
+            </w:pPr>
+            <w:r>
+              <w:rPr>
+                <w:rFonts w:ascii="Arial Narrow" w:eastAsia="Times New Roman" w:hAnsi="Arial Narrow" w:cs="Times New Roman"/>
+                <w:color w:val="auto"/>
+                <w:sz w:val="24"/>
+                <w:szCs w:val="24"/>
+                <w:u w:val="single"/>
                 <w:lang w:val="en-US"/>
               </w:rPr>
-              <w:t xml:space="preserve"> for p in </w:t>
+              <w:t>{{</w:t>
             </w:r>
             <w:proofErr w:type="spellStart"/>
             <w:proofErr w:type="gramStart"/>
             <w:r>
               <w:rPr>
                 <w:rFonts w:ascii="Arial Narrow" w:eastAsia="Times New Roman" w:hAnsi="Arial Narrow" w:cs="Times New Roman"/>
+                <w:color w:val="auto"/>
+                <w:sz w:val="24"/>
+                <w:szCs w:val="24"/>
+                <w:u w:val="single"/>
+                <w:lang w:val="en-US"/>
+              </w:rPr>
+              <w:t>acta.participante</w:t>
+            </w:r>
+            <w:proofErr w:type="gramEnd"/>
+            <w:r>
+              <w:rPr>
+                <w:rFonts w:ascii="Arial Narrow" w:eastAsia="Times New Roman" w:hAnsi="Arial Narrow" w:cs="Times New Roman"/>
+                <w:color w:val="auto"/>
+                <w:sz w:val="24"/>
+                <w:szCs w:val="24"/>
+                <w:u w:val="single"/>
+                <w:lang w:val="en-US"/>
+              </w:rPr>
+              <w:t>_organizador.ocupacion</w:t>
+            </w:r>
+            <w:proofErr w:type="spellEnd"/>
+            <w:r>
+              <w:rPr>
+                <w:rFonts w:ascii="Arial Narrow" w:eastAsia="Times New Roman" w:hAnsi="Arial Narrow" w:cs="Times New Roman"/>
+                <w:color w:val="auto"/>
+                <w:sz w:val="24"/>
+                <w:szCs w:val="24"/>
+                <w:u w:val="single"/>
+                <w:lang w:val="en-US"/>
+              </w:rPr>
+              <w:t>}}</w:t>
+            </w:r>
+          </w:p>
+        </w:tc>
+        <w:tc>
+          <w:tcPr>
+            <w:tcW w:w="3712" w:type="dxa"/>
+            <w:gridSpan w:val="3"/>
+          </w:tcPr>
+          <w:p>
+            <w:pPr>
+              <w:jc w:val="center"/>
+              <w:rPr>
+                <w:rFonts w:ascii="Arial Narrow" w:eastAsia="Times New Roman" w:hAnsi="Arial Narrow" w:cs="Times New Roman"/>
+                <w:color w:val="auto"/>
+                <w:sz w:val="24"/>
+                <w:szCs w:val="24"/>
+                <w:u w:val="single"/>
+                <w:lang w:val="en-US"/>
+              </w:rPr>
+            </w:pPr>
+            <w:r>
+              <w:rPr>
+                <w:rFonts w:ascii="Arial Narrow" w:eastAsia="Times New Roman" w:hAnsi="Arial Narrow" w:cs="Times New Roman"/>
+                <w:color w:val="auto"/>
+                <w:sz w:val="24"/>
+                <w:szCs w:val="24"/>
+                <w:u w:val="single"/>
+                <w:lang w:val="en-US"/>
+              </w:rPr>
+              <w:t>{{</w:t>
+            </w:r>
+            <w:proofErr w:type="spellStart"/>
+            <w:proofErr w:type="gramStart"/>
+            <w:r>
+              <w:rPr>
+                <w:rFonts w:ascii="Arial Narrow" w:eastAsia="Times New Roman" w:hAnsi="Arial Narrow" w:cs="Times New Roman"/>
+                <w:color w:val="auto"/>
+                <w:sz w:val="24"/>
+                <w:szCs w:val="24"/>
+                <w:u w:val="single"/>
+                <w:lang w:val="en-US"/>
+              </w:rPr>
+              <w:t>acta.pa</w:t>
+            </w:r>
+            <w:r>
+              <w:rPr>
+                <w:rFonts w:ascii="Arial Narrow" w:eastAsia="Times New Roman" w:hAnsi="Arial Narrow" w:cs="Times New Roman"/>
+                <w:color w:val="auto"/>
+                <w:sz w:val="24"/>
+                <w:szCs w:val="24"/>
+                <w:u w:val="single"/>
+                <w:lang w:val="en-US"/>
+              </w:rPr>
+              <w:t>rticipante</w:t>
+            </w:r>
+            <w:proofErr w:type="gramEnd"/>
+            <w:r>
+              <w:rPr>
+                <w:rFonts w:ascii="Arial Narrow" w:eastAsia="Times New Roman" w:hAnsi="Arial Narrow" w:cs="Times New Roman"/>
+                <w:color w:val="auto"/>
+                <w:sz w:val="24"/>
+                <w:szCs w:val="24"/>
+                <w:u w:val="single"/>
+                <w:lang w:val="en-US"/>
+              </w:rPr>
+              <w:t>_organizador.origen</w:t>
+            </w:r>
+            <w:proofErr w:type="spellEnd"/>
+            <w:r>
+              <w:rPr>
+                <w:rFonts w:ascii="Arial Narrow" w:eastAsia="Times New Roman" w:hAnsi="Arial Narrow" w:cs="Times New Roman"/>
+                <w:color w:val="auto"/>
+                <w:sz w:val="24"/>
+                <w:szCs w:val="24"/>
+                <w:u w:val="single"/>
+                <w:lang w:val="en-US"/>
+              </w:rPr>
+              <w:t>}}</w:t>
+            </w:r>
+          </w:p>
+        </w:tc>
+      </w:tr>
+      <w:tr>
+        <w:trPr>
+          <w:trHeight w:val="240"/>
+        </w:trPr>
+        <w:tc>
+          <w:tcPr>
+            <w:tcW w:w="0" w:type="auto"/>
+            <w:gridSpan w:val="5"/>
+          </w:tcPr>
+          <w:p>
+            <w:pPr>
+              <w:jc w:val="center"/>
+              <w:rPr>
+                <w:rFonts w:ascii="Arial Narrow" w:eastAsia="Times New Roman" w:hAnsi="Arial Narrow" w:cs="Times New Roman"/>
+                <w:color w:val="666666"/>
+                <w:sz w:val="18"/>
+                <w:szCs w:val="18"/>
+                <w:lang w:val="en-US"/>
+              </w:rPr>
+            </w:pPr>
+            <w:r>
+              <w:rPr>
+                <w:rFonts w:ascii="Arial Narrow" w:eastAsia="Times New Roman" w:hAnsi="Arial Narrow" w:cs="Times New Roman"/>
+                <w:color w:val="666666"/>
+                <w:sz w:val="18"/>
+                <w:szCs w:val="18"/>
+                <w:lang w:val="en-US"/>
+              </w:rPr>
+              <w:t>{%</w:t>
+            </w:r>
+            <w:proofErr w:type="spellStart"/>
+            <w:r>
+              <w:rPr>
+                <w:rFonts w:ascii="Arial Narrow" w:eastAsia="Times New Roman" w:hAnsi="Arial Narrow" w:cs="Times New Roman"/>
+                <w:color w:val="666666"/>
+                <w:sz w:val="18"/>
+                <w:szCs w:val="18"/>
+                <w:shd w:val="clear" w:color="auto" w:fill="FFFFFF"/>
+                <w:lang w:val="en-US"/>
+              </w:rPr>
+              <w:t>tr</w:t>
+            </w:r>
+            <w:proofErr w:type="spellEnd"/>
+            <w:r>
+              <w:rPr>
+                <w:rFonts w:ascii="Arial Narrow" w:eastAsia="Times New Roman" w:hAnsi="Arial Narrow" w:cs="Times New Roman"/>
+                <w:color w:val="666666"/>
+                <w:sz w:val="18"/>
+                <w:szCs w:val="18"/>
+                <w:shd w:val="clear" w:color="auto" w:fill="FFFFFF"/>
+                <w:lang w:val="en-US"/>
+              </w:rPr>
+              <w:t xml:space="preserve"> for p in </w:t>
+            </w:r>
+            <w:proofErr w:type="spellStart"/>
+            <w:proofErr w:type="gramStart"/>
+            <w:r>
+              <w:rPr>
+                <w:rFonts w:ascii="Arial Narrow" w:eastAsia="Times New Roman" w:hAnsi="Arial Narrow" w:cs="Times New Roman"/>
                 <w:color w:val="666666"/>
                 <w:sz w:val="18"/>
                 <w:szCs w:val="18"/>
@@ -710,7 +892,7 @@
       <w:tr>
         <w:tc>
           <w:tcPr>
-            <w:tcW w:w="2263" w:type="dxa"/>
+            <w:tcW w:w="1623" w:type="dxa"/>
             <w:hideMark/>
           </w:tcPr>
           <w:p>
@@ -721,15 +903,14 @@
                 <w:color w:val="auto"/>
                 <w:sz w:val="24"/>
                 <w:szCs w:val="24"/>
-              </w:rPr>
-            </w:pPr>
-            <w:bookmarkStart w:id="0" w:name="_GoBack"/>
-            <w:bookmarkEnd w:id="0"/>
-          </w:p>
-        </w:tc>
-        <w:tc>
-          <w:tcPr>
-            <w:tcW w:w="1418" w:type="dxa"/>
+                <w:lang w:val="en-US"/>
+              </w:rPr>
+            </w:pPr>
+          </w:p>
+        </w:tc>
+        <w:tc>
+          <w:tcPr>
+            <w:tcW w:w="4025" w:type="dxa"/>
             <w:hideMark/>
           </w:tcPr>
           <w:p>
@@ -799,7 +980,7 @@
         </w:tc>
         <w:tc>
           <w:tcPr>
-            <w:tcW w:w="5679" w:type="dxa"/>
+            <w:tcW w:w="3712" w:type="dxa"/>
             <w:gridSpan w:val="3"/>
             <w:hideMark/>
           </w:tcPr>
@@ -1241,6 +1422,42 @@
                 <w:u w:val="single"/>
               </w:rPr>
             </w:pPr>
+            <w:proofErr w:type="gramStart"/>
+            <w:r>
+              <w:rPr>
+                <w:rFonts w:ascii="Arial Narrow" w:hAnsi="Arial Narrow"/>
+                <w:i/>
+                <w:u w:val="single"/>
+              </w:rPr>
+              <w:t xml:space="preserve">{{ </w:t>
+            </w:r>
+            <w:proofErr w:type="spellStart"/>
+            <w:r>
+              <w:rPr>
+                <w:rFonts w:ascii="Arial Narrow" w:hAnsi="Arial Narrow"/>
+                <w:i/>
+                <w:u w:val="single"/>
+              </w:rPr>
+              <w:t>tema</w:t>
+            </w:r>
+            <w:proofErr w:type="gramEnd"/>
+            <w:r>
+              <w:rPr>
+                <w:rFonts w:ascii="Arial Narrow" w:hAnsi="Arial Narrow"/>
+                <w:i/>
+                <w:u w:val="single"/>
+              </w:rPr>
+              <w:t>.items</w:t>
+            </w:r>
+            <w:proofErr w:type="spellEnd"/>
+            <w:r>
+              <w:rPr>
+                <w:rFonts w:ascii="Arial Narrow" w:hAnsi="Arial Narrow"/>
+                <w:i/>
+                <w:u w:val="single"/>
+              </w:rPr>
+              <w:t>[0].pregunta }}</w:t>
+            </w:r>
           </w:p>
         </w:tc>
         <w:tc>
@@ -1257,6 +1474,54 @@
                 <w:b/>
               </w:rPr>
             </w:pPr>
+            <w:proofErr w:type="gramStart"/>
+            <w:r>
+              <w:rPr>
+                <w:rFonts w:ascii="Arial Narrow" w:hAnsi="Arial Narrow"/>
+                <w:b/>
+              </w:rPr>
+              <w:t>{{ categorías</w:t>
+            </w:r>
+            <w:proofErr w:type="gramEnd"/>
+            <w:r>
+              <w:rPr>
+                <w:rFonts w:ascii="Arial Narrow" w:hAnsi="Arial Narrow"/>
+                <w:b/>
+              </w:rPr>
+              <w:t xml:space="preserve">[ </w:t>
+            </w:r>
+            <w:proofErr w:type="spellStart"/>
+            <w:r>
+              <w:rPr>
+                <w:rFonts w:ascii="Arial Narrow" w:hAnsi="Arial Narrow"/>
+                <w:b/>
+              </w:rPr>
+              <w:t>tema.items</w:t>
+            </w:r>
+            <w:proofErr w:type="spellEnd"/>
+            <w:r>
+              <w:rPr>
+                <w:rFonts w:ascii="Arial Narrow" w:hAnsi="Arial Narrow"/>
+                <w:b/>
+              </w:rPr>
+              <w:t>[0].</w:t>
+            </w:r>
+            <w:proofErr w:type="spellStart"/>
+            <w:r>
+              <w:rPr>
+                <w:rFonts w:ascii="Arial Narrow" w:hAnsi="Arial Narrow"/>
+                <w:b/>
+              </w:rPr>
+              <w:t>categoria</w:t>
+            </w:r>
+            <w:proofErr w:type="spellEnd"/>
+            <w:r>
+              <w:rPr>
+                <w:rFonts w:ascii="Arial Narrow" w:hAnsi="Arial Narrow"/>
+                <w:b/>
+              </w:rPr>
+              <w:t>] }}</w:t>
+            </w:r>
           </w:p>
         </w:tc>
       </w:tr>
@@ -1352,6 +1617,62 @@
                 <w:szCs w:val="18"/>
               </w:rPr>
             </w:pPr>
+            <w:r>
+              <w:rPr>
+                <w:rFonts w:ascii="Arial Narrow" w:eastAsia="Times New Roman" w:hAnsi="Arial Narrow" w:cs="Times New Roman"/>
+                <w:i/>
+                <w:color w:val="666666"/>
+                <w:sz w:val="18"/>
+                <w:szCs w:val="18"/>
+              </w:rPr>
+              <w:t xml:space="preserve">{{ </w:t>
+            </w:r>
+            <w:bookmarkStart w:id="0" w:name="_GoBack"/>
+            <w:bookmarkEnd w:id="0"/>
+            <w:proofErr w:type="spellStart"/>
+            <w:r>
+              <w:rPr>
+                <w:rFonts w:ascii="Arial Narrow" w:eastAsia="Times New Roman" w:hAnsi="Arial Narrow" w:cs="Times New Roman"/>
+                <w:i/>
+                <w:color w:val="666666"/>
+                <w:sz w:val="18"/>
+                <w:szCs w:val="18"/>
+              </w:rPr>
+              <w:t>tema.items</w:t>
+            </w:r>
+            <w:proofErr w:type="spellEnd"/>
+            <w:r>
+              <w:rPr>
+                <w:rFonts w:ascii="Arial Narrow" w:eastAsia="Times New Roman" w:hAnsi="Arial Narrow" w:cs="Times New Roman"/>
+                <w:i/>
+                <w:color w:val="666666"/>
+                <w:sz w:val="18"/>
+                <w:szCs w:val="18"/>
+              </w:rPr>
+              <w:t>[0].</w:t>
+            </w:r>
+            <w:proofErr w:type="spellStart"/>
+            <w:r>
+              <w:rPr>
+                <w:rFonts w:ascii="Arial Narrow" w:eastAsia="Times New Roman" w:hAnsi="Arial Narrow" w:cs="Times New Roman"/>
+                <w:i/>
+                <w:color w:val="666666"/>
+                <w:sz w:val="18"/>
+                <w:szCs w:val="18"/>
+              </w:rPr>
+              <w:t>pregunta_propuesta</w:t>
+            </w:r>
+            <w:proofErr w:type="spellEnd"/>
+            <w:r>
+              <w:rPr>
+                <w:rFonts w:ascii="Arial Narrow" w:eastAsia="Times New Roman" w:hAnsi="Arial Narrow" w:cs="Times New Roman"/>
+                <w:i/>
+                <w:color w:val="666666"/>
+                <w:sz w:val="18"/>
+                <w:szCs w:val="18"/>
+              </w:rPr>
+              <w:t xml:space="preserve"> }}</w:t>
+            </w:r>
           </w:p>
         </w:tc>
         <w:tc>
@@ -2661,7 +2982,7 @@
 </file>
 
 <file path=customXml/itemProps1.xml><?xml version="1.0" encoding="utf-8"?>
-<ds:datastoreItem xmlns:ds="http://schemas.openxmlformats.org/officeDocument/2006/customXml" ds:itemID="{5EA172F9-C2A6-4A35-94AD-7ACD7F820687}">
+<ds:datastoreItem xmlns:ds="http://schemas.openxmlformats.org/officeDocument/2006/customXml" ds:itemID="{E96F6DB2-0351-4651-B567-341CFF9A0ED7}">
   <ds:schemaRefs>
     <ds:schemaRef ds:uri="http://schemas.openxmlformats.org/officeDocument/2006/bibliography"/>
   </ds:schemaRefs>

</xml_diff>

<commit_message>
Test email servidor #12
</commit_message>
<xml_diff>
--- a/static/templates_docs/pre_propuesta.docx
+++ b/static/templates_docs/pre_propuesta.docx
@@ -58,11 +58,11 @@
         <w:tblLook w:val="04A0" w:firstRow="1" w:lastRow="0" w:firstColumn="1" w:lastColumn="0" w:noHBand="0" w:noVBand="1"/>
       </w:tblPr>
       <w:tblGrid>
-        <w:gridCol w:w="1623"/>
-        <w:gridCol w:w="4025"/>
-        <w:gridCol w:w="1229"/>
-        <w:gridCol w:w="1447"/>
-        <w:gridCol w:w="1036"/>
+        <w:gridCol w:w="1452"/>
+        <w:gridCol w:w="4981"/>
+        <w:gridCol w:w="1884"/>
+        <w:gridCol w:w="1650"/>
+        <w:gridCol w:w="1097"/>
       </w:tblGrid>
       <w:tr>
         <w:tc>
@@ -302,7 +302,27 @@
               </w:rPr>
               <w:t>.lugar</w:t>
             </w:r>
+            <w:r>
+              <w:rPr>
+                <w:rFonts w:ascii="Arial Narrow" w:eastAsia="Times New Roman" w:hAnsi="Arial Narrow" w:cs="Times New Roman"/>
+                <w:color w:val="666666"/>
+                <w:sz w:val="18"/>
+                <w:szCs w:val="18"/>
+                <w:shd w:val="clear" w:color="auto" w:fill="FFFFFF"/>
+              </w:rPr>
+              <w:t>.encode</w:t>
+            </w:r>
             <w:proofErr w:type="spellEnd"/>
+            <w:r>
+              <w:rPr>
+                <w:rFonts w:ascii="Arial Narrow" w:eastAsia="Times New Roman" w:hAnsi="Arial Narrow" w:cs="Times New Roman"/>
+                <w:color w:val="666666"/>
+                <w:sz w:val="18"/>
+                <w:szCs w:val="18"/>
+                <w:shd w:val="clear" w:color="auto" w:fill="FFFFFF"/>
+              </w:rPr>
+              <w:t>('utf-8')</w:t>
+            </w:r>
             <w:r>
               <w:rPr>
                 <w:rFonts w:ascii="Arial Narrow" w:eastAsia="Times New Roman" w:hAnsi="Arial Narrow" w:cs="Times New Roman"/>
@@ -372,7 +392,27 @@
               </w:rPr>
               <w:t>.tipo</w:t>
             </w:r>
+            <w:r>
+              <w:rPr>
+                <w:rFonts w:ascii="Arial Narrow" w:eastAsia="Times New Roman" w:hAnsi="Arial Narrow" w:cs="Times New Roman"/>
+                <w:color w:val="666666"/>
+                <w:sz w:val="18"/>
+                <w:szCs w:val="18"/>
+                <w:shd w:val="clear" w:color="auto" w:fill="FFFFFF"/>
+              </w:rPr>
+              <w:t>.encode</w:t>
+            </w:r>
             <w:proofErr w:type="spellEnd"/>
+            <w:r>
+              <w:rPr>
+                <w:rFonts w:ascii="Arial Narrow" w:eastAsia="Times New Roman" w:hAnsi="Arial Narrow" w:cs="Times New Roman"/>
+                <w:color w:val="666666"/>
+                <w:sz w:val="18"/>
+                <w:szCs w:val="18"/>
+                <w:shd w:val="clear" w:color="auto" w:fill="FFFFFF"/>
+              </w:rPr>
+              <w:t>('utf-8')</w:t>
+            </w:r>
             <w:r>
               <w:rPr>
                 <w:rFonts w:ascii="Arial Narrow" w:eastAsia="Times New Roman" w:hAnsi="Arial Narrow" w:cs="Times New Roman"/>
@@ -674,7 +714,6 @@
                 <w:sz w:val="24"/>
                 <w:szCs w:val="24"/>
                 <w:u w:val="single"/>
-                <w:lang w:val="en-US"/>
               </w:rPr>
             </w:pPr>
             <w:r>
@@ -684,7 +723,6 @@
                 <w:sz w:val="24"/>
                 <w:szCs w:val="24"/>
                 <w:u w:val="single"/>
-                <w:lang w:val="en-US"/>
               </w:rPr>
               <w:t>{{</w:t>
             </w:r>
@@ -697,7 +735,6 @@
                 <w:sz w:val="24"/>
                 <w:szCs w:val="24"/>
                 <w:u w:val="single"/>
-                <w:lang w:val="en-US"/>
               </w:rPr>
               <w:t>acta.participante</w:t>
             </w:r>
@@ -709,11 +746,9 @@
                 <w:sz w:val="24"/>
                 <w:szCs w:val="24"/>
                 <w:u w:val="single"/>
-                <w:lang w:val="en-US"/>
               </w:rPr>
               <w:t>_organizador.ocupacion</w:t>
             </w:r>
-            <w:proofErr w:type="spellEnd"/>
             <w:r>
               <w:rPr>
                 <w:rFonts w:ascii="Arial Narrow" w:eastAsia="Times New Roman" w:hAnsi="Arial Narrow" w:cs="Times New Roman"/>
@@ -721,29 +756,20 @@
                 <w:sz w:val="24"/>
                 <w:szCs w:val="24"/>
                 <w:u w:val="single"/>
-                <w:lang w:val="en-US"/>
-              </w:rPr>
-              <w:t>}}</w:t>
-            </w:r>
-          </w:p>
-        </w:tc>
-        <w:tc>
-          <w:tcPr>
-            <w:tcW w:w="3712" w:type="dxa"/>
-            <w:gridSpan w:val="3"/>
-          </w:tcPr>
-          <w:p>
-            <w:pPr>
-              <w:jc w:val="center"/>
+              </w:rPr>
+              <w:t>.encode</w:t>
+            </w:r>
+            <w:proofErr w:type="spellEnd"/>
+            <w:r>
               <w:rPr>
                 <w:rFonts w:ascii="Arial Narrow" w:eastAsia="Times New Roman" w:hAnsi="Arial Narrow" w:cs="Times New Roman"/>
                 <w:color w:val="auto"/>
                 <w:sz w:val="24"/>
                 <w:szCs w:val="24"/>
                 <w:u w:val="single"/>
-                <w:lang w:val="en-US"/>
-              </w:rPr>
-            </w:pPr>
+              </w:rPr>
+              <w:t>('utf-8')</w:t>
+            </w:r>
             <w:r>
               <w:rPr>
                 <w:rFonts w:ascii="Arial Narrow" w:eastAsia="Times New Roman" w:hAnsi="Arial Narrow" w:cs="Times New Roman"/>
@@ -751,23 +777,27 @@
                 <w:sz w:val="24"/>
                 <w:szCs w:val="24"/>
                 <w:u w:val="single"/>
-                <w:lang w:val="en-US"/>
-              </w:rPr>
-              <w:t>{{</w:t>
-            </w:r>
-            <w:proofErr w:type="spellStart"/>
-            <w:proofErr w:type="gramStart"/>
-            <w:r>
+              </w:rPr>
+              <w:t>}}</w:t>
+            </w:r>
+          </w:p>
+        </w:tc>
+        <w:tc>
+          <w:tcPr>
+            <w:tcW w:w="3712" w:type="dxa"/>
+            <w:gridSpan w:val="3"/>
+          </w:tcPr>
+          <w:p>
+            <w:pPr>
+              <w:jc w:val="center"/>
               <w:rPr>
                 <w:rFonts w:ascii="Arial Narrow" w:eastAsia="Times New Roman" w:hAnsi="Arial Narrow" w:cs="Times New Roman"/>
                 <w:color w:val="auto"/>
                 <w:sz w:val="24"/>
                 <w:szCs w:val="24"/>
                 <w:u w:val="single"/>
-                <w:lang w:val="en-US"/>
-              </w:rPr>
-              <w:t>acta.pa</w:t>
-            </w:r>
+              </w:rPr>
+            </w:pPr>
             <w:r>
               <w:rPr>
                 <w:rFonts w:ascii="Arial Narrow" w:eastAsia="Times New Roman" w:hAnsi="Arial Narrow" w:cs="Times New Roman"/>
@@ -775,11 +805,11 @@
                 <w:sz w:val="24"/>
                 <w:szCs w:val="24"/>
                 <w:u w:val="single"/>
-                <w:lang w:val="en-US"/>
-              </w:rPr>
-              <w:t>rticipante</w:t>
-            </w:r>
-            <w:proofErr w:type="gramEnd"/>
+              </w:rPr>
+              <w:t>{{</w:t>
+            </w:r>
+            <w:proofErr w:type="spellStart"/>
+            <w:proofErr w:type="gramStart"/>
             <w:r>
               <w:rPr>
                 <w:rFonts w:ascii="Arial Narrow" w:eastAsia="Times New Roman" w:hAnsi="Arial Narrow" w:cs="Times New Roman"/>
@@ -787,11 +817,9 @@
                 <w:sz w:val="24"/>
                 <w:szCs w:val="24"/>
                 <w:u w:val="single"/>
-                <w:lang w:val="en-US"/>
-              </w:rPr>
-              <w:t>_organizador.origen</w:t>
-            </w:r>
-            <w:proofErr w:type="spellEnd"/>
+              </w:rPr>
+              <w:t>acta.pa</w:t>
+            </w:r>
             <w:r>
               <w:rPr>
                 <w:rFonts w:ascii="Arial Narrow" w:eastAsia="Times New Roman" w:hAnsi="Arial Narrow" w:cs="Times New Roman"/>
@@ -799,7 +827,48 @@
                 <w:sz w:val="24"/>
                 <w:szCs w:val="24"/>
                 <w:u w:val="single"/>
-                <w:lang w:val="en-US"/>
+              </w:rPr>
+              <w:t>rticipante</w:t>
+            </w:r>
+            <w:proofErr w:type="gramEnd"/>
+            <w:r>
+              <w:rPr>
+                <w:rFonts w:ascii="Arial Narrow" w:eastAsia="Times New Roman" w:hAnsi="Arial Narrow" w:cs="Times New Roman"/>
+                <w:color w:val="auto"/>
+                <w:sz w:val="24"/>
+                <w:szCs w:val="24"/>
+                <w:u w:val="single"/>
+              </w:rPr>
+              <w:t>_organizador.origen</w:t>
+            </w:r>
+            <w:r>
+              <w:rPr>
+                <w:rFonts w:ascii="Arial Narrow" w:eastAsia="Times New Roman" w:hAnsi="Arial Narrow" w:cs="Times New Roman"/>
+                <w:color w:val="auto"/>
+                <w:sz w:val="24"/>
+                <w:szCs w:val="24"/>
+                <w:u w:val="single"/>
+              </w:rPr>
+              <w:t>.encode</w:t>
+            </w:r>
+            <w:proofErr w:type="spellEnd"/>
+            <w:r>
+              <w:rPr>
+                <w:rFonts w:ascii="Arial Narrow" w:eastAsia="Times New Roman" w:hAnsi="Arial Narrow" w:cs="Times New Roman"/>
+                <w:color w:val="auto"/>
+                <w:sz w:val="24"/>
+                <w:szCs w:val="24"/>
+                <w:u w:val="single"/>
+              </w:rPr>
+              <w:t>('utf-8')</w:t>
+            </w:r>
+            <w:r>
+              <w:rPr>
+                <w:rFonts w:ascii="Arial Narrow" w:eastAsia="Times New Roman" w:hAnsi="Arial Narrow" w:cs="Times New Roman"/>
+                <w:color w:val="auto"/>
+                <w:sz w:val="24"/>
+                <w:szCs w:val="24"/>
+                <w:u w:val="single"/>
               </w:rPr>
               <w:t>}}</w:t>
             </w:r>
@@ -826,6 +895,7 @@
                 <w:lang w:val="en-US"/>
               </w:rPr>
             </w:pPr>
+            <w:bookmarkStart w:id="0" w:name="_GoBack"/>
             <w:r>
               <w:rPr>
                 <w:rFonts w:ascii="Arial Narrow" w:eastAsia="Times New Roman" w:hAnsi="Arial Narrow" w:cs="Times New Roman"/>
@@ -889,6 +959,7 @@
           </w:p>
         </w:tc>
       </w:tr>
+      <w:bookmarkEnd w:id="0"/>
       <w:tr>
         <w:tc>
           <w:tcPr>
@@ -965,6 +1036,16 @@
               </w:rPr>
               <w:t>.ocupacion</w:t>
             </w:r>
+            <w:r>
+              <w:rPr>
+                <w:rFonts w:ascii="Arial Narrow" w:eastAsia="Times New Roman" w:hAnsi="Arial Narrow" w:cs="Times New Roman"/>
+                <w:color w:val="666666"/>
+                <w:sz w:val="18"/>
+                <w:szCs w:val="18"/>
+                <w:shd w:val="clear" w:color="auto" w:fill="FFFFFF"/>
+              </w:rPr>
+              <w:t>.encode</w:t>
+            </w:r>
             <w:proofErr w:type="spellEnd"/>
             <w:r>
               <w:rPr>
@@ -974,7 +1055,17 @@
                 <w:szCs w:val="18"/>
                 <w:shd w:val="clear" w:color="auto" w:fill="FFFFFF"/>
               </w:rPr>
-              <w:t xml:space="preserve"> }}</w:t>
+              <w:t>('utf-8')</w:t>
+            </w:r>
+            <w:r>
+              <w:rPr>
+                <w:rFonts w:ascii="Arial Narrow" w:eastAsia="Times New Roman" w:hAnsi="Arial Narrow" w:cs="Times New Roman"/>
+                <w:color w:val="666666"/>
+                <w:sz w:val="18"/>
+                <w:szCs w:val="18"/>
+                <w:shd w:val="clear" w:color="auto" w:fill="FFFFFF"/>
+              </w:rPr>
+              <w:t>}}</w:t>
             </w:r>
           </w:p>
         </w:tc>
@@ -1036,7 +1127,27 @@
               </w:rPr>
               <w:t>.origen</w:t>
             </w:r>
+            <w:r>
+              <w:rPr>
+                <w:rFonts w:ascii="Arial Narrow" w:eastAsia="Times New Roman" w:hAnsi="Arial Narrow" w:cs="Times New Roman"/>
+                <w:color w:val="666666"/>
+                <w:sz w:val="18"/>
+                <w:szCs w:val="18"/>
+                <w:shd w:val="clear" w:color="auto" w:fill="FFFFFF"/>
+              </w:rPr>
+              <w:t>.encode</w:t>
+            </w:r>
             <w:proofErr w:type="spellEnd"/>
+            <w:r>
+              <w:rPr>
+                <w:rFonts w:ascii="Arial Narrow" w:eastAsia="Times New Roman" w:hAnsi="Arial Narrow" w:cs="Times New Roman"/>
+                <w:color w:val="666666"/>
+                <w:sz w:val="18"/>
+                <w:szCs w:val="18"/>
+                <w:shd w:val="clear" w:color="auto" w:fill="FFFFFF"/>
+              </w:rPr>
+              <w:t>('utf-8')</w:t>
+            </w:r>
             <w:r>
               <w:rPr>
                 <w:rFonts w:ascii="Arial Narrow" w:eastAsia="Times New Roman" w:hAnsi="Arial Narrow" w:cs="Times New Roman"/>
@@ -1456,7 +1567,41 @@
                 <w:i/>
                 <w:u w:val="single"/>
               </w:rPr>
-              <w:t>[0].pregunta }}</w:t>
+              <w:t>[0].</w:t>
+            </w:r>
+            <w:proofErr w:type="spellStart"/>
+            <w:r>
+              <w:rPr>
+                <w:rFonts w:ascii="Arial Narrow" w:hAnsi="Arial Narrow"/>
+                <w:i/>
+                <w:u w:val="single"/>
+              </w:rPr>
+              <w:t>pregunta</w:t>
+            </w:r>
+            <w:r>
+              <w:rPr>
+                <w:rFonts w:ascii="Arial Narrow" w:hAnsi="Arial Narrow"/>
+                <w:i/>
+                <w:u w:val="single"/>
+              </w:rPr>
+              <w:t>.encode</w:t>
+            </w:r>
+            <w:proofErr w:type="spellEnd"/>
+            <w:r>
+              <w:rPr>
+                <w:rFonts w:ascii="Arial Narrow" w:hAnsi="Arial Narrow"/>
+                <w:i/>
+                <w:u w:val="single"/>
+              </w:rPr>
+              <w:t>('utf-8')</w:t>
+            </w:r>
+            <w:r>
+              <w:rPr>
+                <w:rFonts w:ascii="Arial Narrow" w:hAnsi="Arial Narrow"/>
+                <w:i/>
+                <w:u w:val="single"/>
+              </w:rPr>
+              <w:t xml:space="preserve"> }}</w:t>
             </w:r>
           </w:p>
         </w:tc>
@@ -1520,7 +1665,37 @@
                 <w:rFonts w:ascii="Arial Narrow" w:hAnsi="Arial Narrow"/>
                 <w:b/>
               </w:rPr>
-              <w:t>] }}</w:t>
+              <w:t>]</w:t>
+            </w:r>
+            <w:r>
+              <w:rPr>
+                <w:rFonts w:ascii="Arial Narrow" w:hAnsi="Arial Narrow"/>
+                <w:b/>
+              </w:rPr>
+              <w:t>.</w:t>
+            </w:r>
+            <w:proofErr w:type="spellStart"/>
+            <w:r>
+              <w:rPr>
+                <w:rFonts w:ascii="Arial Narrow" w:hAnsi="Arial Narrow"/>
+                <w:b/>
+              </w:rPr>
+              <w:t>encode</w:t>
+            </w:r>
+            <w:proofErr w:type="spellEnd"/>
+            <w:r>
+              <w:rPr>
+                <w:rFonts w:ascii="Arial Narrow" w:hAnsi="Arial Narrow"/>
+                <w:b/>
+              </w:rPr>
+              <w:t>('utf-8')</w:t>
+            </w:r>
+            <w:r>
+              <w:rPr>
+                <w:rFonts w:ascii="Arial Narrow" w:hAnsi="Arial Narrow"/>
+                <w:b/>
+              </w:rPr>
+              <w:t xml:space="preserve"> }}</w:t>
             </w:r>
           </w:p>
         </w:tc>
@@ -1617,6 +1792,7 @@
                 <w:szCs w:val="18"/>
               </w:rPr>
             </w:pPr>
+            <w:proofErr w:type="gramStart"/>
             <w:r>
               <w:rPr>
                 <w:rFonts w:ascii="Arial Narrow" w:eastAsia="Times New Roman" w:hAnsi="Arial Narrow" w:cs="Times New Roman"/>
@@ -1627,8 +1803,6 @@
               </w:rPr>
               <w:t xml:space="preserve">{{ </w:t>
             </w:r>
-            <w:bookmarkStart w:id="0" w:name="_GoBack"/>
-            <w:bookmarkEnd w:id="0"/>
             <w:proofErr w:type="spellStart"/>
             <w:r>
               <w:rPr>
@@ -1638,7 +1812,18 @@
                 <w:sz w:val="18"/>
                 <w:szCs w:val="18"/>
               </w:rPr>
-              <w:t>tema.items</w:t>
+              <w:t>tema</w:t>
+            </w:r>
+            <w:proofErr w:type="gramEnd"/>
+            <w:r>
+              <w:rPr>
+                <w:rFonts w:ascii="Arial Narrow" w:eastAsia="Times New Roman" w:hAnsi="Arial Narrow" w:cs="Times New Roman"/>
+                <w:i/>
+                <w:color w:val="666666"/>
+                <w:sz w:val="18"/>
+                <w:szCs w:val="18"/>
+              </w:rPr>
+              <w:t>.items</w:t>
             </w:r>
             <w:proofErr w:type="spellEnd"/>
             <w:r>
@@ -1662,7 +1847,27 @@
               </w:rPr>
               <w:t>pregunta_propuesta</w:t>
             </w:r>
+            <w:r>
+              <w:rPr>
+                <w:rFonts w:ascii="Arial Narrow" w:eastAsia="Times New Roman" w:hAnsi="Arial Narrow" w:cs="Times New Roman"/>
+                <w:i/>
+                <w:color w:val="666666"/>
+                <w:sz w:val="18"/>
+                <w:szCs w:val="18"/>
+              </w:rPr>
+              <w:t>.encode</w:t>
+            </w:r>
             <w:proofErr w:type="spellEnd"/>
+            <w:r>
+              <w:rPr>
+                <w:rFonts w:ascii="Arial Narrow" w:eastAsia="Times New Roman" w:hAnsi="Arial Narrow" w:cs="Times New Roman"/>
+                <w:i/>
+                <w:color w:val="666666"/>
+                <w:sz w:val="18"/>
+                <w:szCs w:val="18"/>
+              </w:rPr>
+              <w:t>('utf-8')</w:t>
+            </w:r>
             <w:r>
               <w:rPr>
                 <w:rFonts w:ascii="Arial Narrow" w:eastAsia="Times New Roman" w:hAnsi="Arial Narrow" w:cs="Times New Roman"/>
@@ -2982,7 +3187,7 @@
 </file>
 
 <file path=customXml/itemProps1.xml><?xml version="1.0" encoding="utf-8"?>
-<ds:datastoreItem xmlns:ds="http://schemas.openxmlformats.org/officeDocument/2006/customXml" ds:itemID="{E96F6DB2-0351-4651-B567-341CFF9A0ED7}">
+<ds:datastoreItem xmlns:ds="http://schemas.openxmlformats.org/officeDocument/2006/customXml" ds:itemID="{57E8552B-862F-4532-BA21-81627FAA3A2A}">
   <ds:schemaRefs>
     <ds:schemaRef ds:uri="http://schemas.openxmlformats.org/officeDocument/2006/bibliography"/>
   </ds:schemaRefs>

</xml_diff>

<commit_message>
Test email servidor #18
</commit_message>
<xml_diff>
--- a/static/templates_docs/pre_propuesta.docx
+++ b/static/templates_docs/pre_propuesta.docx
@@ -59,10 +59,10 @@
       </w:tblPr>
       <w:tblGrid>
         <w:gridCol w:w="1452"/>
-        <w:gridCol w:w="4981"/>
-        <w:gridCol w:w="1884"/>
-        <w:gridCol w:w="1650"/>
-        <w:gridCol w:w="1097"/>
+        <w:gridCol w:w="4025"/>
+        <w:gridCol w:w="1316"/>
+        <w:gridCol w:w="1627"/>
+        <w:gridCol w:w="1082"/>
       </w:tblGrid>
       <w:tr>
         <w:tc>
@@ -302,27 +302,7 @@
               </w:rPr>
               <w:t>.lugar</w:t>
             </w:r>
-            <w:r>
-              <w:rPr>
-                <w:rFonts w:ascii="Arial Narrow" w:eastAsia="Times New Roman" w:hAnsi="Arial Narrow" w:cs="Times New Roman"/>
-                <w:color w:val="666666"/>
-                <w:sz w:val="18"/>
-                <w:szCs w:val="18"/>
-                <w:shd w:val="clear" w:color="auto" w:fill="FFFFFF"/>
-              </w:rPr>
-              <w:t>.encode</w:t>
-            </w:r>
             <w:proofErr w:type="spellEnd"/>
-            <w:r>
-              <w:rPr>
-                <w:rFonts w:ascii="Arial Narrow" w:eastAsia="Times New Roman" w:hAnsi="Arial Narrow" w:cs="Times New Roman"/>
-                <w:color w:val="666666"/>
-                <w:sz w:val="18"/>
-                <w:szCs w:val="18"/>
-                <w:shd w:val="clear" w:color="auto" w:fill="FFFFFF"/>
-              </w:rPr>
-              <w:t>('utf-8')</w:t>
-            </w:r>
             <w:r>
               <w:rPr>
                 <w:rFonts w:ascii="Arial Narrow" w:eastAsia="Times New Roman" w:hAnsi="Arial Narrow" w:cs="Times New Roman"/>
@@ -392,27 +372,7 @@
               </w:rPr>
               <w:t>.tipo</w:t>
             </w:r>
-            <w:r>
-              <w:rPr>
-                <w:rFonts w:ascii="Arial Narrow" w:eastAsia="Times New Roman" w:hAnsi="Arial Narrow" w:cs="Times New Roman"/>
-                <w:color w:val="666666"/>
-                <w:sz w:val="18"/>
-                <w:szCs w:val="18"/>
-                <w:shd w:val="clear" w:color="auto" w:fill="FFFFFF"/>
-              </w:rPr>
-              <w:t>.encode</w:t>
-            </w:r>
             <w:proofErr w:type="spellEnd"/>
-            <w:r>
-              <w:rPr>
-                <w:rFonts w:ascii="Arial Narrow" w:eastAsia="Times New Roman" w:hAnsi="Arial Narrow" w:cs="Times New Roman"/>
-                <w:color w:val="666666"/>
-                <w:sz w:val="18"/>
-                <w:szCs w:val="18"/>
-                <w:shd w:val="clear" w:color="auto" w:fill="FFFFFF"/>
-              </w:rPr>
-              <w:t>('utf-8')</w:t>
-            </w:r>
             <w:r>
               <w:rPr>
                 <w:rFonts w:ascii="Arial Narrow" w:eastAsia="Times New Roman" w:hAnsi="Arial Narrow" w:cs="Times New Roman"/>
@@ -714,6 +674,7 @@
                 <w:sz w:val="24"/>
                 <w:szCs w:val="24"/>
                 <w:u w:val="single"/>
+                <w:lang w:val="en-US"/>
               </w:rPr>
             </w:pPr>
             <w:r>
@@ -723,6 +684,7 @@
                 <w:sz w:val="24"/>
                 <w:szCs w:val="24"/>
                 <w:u w:val="single"/>
+                <w:lang w:val="en-US"/>
               </w:rPr>
               <w:t>{{</w:t>
             </w:r>
@@ -735,6 +697,7 @@
                 <w:sz w:val="24"/>
                 <w:szCs w:val="24"/>
                 <w:u w:val="single"/>
+                <w:lang w:val="en-US"/>
               </w:rPr>
               <w:t>acta.participante</w:t>
             </w:r>
@@ -746,9 +709,11 @@
                 <w:sz w:val="24"/>
                 <w:szCs w:val="24"/>
                 <w:u w:val="single"/>
+                <w:lang w:val="en-US"/>
               </w:rPr>
               <w:t>_organizador.ocupacion</w:t>
             </w:r>
+            <w:proofErr w:type="spellEnd"/>
             <w:r>
               <w:rPr>
                 <w:rFonts w:ascii="Arial Narrow" w:eastAsia="Times New Roman" w:hAnsi="Arial Narrow" w:cs="Times New Roman"/>
@@ -756,27 +721,7 @@
                 <w:sz w:val="24"/>
                 <w:szCs w:val="24"/>
                 <w:u w:val="single"/>
-              </w:rPr>
-              <w:t>.encode</w:t>
-            </w:r>
-            <w:proofErr w:type="spellEnd"/>
-            <w:r>
-              <w:rPr>
-                <w:rFonts w:ascii="Arial Narrow" w:eastAsia="Times New Roman" w:hAnsi="Arial Narrow" w:cs="Times New Roman"/>
-                <w:color w:val="auto"/>
-                <w:sz w:val="24"/>
-                <w:szCs w:val="24"/>
-                <w:u w:val="single"/>
-              </w:rPr>
-              <w:t>('utf-8')</w:t>
-            </w:r>
-            <w:r>
-              <w:rPr>
-                <w:rFonts w:ascii="Arial Narrow" w:eastAsia="Times New Roman" w:hAnsi="Arial Narrow" w:cs="Times New Roman"/>
-                <w:color w:val="auto"/>
-                <w:sz w:val="24"/>
-                <w:szCs w:val="24"/>
-                <w:u w:val="single"/>
+                <w:lang w:val="en-US"/>
               </w:rPr>
               <w:t>}}</w:t>
             </w:r>
@@ -796,6 +741,7 @@
                 <w:sz w:val="24"/>
                 <w:szCs w:val="24"/>
                 <w:u w:val="single"/>
+                <w:lang w:val="en-US"/>
               </w:rPr>
             </w:pPr>
             <w:r>
@@ -805,6 +751,7 @@
                 <w:sz w:val="24"/>
                 <w:szCs w:val="24"/>
                 <w:u w:val="single"/>
+                <w:lang w:val="en-US"/>
               </w:rPr>
               <w:t>{{</w:t>
             </w:r>
@@ -817,9 +764,11 @@
                 <w:sz w:val="24"/>
                 <w:szCs w:val="24"/>
                 <w:u w:val="single"/>
-              </w:rPr>
-              <w:t>acta.pa</w:t>
-            </w:r>
+                <w:lang w:val="en-US"/>
+              </w:rPr>
+              <w:t>acta.participante</w:t>
+            </w:r>
+            <w:proofErr w:type="gramEnd"/>
             <w:r>
               <w:rPr>
                 <w:rFonts w:ascii="Arial Narrow" w:eastAsia="Times New Roman" w:hAnsi="Arial Narrow" w:cs="Times New Roman"/>
@@ -827,10 +776,11 @@
                 <w:sz w:val="24"/>
                 <w:szCs w:val="24"/>
                 <w:u w:val="single"/>
-              </w:rPr>
-              <w:t>rticipante</w:t>
-            </w:r>
-            <w:proofErr w:type="gramEnd"/>
+                <w:lang w:val="en-US"/>
+              </w:rPr>
+              <w:t>_organizador.ocupacion</w:t>
+            </w:r>
+            <w:proofErr w:type="spellEnd"/>
             <w:r>
               <w:rPr>
                 <w:rFonts w:ascii="Arial Narrow" w:eastAsia="Times New Roman" w:hAnsi="Arial Narrow" w:cs="Times New Roman"/>
@@ -838,37 +788,7 @@
                 <w:sz w:val="24"/>
                 <w:szCs w:val="24"/>
                 <w:u w:val="single"/>
-              </w:rPr>
-              <w:t>_organizador.origen</w:t>
-            </w:r>
-            <w:r>
-              <w:rPr>
-                <w:rFonts w:ascii="Arial Narrow" w:eastAsia="Times New Roman" w:hAnsi="Arial Narrow" w:cs="Times New Roman"/>
-                <w:color w:val="auto"/>
-                <w:sz w:val="24"/>
-                <w:szCs w:val="24"/>
-                <w:u w:val="single"/>
-              </w:rPr>
-              <w:t>.encode</w:t>
-            </w:r>
-            <w:proofErr w:type="spellEnd"/>
-            <w:r>
-              <w:rPr>
-                <w:rFonts w:ascii="Arial Narrow" w:eastAsia="Times New Roman" w:hAnsi="Arial Narrow" w:cs="Times New Roman"/>
-                <w:color w:val="auto"/>
-                <w:sz w:val="24"/>
-                <w:szCs w:val="24"/>
-                <w:u w:val="single"/>
-              </w:rPr>
-              <w:t>('utf-8')</w:t>
-            </w:r>
-            <w:r>
-              <w:rPr>
-                <w:rFonts w:ascii="Arial Narrow" w:eastAsia="Times New Roman" w:hAnsi="Arial Narrow" w:cs="Times New Roman"/>
-                <w:color w:val="auto"/>
-                <w:sz w:val="24"/>
-                <w:szCs w:val="24"/>
-                <w:u w:val="single"/>
+                <w:lang w:val="en-US"/>
               </w:rPr>
               <w:t>}}</w:t>
             </w:r>
@@ -1034,16 +954,6 @@
               </w:rPr>
               <w:t>.ocupacion</w:t>
             </w:r>
-            <w:r>
-              <w:rPr>
-                <w:rFonts w:ascii="Arial Narrow" w:eastAsia="Times New Roman" w:hAnsi="Arial Narrow" w:cs="Times New Roman"/>
-                <w:color w:val="666666"/>
-                <w:sz w:val="18"/>
-                <w:szCs w:val="18"/>
-                <w:shd w:val="clear" w:color="auto" w:fill="FFFFFF"/>
-              </w:rPr>
-              <w:t>.encode</w:t>
-            </w:r>
             <w:proofErr w:type="spellEnd"/>
             <w:r>
               <w:rPr>
@@ -1053,17 +963,7 @@
                 <w:szCs w:val="18"/>
                 <w:shd w:val="clear" w:color="auto" w:fill="FFFFFF"/>
               </w:rPr>
-              <w:t>('utf-8')</w:t>
-            </w:r>
-            <w:r>
-              <w:rPr>
-                <w:rFonts w:ascii="Arial Narrow" w:eastAsia="Times New Roman" w:hAnsi="Arial Narrow" w:cs="Times New Roman"/>
-                <w:color w:val="666666"/>
-                <w:sz w:val="18"/>
-                <w:szCs w:val="18"/>
-                <w:shd w:val="clear" w:color="auto" w:fill="FFFFFF"/>
-              </w:rPr>
-              <w:t>}}</w:t>
+              <w:t xml:space="preserve"> }}</w:t>
             </w:r>
           </w:p>
         </w:tc>
@@ -1125,27 +1025,7 @@
               </w:rPr>
               <w:t>.origen</w:t>
             </w:r>
-            <w:r>
-              <w:rPr>
-                <w:rFonts w:ascii="Arial Narrow" w:eastAsia="Times New Roman" w:hAnsi="Arial Narrow" w:cs="Times New Roman"/>
-                <w:color w:val="666666"/>
-                <w:sz w:val="18"/>
-                <w:szCs w:val="18"/>
-                <w:shd w:val="clear" w:color="auto" w:fill="FFFFFF"/>
-              </w:rPr>
-              <w:t>.encode</w:t>
-            </w:r>
             <w:proofErr w:type="spellEnd"/>
-            <w:r>
-              <w:rPr>
-                <w:rFonts w:ascii="Arial Narrow" w:eastAsia="Times New Roman" w:hAnsi="Arial Narrow" w:cs="Times New Roman"/>
-                <w:color w:val="666666"/>
-                <w:sz w:val="18"/>
-                <w:szCs w:val="18"/>
-                <w:shd w:val="clear" w:color="auto" w:fill="FFFFFF"/>
-              </w:rPr>
-              <w:t>('utf-8')</w:t>
-            </w:r>
             <w:r>
               <w:rPr>
                 <w:rFonts w:ascii="Arial Narrow" w:eastAsia="Times New Roman" w:hAnsi="Arial Narrow" w:cs="Times New Roman"/>
@@ -1237,942 +1117,12 @@
         <w:widowControl w:val="0"/>
         <w:spacing w:line="240" w:lineRule="auto"/>
         <w:rPr>
-          <w:rFonts w:ascii="Calibri" w:hAnsi="Calibri"/>
-        </w:rPr>
-      </w:pPr>
-    </w:p>
-    <w:p>
-      <w:pPr>
-        <w:widowControl w:val="0"/>
-        <w:spacing w:line="240" w:lineRule="auto"/>
-        <w:rPr>
           <w:rFonts w:ascii="Arial Narrow" w:hAnsi="Arial Narrow"/>
-          <w:b/>
-          <w:i/>
-        </w:rPr>
-      </w:pPr>
-      <w:r>
-        <w:rPr>
-          <w:rFonts w:ascii="Arial Narrow" w:hAnsi="Arial Narrow"/>
-          <w:b/>
-          <w:i/>
-        </w:rPr>
-        <w:t>PREGUNTAS</w:t>
-      </w:r>
-    </w:p>
-    <w:p>
-      <w:pPr>
-        <w:widowControl w:val="0"/>
-        <w:spacing w:line="240" w:lineRule="auto"/>
-        <w:rPr>
-          <w:rFonts w:ascii="Arial Narrow" w:hAnsi="Arial Narrow"/>
-        </w:rPr>
-      </w:pPr>
-    </w:p>
-    <w:tbl>
-      <w:tblPr>
-        <w:tblStyle w:val="Tablanormal4"/>
-        <w:tblW w:w="10343" w:type="dxa"/>
-        <w:jc w:val="center"/>
-        <w:tblBorders>
-          <w:top w:val="single" w:sz="4" w:space="0" w:color="auto"/>
-          <w:left w:val="single" w:sz="4" w:space="0" w:color="auto"/>
-          <w:bottom w:val="single" w:sz="4" w:space="0" w:color="auto"/>
-          <w:right w:val="single" w:sz="4" w:space="0" w:color="auto"/>
-          <w:insideH w:val="single" w:sz="4" w:space="0" w:color="auto"/>
-          <w:insideV w:val="single" w:sz="4" w:space="0" w:color="auto"/>
-        </w:tblBorders>
-        <w:tblLayout w:type="fixed"/>
-        <w:tblLook w:val="0000" w:firstRow="0" w:lastRow="0" w:firstColumn="0" w:lastColumn="0" w:noHBand="0" w:noVBand="0"/>
-      </w:tblPr>
-      <w:tblGrid>
-        <w:gridCol w:w="1704"/>
-        <w:gridCol w:w="6756"/>
-        <w:gridCol w:w="1883"/>
-      </w:tblGrid>
-      <w:tr>
-        <w:trPr>
-          <w:cnfStyle w:val="000000100000" w:firstRow="0" w:lastRow="0" w:firstColumn="0" w:lastColumn="0" w:oddVBand="0" w:evenVBand="0" w:oddHBand="1" w:evenHBand="0" w:firstRowFirstColumn="0" w:firstRowLastColumn="0" w:lastRowFirstColumn="0" w:lastRowLastColumn="0"/>
-          <w:trHeight w:val="444"/>
-          <w:jc w:val="center"/>
-        </w:trPr>
-        <w:tc>
-          <w:tcPr>
-            <w:cnfStyle w:val="000010000000" w:firstRow="0" w:lastRow="0" w:firstColumn="0" w:lastColumn="0" w:oddVBand="1" w:evenVBand="0" w:oddHBand="0" w:evenHBand="0" w:firstRowFirstColumn="0" w:firstRowLastColumn="0" w:lastRowFirstColumn="0" w:lastRowLastColumn="0"/>
-            <w:tcW w:w="1704" w:type="dxa"/>
-          </w:tcPr>
-          <w:p>
-            <w:pPr>
-              <w:widowControl w:val="0"/>
-              <w:rPr>
-                <w:rFonts w:ascii="Arial Narrow" w:hAnsi="Arial Narrow"/>
-              </w:rPr>
-            </w:pPr>
-          </w:p>
-        </w:tc>
-        <w:tc>
-          <w:tcPr>
-            <w:tcW w:w="6756" w:type="dxa"/>
-          </w:tcPr>
-          <w:p>
-            <w:pPr>
-              <w:widowControl w:val="0"/>
-              <w:cnfStyle w:val="000000100000" w:firstRow="0" w:lastRow="0" w:firstColumn="0" w:lastColumn="0" w:oddVBand="0" w:evenVBand="0" w:oddHBand="1" w:evenHBand="0" w:firstRowFirstColumn="0" w:firstRowLastColumn="0" w:lastRowFirstColumn="0" w:lastRowLastColumn="0"/>
-              <w:rPr>
-                <w:rFonts w:ascii="Arial Narrow" w:hAnsi="Arial Narrow"/>
-                <w:lang w:val="en-US"/>
-              </w:rPr>
-            </w:pPr>
-            <w:r>
-              <w:rPr>
-                <w:rFonts w:ascii="Arial Narrow" w:eastAsia="Times New Roman" w:hAnsi="Arial Narrow" w:cs="Times New Roman"/>
-                <w:color w:val="666666"/>
-                <w:sz w:val="18"/>
-                <w:szCs w:val="18"/>
-                <w:lang w:val="en-US"/>
-              </w:rPr>
-              <w:t>{%</w:t>
-            </w:r>
-            <w:proofErr w:type="spellStart"/>
-            <w:r>
-              <w:rPr>
-                <w:rFonts w:ascii="Arial Narrow" w:eastAsia="Times New Roman" w:hAnsi="Arial Narrow" w:cs="Times New Roman"/>
-                <w:color w:val="666666"/>
-                <w:sz w:val="18"/>
-                <w:szCs w:val="18"/>
-                <w:lang w:val="en-US"/>
-              </w:rPr>
-              <w:t>tr</w:t>
-            </w:r>
-            <w:proofErr w:type="spellEnd"/>
-            <w:r>
-              <w:rPr>
-                <w:rFonts w:ascii="Arial Narrow" w:eastAsia="Times New Roman" w:hAnsi="Arial Narrow" w:cs="Times New Roman"/>
-                <w:color w:val="666666"/>
-                <w:sz w:val="18"/>
-                <w:szCs w:val="18"/>
-                <w:lang w:val="en-US"/>
-              </w:rPr>
-              <w:t xml:space="preserve"> </w:t>
-            </w:r>
-            <w:r>
-              <w:rPr>
-                <w:rFonts w:ascii="Arial Narrow" w:eastAsia="Times New Roman" w:hAnsi="Arial Narrow" w:cs="Times New Roman"/>
-                <w:color w:val="666666"/>
-                <w:sz w:val="18"/>
-                <w:szCs w:val="18"/>
-                <w:shd w:val="clear" w:color="auto" w:fill="FFFFFF"/>
-                <w:lang w:val="en-US"/>
-              </w:rPr>
-              <w:t xml:space="preserve">for </w:t>
-            </w:r>
-            <w:proofErr w:type="spellStart"/>
-            <w:r>
-              <w:rPr>
-                <w:rFonts w:ascii="Arial Narrow" w:eastAsia="Times New Roman" w:hAnsi="Arial Narrow" w:cs="Times New Roman"/>
-                <w:color w:val="666666"/>
-                <w:sz w:val="18"/>
-                <w:szCs w:val="18"/>
-                <w:shd w:val="clear" w:color="auto" w:fill="FFFFFF"/>
-                <w:lang w:val="en-US"/>
-              </w:rPr>
-              <w:t>tema</w:t>
-            </w:r>
-            <w:proofErr w:type="spellEnd"/>
-            <w:r>
-              <w:rPr>
-                <w:rFonts w:ascii="Arial Narrow" w:eastAsia="Times New Roman" w:hAnsi="Arial Narrow" w:cs="Times New Roman"/>
-                <w:color w:val="666666"/>
-                <w:sz w:val="18"/>
-                <w:szCs w:val="18"/>
-                <w:shd w:val="clear" w:color="auto" w:fill="FFFFFF"/>
-                <w:lang w:val="en-US"/>
-              </w:rPr>
-              <w:t xml:space="preserve"> in </w:t>
-            </w:r>
-            <w:proofErr w:type="spellStart"/>
-            <w:proofErr w:type="gramStart"/>
-            <w:r>
-              <w:rPr>
-                <w:rFonts w:ascii="Arial Narrow" w:eastAsia="Times New Roman" w:hAnsi="Arial Narrow" w:cs="Times New Roman"/>
-                <w:color w:val="666666"/>
-                <w:sz w:val="18"/>
-                <w:szCs w:val="18"/>
-                <w:shd w:val="clear" w:color="auto" w:fill="FFFFFF"/>
-                <w:lang w:val="en-US"/>
-              </w:rPr>
-              <w:t>acta.temas</w:t>
-            </w:r>
-            <w:proofErr w:type="spellEnd"/>
-            <w:proofErr w:type="gramEnd"/>
-            <w:r>
-              <w:rPr>
-                <w:rFonts w:ascii="Arial Narrow" w:eastAsia="Times New Roman" w:hAnsi="Arial Narrow" w:cs="Times New Roman"/>
-                <w:color w:val="666666"/>
-                <w:sz w:val="18"/>
-                <w:szCs w:val="18"/>
-                <w:shd w:val="clear" w:color="auto" w:fill="FFFFFF"/>
-                <w:lang w:val="en-US"/>
-              </w:rPr>
-              <w:t xml:space="preserve"> %}</w:t>
-            </w:r>
-          </w:p>
-        </w:tc>
-        <w:tc>
-          <w:tcPr>
-            <w:cnfStyle w:val="000010000000" w:firstRow="0" w:lastRow="0" w:firstColumn="0" w:lastColumn="0" w:oddVBand="1" w:evenVBand="0" w:oddHBand="0" w:evenHBand="0" w:firstRowFirstColumn="0" w:firstRowLastColumn="0" w:lastRowFirstColumn="0" w:lastRowLastColumn="0"/>
-            <w:tcW w:w="1883" w:type="dxa"/>
-          </w:tcPr>
-          <w:p>
-            <w:pPr>
-              <w:widowControl w:val="0"/>
-              <w:rPr>
-                <w:rFonts w:ascii="Arial Narrow" w:hAnsi="Arial Narrow"/>
-                <w:lang w:val="en-US"/>
-              </w:rPr>
-            </w:pPr>
-          </w:p>
-        </w:tc>
-      </w:tr>
-      <w:tr>
-        <w:trPr>
-          <w:trHeight w:val="347"/>
-          <w:jc w:val="center"/>
-        </w:trPr>
-        <w:tc>
-          <w:tcPr>
-            <w:cnfStyle w:val="000010000000" w:firstRow="0" w:lastRow="0" w:firstColumn="0" w:lastColumn="0" w:oddVBand="1" w:evenVBand="0" w:oddHBand="0" w:evenHBand="0" w:firstRowFirstColumn="0" w:firstRowLastColumn="0" w:lastRowFirstColumn="0" w:lastRowLastColumn="0"/>
-            <w:tcW w:w="1704" w:type="dxa"/>
-          </w:tcPr>
-          <w:p>
-            <w:pPr>
-              <w:widowControl w:val="0"/>
-              <w:jc w:val="center"/>
-              <w:rPr>
-                <w:rFonts w:ascii="Arial Narrow" w:hAnsi="Arial Narrow"/>
-              </w:rPr>
-            </w:pPr>
-            <w:r>
-              <w:rPr>
-                <w:rFonts w:ascii="Arial Narrow" w:eastAsia="Times New Roman" w:hAnsi="Arial Narrow" w:cs="Times New Roman"/>
-                <w:color w:val="666666"/>
-                <w:sz w:val="18"/>
-                <w:szCs w:val="18"/>
-              </w:rPr>
-              <w:t>{{</w:t>
-            </w:r>
-            <w:r>
-              <w:rPr>
-                <w:rFonts w:ascii="Arial Narrow" w:eastAsia="Times New Roman" w:hAnsi="Arial Narrow" w:cs="Times New Roman"/>
-                <w:color w:val="666666"/>
-                <w:sz w:val="18"/>
-                <w:szCs w:val="18"/>
-                <w:shd w:val="clear" w:color="auto" w:fill="FFFFFF"/>
-              </w:rPr>
-              <w:t xml:space="preserve"> </w:t>
-            </w:r>
-            <w:proofErr w:type="spellStart"/>
-            <w:r>
-              <w:rPr>
-                <w:rFonts w:ascii="Arial Narrow" w:eastAsia="Times New Roman" w:hAnsi="Arial Narrow" w:cs="Times New Roman"/>
-                <w:color w:val="666666"/>
-                <w:sz w:val="18"/>
-                <w:szCs w:val="18"/>
-                <w:shd w:val="clear" w:color="auto" w:fill="FFFFFF"/>
-              </w:rPr>
-              <w:t>tema</w:t>
-            </w:r>
-            <w:r>
-              <w:rPr>
-                <w:rFonts w:ascii="Arial Narrow" w:eastAsia="Times New Roman" w:hAnsi="Arial Narrow" w:cs="Times New Roman"/>
-                <w:color w:val="666666"/>
-                <w:sz w:val="18"/>
-                <w:szCs w:val="18"/>
-                <w:shd w:val="clear" w:color="auto" w:fill="FFFFFF"/>
-              </w:rPr>
-              <w:t>.</w:t>
-            </w:r>
-            <w:r>
-              <w:rPr>
-                <w:rFonts w:ascii="Arial Narrow" w:eastAsia="Times New Roman" w:hAnsi="Arial Narrow" w:cs="Times New Roman"/>
-                <w:color w:val="666666"/>
-                <w:sz w:val="18"/>
-                <w:szCs w:val="18"/>
-                <w:shd w:val="clear" w:color="auto" w:fill="FFFFFF"/>
-              </w:rPr>
-              <w:t>titulo</w:t>
-            </w:r>
-            <w:r>
-              <w:rPr>
-                <w:rFonts w:ascii="Arial Narrow" w:eastAsia="Times New Roman" w:hAnsi="Arial Narrow" w:cs="Times New Roman"/>
-                <w:color w:val="666666"/>
-                <w:sz w:val="18"/>
-                <w:szCs w:val="18"/>
-                <w:shd w:val="clear" w:color="auto" w:fill="FFFFFF"/>
-              </w:rPr>
-              <w:t>.encode</w:t>
-            </w:r>
-            <w:proofErr w:type="spellEnd"/>
-            <w:r>
-              <w:rPr>
-                <w:rFonts w:ascii="Arial Narrow" w:eastAsia="Times New Roman" w:hAnsi="Arial Narrow" w:cs="Times New Roman"/>
-                <w:color w:val="666666"/>
-                <w:sz w:val="18"/>
-                <w:szCs w:val="18"/>
-                <w:shd w:val="clear" w:color="auto" w:fill="FFFFFF"/>
-              </w:rPr>
-              <w:t>('utf-8')</w:t>
-            </w:r>
-            <w:bookmarkStart w:id="0" w:name="_GoBack"/>
-            <w:bookmarkEnd w:id="0"/>
-            <w:r>
-              <w:rPr>
-                <w:rFonts w:ascii="Arial Narrow" w:eastAsia="Times New Roman" w:hAnsi="Arial Narrow" w:cs="Times New Roman"/>
-                <w:color w:val="666666"/>
-                <w:sz w:val="18"/>
-                <w:szCs w:val="18"/>
-                <w:shd w:val="clear" w:color="auto" w:fill="FFFFFF"/>
-              </w:rPr>
-              <w:t xml:space="preserve"> }}</w:t>
-            </w:r>
-          </w:p>
-        </w:tc>
-        <w:tc>
-          <w:tcPr>
-            <w:tcW w:w="6756" w:type="dxa"/>
-          </w:tcPr>
-          <w:p>
-            <w:pPr>
-              <w:widowControl w:val="0"/>
-              <w:cnfStyle w:val="000000000000" w:firstRow="0" w:lastRow="0" w:firstColumn="0" w:lastColumn="0" w:oddVBand="0" w:evenVBand="0" w:oddHBand="0" w:evenHBand="0" w:firstRowFirstColumn="0" w:firstRowLastColumn="0" w:lastRowFirstColumn="0" w:lastRowLastColumn="0"/>
-              <w:rPr>
-                <w:rFonts w:ascii="Arial Narrow" w:hAnsi="Arial Narrow"/>
-                <w:i/>
-                <w:u w:val="single"/>
-              </w:rPr>
-            </w:pPr>
-            <w:proofErr w:type="gramStart"/>
-            <w:r>
-              <w:rPr>
-                <w:rFonts w:ascii="Arial Narrow" w:hAnsi="Arial Narrow"/>
-                <w:i/>
-                <w:u w:val="single"/>
-              </w:rPr>
-              <w:t xml:space="preserve">{{ </w:t>
-            </w:r>
-            <w:proofErr w:type="spellStart"/>
-            <w:r>
-              <w:rPr>
-                <w:rFonts w:ascii="Arial Narrow" w:hAnsi="Arial Narrow"/>
-                <w:i/>
-                <w:u w:val="single"/>
-              </w:rPr>
-              <w:t>tema</w:t>
-            </w:r>
-            <w:proofErr w:type="gramEnd"/>
-            <w:r>
-              <w:rPr>
-                <w:rFonts w:ascii="Arial Narrow" w:hAnsi="Arial Narrow"/>
-                <w:i/>
-                <w:u w:val="single"/>
-              </w:rPr>
-              <w:t>.items</w:t>
-            </w:r>
-            <w:proofErr w:type="spellEnd"/>
-            <w:r>
-              <w:rPr>
-                <w:rFonts w:ascii="Arial Narrow" w:hAnsi="Arial Narrow"/>
-                <w:i/>
-                <w:u w:val="single"/>
-              </w:rPr>
-              <w:t>[0].</w:t>
-            </w:r>
-            <w:proofErr w:type="spellStart"/>
-            <w:r>
-              <w:rPr>
-                <w:rFonts w:ascii="Arial Narrow" w:hAnsi="Arial Narrow"/>
-                <w:i/>
-                <w:u w:val="single"/>
-              </w:rPr>
-              <w:t>pregunta</w:t>
-            </w:r>
-            <w:r>
-              <w:rPr>
-                <w:rFonts w:ascii="Arial Narrow" w:hAnsi="Arial Narrow"/>
-                <w:i/>
-                <w:u w:val="single"/>
-              </w:rPr>
-              <w:t>.encode</w:t>
-            </w:r>
-            <w:proofErr w:type="spellEnd"/>
-            <w:r>
-              <w:rPr>
-                <w:rFonts w:ascii="Arial Narrow" w:hAnsi="Arial Narrow"/>
-                <w:i/>
-                <w:u w:val="single"/>
-              </w:rPr>
-              <w:t>('utf-8')</w:t>
-            </w:r>
-            <w:r>
-              <w:rPr>
-                <w:rFonts w:ascii="Arial Narrow" w:hAnsi="Arial Narrow"/>
-                <w:i/>
-                <w:u w:val="single"/>
-              </w:rPr>
-              <w:t xml:space="preserve"> }}</w:t>
-            </w:r>
-          </w:p>
-        </w:tc>
-        <w:tc>
-          <w:tcPr>
-            <w:cnfStyle w:val="000010000000" w:firstRow="0" w:lastRow="0" w:firstColumn="0" w:lastColumn="0" w:oddVBand="1" w:evenVBand="0" w:oddHBand="0" w:evenHBand="0" w:firstRowFirstColumn="0" w:firstRowLastColumn="0" w:lastRowFirstColumn="0" w:lastRowLastColumn="0"/>
-            <w:tcW w:w="1883" w:type="dxa"/>
-          </w:tcPr>
-          <w:p>
-            <w:pPr>
-              <w:widowControl w:val="0"/>
-              <w:jc w:val="center"/>
-              <w:rPr>
-                <w:rFonts w:ascii="Arial Narrow" w:hAnsi="Arial Narrow"/>
-                <w:b/>
-              </w:rPr>
-            </w:pPr>
-            <w:proofErr w:type="gramStart"/>
-            <w:r>
-              <w:rPr>
-                <w:rFonts w:ascii="Arial Narrow" w:hAnsi="Arial Narrow"/>
-                <w:b/>
-              </w:rPr>
-              <w:t>{{ categorías</w:t>
-            </w:r>
-            <w:proofErr w:type="gramEnd"/>
-            <w:r>
-              <w:rPr>
-                <w:rFonts w:ascii="Arial Narrow" w:hAnsi="Arial Narrow"/>
-                <w:b/>
-              </w:rPr>
-              <w:t xml:space="preserve">[ </w:t>
-            </w:r>
-            <w:proofErr w:type="spellStart"/>
-            <w:r>
-              <w:rPr>
-                <w:rFonts w:ascii="Arial Narrow" w:hAnsi="Arial Narrow"/>
-                <w:b/>
-              </w:rPr>
-              <w:t>tema.items</w:t>
-            </w:r>
-            <w:proofErr w:type="spellEnd"/>
-            <w:r>
-              <w:rPr>
-                <w:rFonts w:ascii="Arial Narrow" w:hAnsi="Arial Narrow"/>
-                <w:b/>
-              </w:rPr>
-              <w:t>[0].</w:t>
-            </w:r>
-            <w:proofErr w:type="spellStart"/>
-            <w:r>
-              <w:rPr>
-                <w:rFonts w:ascii="Arial Narrow" w:hAnsi="Arial Narrow"/>
-                <w:b/>
-              </w:rPr>
-              <w:t>categoria</w:t>
-            </w:r>
-            <w:proofErr w:type="spellEnd"/>
-            <w:r>
-              <w:rPr>
-                <w:rFonts w:ascii="Arial Narrow" w:hAnsi="Arial Narrow"/>
-                <w:b/>
-              </w:rPr>
-              <w:t>]</w:t>
-            </w:r>
-            <w:r>
-              <w:rPr>
-                <w:rFonts w:ascii="Arial Narrow" w:hAnsi="Arial Narrow"/>
-                <w:b/>
-              </w:rPr>
-              <w:t>.</w:t>
-            </w:r>
-            <w:proofErr w:type="spellStart"/>
-            <w:r>
-              <w:rPr>
-                <w:rFonts w:ascii="Arial Narrow" w:hAnsi="Arial Narrow"/>
-                <w:b/>
-              </w:rPr>
-              <w:t>encode</w:t>
-            </w:r>
-            <w:proofErr w:type="spellEnd"/>
-            <w:r>
-              <w:rPr>
-                <w:rFonts w:ascii="Arial Narrow" w:hAnsi="Arial Narrow"/>
-                <w:b/>
-              </w:rPr>
-              <w:t>('utf-8')</w:t>
-            </w:r>
-            <w:r>
-              <w:rPr>
-                <w:rFonts w:ascii="Arial Narrow" w:hAnsi="Arial Narrow"/>
-                <w:b/>
-              </w:rPr>
-              <w:t xml:space="preserve"> }}</w:t>
-            </w:r>
-          </w:p>
-        </w:tc>
-      </w:tr>
-      <w:tr>
-        <w:trPr>
-          <w:cnfStyle w:val="000000100000" w:firstRow="0" w:lastRow="0" w:firstColumn="0" w:lastColumn="0" w:oddVBand="0" w:evenVBand="0" w:oddHBand="1" w:evenHBand="0" w:firstRowFirstColumn="0" w:firstRowLastColumn="0" w:lastRowFirstColumn="0" w:lastRowLastColumn="0"/>
-          <w:trHeight w:val="1056"/>
-          <w:jc w:val="center"/>
-        </w:trPr>
-        <w:tc>
-          <w:tcPr>
-            <w:cnfStyle w:val="000010000000" w:firstRow="0" w:lastRow="0" w:firstColumn="0" w:lastColumn="0" w:oddVBand="1" w:evenVBand="0" w:oddHBand="0" w:evenHBand="0" w:firstRowFirstColumn="0" w:firstRowLastColumn="0" w:lastRowFirstColumn="0" w:lastRowLastColumn="0"/>
-            <w:tcW w:w="1704" w:type="dxa"/>
-          </w:tcPr>
-          <w:p>
-            <w:pPr>
-              <w:widowControl w:val="0"/>
-              <w:rPr>
-                <w:rFonts w:ascii="Arial Narrow" w:hAnsi="Arial Narrow"/>
-              </w:rPr>
-            </w:pPr>
-          </w:p>
-        </w:tc>
-        <w:tc>
-          <w:tcPr>
-            <w:tcW w:w="6756" w:type="dxa"/>
-          </w:tcPr>
-          <w:p>
-            <w:pPr>
-              <w:widowControl w:val="0"/>
-              <w:cnfStyle w:val="000000100000" w:firstRow="0" w:lastRow="0" w:firstColumn="0" w:lastColumn="0" w:oddVBand="0" w:evenVBand="0" w:oddHBand="1" w:evenHBand="0" w:firstRowFirstColumn="0" w:firstRowLastColumn="0" w:lastRowFirstColumn="0" w:lastRowLastColumn="0"/>
-              <w:rPr>
-                <w:rFonts w:ascii="Arial Narrow" w:hAnsi="Arial Narrow"/>
-                <w:b/>
-              </w:rPr>
-            </w:pPr>
-          </w:p>
-        </w:tc>
-        <w:tc>
-          <w:tcPr>
-            <w:cnfStyle w:val="000010000000" w:firstRow="0" w:lastRow="0" w:firstColumn="0" w:lastColumn="0" w:oddVBand="1" w:evenVBand="0" w:oddHBand="0" w:evenHBand="0" w:firstRowFirstColumn="0" w:firstRowLastColumn="0" w:lastRowFirstColumn="0" w:lastRowLastColumn="0"/>
-            <w:tcW w:w="1883" w:type="dxa"/>
-          </w:tcPr>
-          <w:p>
-            <w:pPr>
-              <w:widowControl w:val="0"/>
-              <w:rPr>
-                <w:rFonts w:ascii="Arial Narrow" w:hAnsi="Arial Narrow"/>
-              </w:rPr>
-            </w:pPr>
-          </w:p>
-        </w:tc>
-      </w:tr>
-      <w:tr>
-        <w:trPr>
-          <w:trHeight w:val="493"/>
-          <w:jc w:val="center"/>
-        </w:trPr>
-        <w:tc>
-          <w:tcPr>
-            <w:cnfStyle w:val="000010000000" w:firstRow="0" w:lastRow="0" w:firstColumn="0" w:lastColumn="0" w:oddVBand="1" w:evenVBand="0" w:oddHBand="0" w:evenHBand="0" w:firstRowFirstColumn="0" w:firstRowLastColumn="0" w:lastRowFirstColumn="0" w:lastRowLastColumn="0"/>
-            <w:tcW w:w="1704" w:type="dxa"/>
-          </w:tcPr>
-          <w:p>
-            <w:pPr>
-              <w:widowControl w:val="0"/>
-              <w:jc w:val="center"/>
-              <w:rPr>
-                <w:rFonts w:ascii="Arial Narrow" w:hAnsi="Arial Narrow"/>
-              </w:rPr>
-            </w:pPr>
-            <w:r>
-              <w:rPr>
-                <w:rFonts w:ascii="Arial Narrow" w:hAnsi="Arial Narrow"/>
-              </w:rPr>
-              <w:t>Preguntas Propuestas</w:t>
-            </w:r>
-          </w:p>
-        </w:tc>
-        <w:tc>
-          <w:tcPr>
-            <w:tcW w:w="6756" w:type="dxa"/>
-          </w:tcPr>
-          <w:p>
-            <w:pPr>
-              <w:widowControl w:val="0"/>
-              <w:cnfStyle w:val="000000000000" w:firstRow="0" w:lastRow="0" w:firstColumn="0" w:lastColumn="0" w:oddVBand="0" w:evenVBand="0" w:oddHBand="0" w:evenHBand="0" w:firstRowFirstColumn="0" w:firstRowLastColumn="0" w:lastRowFirstColumn="0" w:lastRowLastColumn="0"/>
-              <w:rPr>
-                <w:rFonts w:ascii="Arial Narrow" w:eastAsia="Times New Roman" w:hAnsi="Arial Narrow" w:cs="Times New Roman"/>
-                <w:i/>
-                <w:color w:val="666666"/>
-                <w:sz w:val="18"/>
-                <w:szCs w:val="18"/>
-              </w:rPr>
-            </w:pPr>
-            <w:proofErr w:type="gramStart"/>
-            <w:r>
-              <w:rPr>
-                <w:rFonts w:ascii="Arial Narrow" w:eastAsia="Times New Roman" w:hAnsi="Arial Narrow" w:cs="Times New Roman"/>
-                <w:i/>
-                <w:color w:val="666666"/>
-                <w:sz w:val="18"/>
-                <w:szCs w:val="18"/>
-              </w:rPr>
-              <w:t xml:space="preserve">{{ </w:t>
-            </w:r>
-            <w:proofErr w:type="spellStart"/>
-            <w:r>
-              <w:rPr>
-                <w:rFonts w:ascii="Arial Narrow" w:eastAsia="Times New Roman" w:hAnsi="Arial Narrow" w:cs="Times New Roman"/>
-                <w:i/>
-                <w:color w:val="666666"/>
-                <w:sz w:val="18"/>
-                <w:szCs w:val="18"/>
-              </w:rPr>
-              <w:t>tema</w:t>
-            </w:r>
-            <w:proofErr w:type="gramEnd"/>
-            <w:r>
-              <w:rPr>
-                <w:rFonts w:ascii="Arial Narrow" w:eastAsia="Times New Roman" w:hAnsi="Arial Narrow" w:cs="Times New Roman"/>
-                <w:i/>
-                <w:color w:val="666666"/>
-                <w:sz w:val="18"/>
-                <w:szCs w:val="18"/>
-              </w:rPr>
-              <w:t>.items</w:t>
-            </w:r>
-            <w:proofErr w:type="spellEnd"/>
-            <w:r>
-              <w:rPr>
-                <w:rFonts w:ascii="Arial Narrow" w:eastAsia="Times New Roman" w:hAnsi="Arial Narrow" w:cs="Times New Roman"/>
-                <w:i/>
-                <w:color w:val="666666"/>
-                <w:sz w:val="18"/>
-                <w:szCs w:val="18"/>
-              </w:rPr>
-              <w:t>[0].</w:t>
-            </w:r>
-            <w:proofErr w:type="spellStart"/>
-            <w:r>
-              <w:rPr>
-                <w:rFonts w:ascii="Arial Narrow" w:eastAsia="Times New Roman" w:hAnsi="Arial Narrow" w:cs="Times New Roman"/>
-                <w:i/>
-                <w:color w:val="666666"/>
-                <w:sz w:val="18"/>
-                <w:szCs w:val="18"/>
-              </w:rPr>
-              <w:t>pregunta_propuesta</w:t>
-            </w:r>
-            <w:r>
-              <w:rPr>
-                <w:rFonts w:ascii="Arial Narrow" w:eastAsia="Times New Roman" w:hAnsi="Arial Narrow" w:cs="Times New Roman"/>
-                <w:i/>
-                <w:color w:val="666666"/>
-                <w:sz w:val="18"/>
-                <w:szCs w:val="18"/>
-              </w:rPr>
-              <w:t>.encode</w:t>
-            </w:r>
-            <w:proofErr w:type="spellEnd"/>
-            <w:r>
-              <w:rPr>
-                <w:rFonts w:ascii="Arial Narrow" w:eastAsia="Times New Roman" w:hAnsi="Arial Narrow" w:cs="Times New Roman"/>
-                <w:i/>
-                <w:color w:val="666666"/>
-                <w:sz w:val="18"/>
-                <w:szCs w:val="18"/>
-              </w:rPr>
-              <w:t>('utf-8')</w:t>
-            </w:r>
-            <w:r>
-              <w:rPr>
-                <w:rFonts w:ascii="Arial Narrow" w:eastAsia="Times New Roman" w:hAnsi="Arial Narrow" w:cs="Times New Roman"/>
-                <w:i/>
-                <w:color w:val="666666"/>
-                <w:sz w:val="18"/>
-                <w:szCs w:val="18"/>
-              </w:rPr>
-              <w:t xml:space="preserve"> }}</w:t>
-            </w:r>
-          </w:p>
-        </w:tc>
-        <w:tc>
-          <w:tcPr>
-            <w:cnfStyle w:val="000010000000" w:firstRow="0" w:lastRow="0" w:firstColumn="0" w:lastColumn="0" w:oddVBand="1" w:evenVBand="0" w:oddHBand="0" w:evenHBand="0" w:firstRowFirstColumn="0" w:firstRowLastColumn="0" w:lastRowFirstColumn="0" w:lastRowLastColumn="0"/>
-            <w:tcW w:w="1883" w:type="dxa"/>
-          </w:tcPr>
-          <w:p>
-            <w:pPr>
-              <w:widowControl w:val="0"/>
-              <w:rPr>
-                <w:rFonts w:ascii="Arial Narrow" w:hAnsi="Arial Narrow"/>
-              </w:rPr>
-            </w:pPr>
-          </w:p>
-        </w:tc>
-      </w:tr>
-      <w:tr>
-        <w:trPr>
-          <w:cnfStyle w:val="000000100000" w:firstRow="0" w:lastRow="0" w:firstColumn="0" w:lastColumn="0" w:oddVBand="0" w:evenVBand="0" w:oddHBand="1" w:evenHBand="0" w:firstRowFirstColumn="0" w:firstRowLastColumn="0" w:lastRowFirstColumn="0" w:lastRowLastColumn="0"/>
-          <w:trHeight w:val="864"/>
-          <w:jc w:val="center"/>
-        </w:trPr>
-        <w:tc>
-          <w:tcPr>
-            <w:cnfStyle w:val="000010000000" w:firstRow="0" w:lastRow="0" w:firstColumn="0" w:lastColumn="0" w:oddVBand="1" w:evenVBand="0" w:oddHBand="0" w:evenHBand="0" w:firstRowFirstColumn="0" w:firstRowLastColumn="0" w:lastRowFirstColumn="0" w:lastRowLastColumn="0"/>
-            <w:tcW w:w="1704" w:type="dxa"/>
-          </w:tcPr>
-          <w:p>
-            <w:pPr>
-              <w:widowControl w:val="0"/>
-              <w:rPr>
-                <w:rFonts w:ascii="Arial Narrow" w:hAnsi="Arial Narrow"/>
-              </w:rPr>
-            </w:pPr>
-          </w:p>
-        </w:tc>
-        <w:tc>
-          <w:tcPr>
-            <w:tcW w:w="6756" w:type="dxa"/>
-          </w:tcPr>
-          <w:p>
-            <w:pPr>
-              <w:widowControl w:val="0"/>
-              <w:cnfStyle w:val="000000100000" w:firstRow="0" w:lastRow="0" w:firstColumn="0" w:lastColumn="0" w:oddVBand="0" w:evenVBand="0" w:oddHBand="1" w:evenHBand="0" w:firstRowFirstColumn="0" w:firstRowLastColumn="0" w:lastRowFirstColumn="0" w:lastRowLastColumn="0"/>
-              <w:rPr>
-                <w:rFonts w:ascii="Arial Narrow" w:hAnsi="Arial Narrow"/>
-                <w:b/>
-                <w:sz w:val="18"/>
-                <w:szCs w:val="18"/>
-              </w:rPr>
-            </w:pPr>
-          </w:p>
-        </w:tc>
-        <w:tc>
-          <w:tcPr>
-            <w:cnfStyle w:val="000010000000" w:firstRow="0" w:lastRow="0" w:firstColumn="0" w:lastColumn="0" w:oddVBand="1" w:evenVBand="0" w:oddHBand="0" w:evenHBand="0" w:firstRowFirstColumn="0" w:firstRowLastColumn="0" w:lastRowFirstColumn="0" w:lastRowLastColumn="0"/>
-            <w:tcW w:w="1883" w:type="dxa"/>
-          </w:tcPr>
-          <w:p>
-            <w:pPr>
-              <w:widowControl w:val="0"/>
-              <w:rPr>
-                <w:rFonts w:ascii="Arial Narrow" w:hAnsi="Arial Narrow"/>
-              </w:rPr>
-            </w:pPr>
-          </w:p>
-        </w:tc>
-      </w:tr>
-      <w:tr>
-        <w:trPr>
-          <w:trHeight w:val="396"/>
-          <w:jc w:val="center"/>
-        </w:trPr>
-        <w:tc>
-          <w:tcPr>
-            <w:cnfStyle w:val="000010000000" w:firstRow="0" w:lastRow="0" w:firstColumn="0" w:lastColumn="0" w:oddVBand="1" w:evenVBand="0" w:oddHBand="0" w:evenHBand="0" w:firstRowFirstColumn="0" w:firstRowLastColumn="0" w:lastRowFirstColumn="0" w:lastRowLastColumn="0"/>
-            <w:tcW w:w="1704" w:type="dxa"/>
-          </w:tcPr>
-          <w:p>
-            <w:pPr>
-              <w:widowControl w:val="0"/>
-              <w:rPr>
-                <w:rFonts w:ascii="Arial Narrow" w:hAnsi="Arial Narrow"/>
-                <w:sz w:val="18"/>
-                <w:szCs w:val="18"/>
-              </w:rPr>
-            </w:pPr>
-            <w:r>
-              <w:rPr>
-                <w:rFonts w:ascii="Arial Narrow" w:hAnsi="Arial Narrow"/>
-                <w:sz w:val="18"/>
-                <w:szCs w:val="18"/>
-              </w:rPr>
-              <w:t>{%</w:t>
-            </w:r>
-            <w:proofErr w:type="spellStart"/>
-            <w:r>
-              <w:rPr>
-                <w:rFonts w:ascii="Arial Narrow" w:hAnsi="Arial Narrow"/>
-                <w:sz w:val="18"/>
-                <w:szCs w:val="18"/>
-              </w:rPr>
-              <w:t>tr</w:t>
-            </w:r>
-            <w:proofErr w:type="spellEnd"/>
-            <w:r>
-              <w:rPr>
-                <w:rFonts w:ascii="Arial Narrow" w:hAnsi="Arial Narrow"/>
-                <w:sz w:val="18"/>
-                <w:szCs w:val="18"/>
-              </w:rPr>
-              <w:t xml:space="preserve"> </w:t>
-            </w:r>
-            <w:proofErr w:type="spellStart"/>
-            <w:r>
-              <w:rPr>
-                <w:rFonts w:ascii="Arial Narrow" w:hAnsi="Arial Narrow"/>
-                <w:sz w:val="18"/>
-                <w:szCs w:val="18"/>
-              </w:rPr>
-              <w:t>endfor</w:t>
-            </w:r>
-            <w:proofErr w:type="spellEnd"/>
-            <w:r>
-              <w:rPr>
-                <w:rFonts w:ascii="Arial Narrow" w:hAnsi="Arial Narrow"/>
-                <w:sz w:val="18"/>
-                <w:szCs w:val="18"/>
-              </w:rPr>
-              <w:t>%</w:t>
-            </w:r>
-            <w:r>
-              <w:rPr>
-                <w:rFonts w:ascii="Arial Narrow" w:hAnsi="Arial Narrow"/>
-                <w:sz w:val="18"/>
-                <w:szCs w:val="18"/>
-              </w:rPr>
-              <w:t>}</w:t>
-            </w:r>
-          </w:p>
-        </w:tc>
-        <w:tc>
-          <w:tcPr>
-            <w:tcW w:w="6756" w:type="dxa"/>
-          </w:tcPr>
-          <w:p>
-            <w:pPr>
-              <w:widowControl w:val="0"/>
-              <w:cnfStyle w:val="000000000000" w:firstRow="0" w:lastRow="0" w:firstColumn="0" w:lastColumn="0" w:oddVBand="0" w:evenVBand="0" w:oddHBand="0" w:evenHBand="0" w:firstRowFirstColumn="0" w:firstRowLastColumn="0" w:lastRowFirstColumn="0" w:lastRowLastColumn="0"/>
-              <w:rPr>
-                <w:rFonts w:ascii="Arial Narrow" w:hAnsi="Arial Narrow"/>
-              </w:rPr>
-            </w:pPr>
-          </w:p>
-        </w:tc>
-        <w:tc>
-          <w:tcPr>
-            <w:cnfStyle w:val="000010000000" w:firstRow="0" w:lastRow="0" w:firstColumn="0" w:lastColumn="0" w:oddVBand="1" w:evenVBand="0" w:oddHBand="0" w:evenHBand="0" w:firstRowFirstColumn="0" w:firstRowLastColumn="0" w:lastRowFirstColumn="0" w:lastRowLastColumn="0"/>
-            <w:tcW w:w="1883" w:type="dxa"/>
-          </w:tcPr>
-          <w:p>
-            <w:pPr>
-              <w:widowControl w:val="0"/>
-              <w:rPr>
-                <w:rFonts w:ascii="Arial Narrow" w:hAnsi="Arial Narrow"/>
-              </w:rPr>
-            </w:pPr>
-          </w:p>
-        </w:tc>
-      </w:tr>
-    </w:tbl>
-    <w:p>
-      <w:pPr>
-        <w:widowControl w:val="0"/>
-        <w:spacing w:line="240" w:lineRule="auto"/>
-        <w:rPr>
-          <w:rFonts w:ascii="Arial Narrow" w:hAnsi="Arial Narrow"/>
-        </w:rPr>
-      </w:pPr>
-    </w:p>
-    <w:p>
-      <w:pPr>
-        <w:widowControl w:val="0"/>
-        <w:spacing w:line="240" w:lineRule="auto"/>
-        <w:rPr>
-          <w:rFonts w:ascii="Arial Narrow" w:hAnsi="Arial Narrow"/>
-        </w:rPr>
-      </w:pPr>
-    </w:p>
-    <w:p>
-      <w:pPr>
-        <w:widowControl w:val="0"/>
-        <w:spacing w:line="240" w:lineRule="auto"/>
-        <w:rPr>
-          <w:rFonts w:ascii="Arial Narrow" w:hAnsi="Arial Narrow"/>
-          <w:sz w:val="32"/>
-          <w:szCs w:val="32"/>
           <w:u w:val="single"/>
         </w:rPr>
       </w:pPr>
-      <w:r>
-        <w:rPr>
-          <w:rFonts w:ascii="Arial Narrow" w:hAnsi="Arial Narrow"/>
-          <w:sz w:val="32"/>
-          <w:szCs w:val="32"/>
-          <w:u w:val="single"/>
-        </w:rPr>
-        <w:t>Complemento</w:t>
-      </w:r>
-      <w:r>
-        <w:rPr>
-          <w:rFonts w:ascii="Arial Narrow" w:hAnsi="Arial Narrow"/>
-          <w:sz w:val="32"/>
-          <w:szCs w:val="32"/>
-          <w:u w:val="single"/>
-        </w:rPr>
-        <w:t>:</w:t>
-      </w:r>
-    </w:p>
-    <w:p>
-      <w:pPr>
-        <w:widowControl w:val="0"/>
-        <w:spacing w:line="240" w:lineRule="auto"/>
-        <w:rPr>
-          <w:rFonts w:ascii="Arial Narrow" w:hAnsi="Arial Narrow"/>
-        </w:rPr>
-      </w:pPr>
-    </w:p>
-    <w:p>
-      <w:pPr>
-        <w:widowControl w:val="0"/>
-        <w:spacing w:line="240" w:lineRule="auto"/>
-        <w:rPr>
-          <w:rFonts w:ascii="Arial Narrow" w:hAnsi="Arial Narrow"/>
-        </w:rPr>
-      </w:pPr>
-      <w:proofErr w:type="gramStart"/>
-      <w:r>
-        <w:rPr>
-          <w:rFonts w:ascii="Arial Narrow" w:hAnsi="Arial Narrow"/>
-        </w:rPr>
-        <w:t xml:space="preserve">{{ </w:t>
-      </w:r>
-      <w:proofErr w:type="spellStart"/>
-      <w:r>
-        <w:rPr>
-          <w:rFonts w:ascii="Arial Narrow" w:hAnsi="Arial Narrow"/>
-        </w:rPr>
-        <w:t>acta</w:t>
-      </w:r>
-      <w:proofErr w:type="gramEnd"/>
-      <w:r>
-        <w:rPr>
-          <w:rFonts w:ascii="Arial Narrow" w:hAnsi="Arial Narrow"/>
-        </w:rPr>
-        <w:t>.memoria</w:t>
-      </w:r>
-      <w:r>
-        <w:rPr>
-          <w:rFonts w:ascii="Arial Narrow" w:hAnsi="Arial Narrow"/>
-        </w:rPr>
-        <w:t>.encode</w:t>
-      </w:r>
-      <w:proofErr w:type="spellEnd"/>
-      <w:r>
-        <w:rPr>
-          <w:rFonts w:ascii="Arial Narrow" w:hAnsi="Arial Narrow"/>
-        </w:rPr>
-        <w:t>('utf-8')</w:t>
-      </w:r>
-      <w:r>
-        <w:rPr>
-          <w:rFonts w:ascii="Arial Narrow" w:hAnsi="Arial Narrow"/>
-        </w:rPr>
-        <w:t xml:space="preserve"> }}</w:t>
-      </w:r>
+      <w:bookmarkStart w:id="0" w:name="_GoBack"/>
+      <w:bookmarkEnd w:id="0"/>
     </w:p>
     <w:sectPr>
       <w:pgSz w:w="12240" w:h="15840"/>
@@ -3233,7 +2183,7 @@
 </file>
 
 <file path=customXml/itemProps1.xml><?xml version="1.0" encoding="utf-8"?>
-<ds:datastoreItem xmlns:ds="http://schemas.openxmlformats.org/officeDocument/2006/customXml" ds:itemID="{F5C3356E-3E9B-4487-9AC5-1373311CA25B}">
+<ds:datastoreItem xmlns:ds="http://schemas.openxmlformats.org/officeDocument/2006/customXml" ds:itemID="{BCC88F9D-722C-4328-A7A3-E2B6A7C47144}">
   <ds:schemaRefs>
     <ds:schemaRef ds:uri="http://schemas.openxmlformats.org/officeDocument/2006/bibliography"/>
   </ds:schemaRefs>

</xml_diff>

<commit_message>
Test email servidor #19
</commit_message>
<xml_diff>
--- a/static/templates_docs/pre_propuesta.docx
+++ b/static/templates_docs/pre_propuesta.docx
@@ -58,11 +58,11 @@
         <w:tblLook w:val="04A0" w:firstRow="1" w:lastRow="0" w:firstColumn="1" w:lastColumn="0" w:noHBand="0" w:noVBand="1"/>
       </w:tblPr>
       <w:tblGrid>
-        <w:gridCol w:w="1452"/>
+        <w:gridCol w:w="1623"/>
         <w:gridCol w:w="4025"/>
-        <w:gridCol w:w="1316"/>
-        <w:gridCol w:w="1627"/>
-        <w:gridCol w:w="1082"/>
+        <w:gridCol w:w="1229"/>
+        <w:gridCol w:w="1447"/>
+        <w:gridCol w:w="1036"/>
       </w:tblGrid>
       <w:tr>
         <w:tc>
@@ -642,7 +642,6 @@
                 <w:color w:val="auto"/>
                 <w:sz w:val="24"/>
                 <w:szCs w:val="24"/>
-                <w:u w:val="single"/>
                 <w:lang w:val="en-US"/>
               </w:rPr>
             </w:pPr>
@@ -653,7 +652,6 @@
                 <w:color w:val="auto"/>
                 <w:sz w:val="24"/>
                 <w:szCs w:val="24"/>
-                <w:u w:val="single"/>
                 <w:lang w:val="en-US"/>
               </w:rPr>
               <w:t>Encargado</w:t>
@@ -673,7 +671,6 @@
                 <w:color w:val="auto"/>
                 <w:sz w:val="24"/>
                 <w:szCs w:val="24"/>
-                <w:u w:val="single"/>
                 <w:lang w:val="en-US"/>
               </w:rPr>
             </w:pPr>
@@ -683,7 +680,6 @@
                 <w:color w:val="auto"/>
                 <w:sz w:val="24"/>
                 <w:szCs w:val="24"/>
-                <w:u w:val="single"/>
                 <w:lang w:val="en-US"/>
               </w:rPr>
               <w:t>{{</w:t>
@@ -696,7 +692,6 @@
                 <w:color w:val="auto"/>
                 <w:sz w:val="24"/>
                 <w:szCs w:val="24"/>
-                <w:u w:val="single"/>
                 <w:lang w:val="en-US"/>
               </w:rPr>
               <w:t>acta.participante</w:t>
@@ -708,7 +703,6 @@
                 <w:color w:val="auto"/>
                 <w:sz w:val="24"/>
                 <w:szCs w:val="24"/>
-                <w:u w:val="single"/>
                 <w:lang w:val="en-US"/>
               </w:rPr>
               <w:t>_organizador.ocupacion</w:t>
@@ -720,7 +714,6 @@
                 <w:color w:val="auto"/>
                 <w:sz w:val="24"/>
                 <w:szCs w:val="24"/>
-                <w:u w:val="single"/>
                 <w:lang w:val="en-US"/>
               </w:rPr>
               <w:t>}}</w:t>
@@ -740,7 +733,6 @@
                 <w:color w:val="auto"/>
                 <w:sz w:val="24"/>
                 <w:szCs w:val="24"/>
-                <w:u w:val="single"/>
                 <w:lang w:val="en-US"/>
               </w:rPr>
             </w:pPr>
@@ -750,7 +742,6 @@
                 <w:color w:val="auto"/>
                 <w:sz w:val="24"/>
                 <w:szCs w:val="24"/>
-                <w:u w:val="single"/>
                 <w:lang w:val="en-US"/>
               </w:rPr>
               <w:t>{{</w:t>
@@ -763,7 +754,6 @@
                 <w:color w:val="auto"/>
                 <w:sz w:val="24"/>
                 <w:szCs w:val="24"/>
-                <w:u w:val="single"/>
                 <w:lang w:val="en-US"/>
               </w:rPr>
               <w:t>acta.participante</w:t>
@@ -775,19 +765,37 @@
                 <w:color w:val="auto"/>
                 <w:sz w:val="24"/>
                 <w:szCs w:val="24"/>
-                <w:u w:val="single"/>
                 <w:lang w:val="en-US"/>
               </w:rPr>
-              <w:t>_organizador.ocupacion</w:t>
-            </w:r>
-            <w:proofErr w:type="spellEnd"/>
+              <w:t>_organizador.</w:t>
+            </w:r>
             <w:r>
               <w:rPr>
                 <w:rFonts w:ascii="Arial Narrow" w:eastAsia="Times New Roman" w:hAnsi="Arial Narrow" w:cs="Times New Roman"/>
                 <w:color w:val="auto"/>
                 <w:sz w:val="24"/>
                 <w:szCs w:val="24"/>
-                <w:u w:val="single"/>
+                <w:lang w:val="en-US"/>
+              </w:rPr>
+              <w:t>origen</w:t>
+            </w:r>
+            <w:proofErr w:type="spellEnd"/>
+            <w:r>
+              <w:rPr>
+                <w:rFonts w:ascii="Arial Narrow" w:eastAsia="Times New Roman" w:hAnsi="Arial Narrow" w:cs="Times New Roman"/>
+                <w:color w:val="auto"/>
+                <w:sz w:val="24"/>
+                <w:szCs w:val="24"/>
+                <w:lang w:val="en-US"/>
+              </w:rPr>
+              <w:t xml:space="preserve"> </w:t>
+            </w:r>
+            <w:r>
+              <w:rPr>
+                <w:rFonts w:ascii="Arial Narrow" w:eastAsia="Times New Roman" w:hAnsi="Arial Narrow" w:cs="Times New Roman"/>
+                <w:color w:val="auto"/>
+                <w:sz w:val="24"/>
+                <w:szCs w:val="24"/>
                 <w:lang w:val="en-US"/>
               </w:rPr>
               <w:t>}}</w:t>
@@ -1121,8 +1129,657 @@
           <w:u w:val="single"/>
         </w:rPr>
       </w:pPr>
-      <w:bookmarkStart w:id="0" w:name="_GoBack"/>
-      <w:bookmarkEnd w:id="0"/>
+    </w:p>
+    <w:p>
+      <w:pPr>
+        <w:widowControl w:val="0"/>
+        <w:spacing w:line="240" w:lineRule="auto"/>
+        <w:rPr>
+          <w:rFonts w:ascii="Arial Narrow" w:hAnsi="Arial Narrow"/>
+          <w:b/>
+          <w:i/>
+        </w:rPr>
+      </w:pPr>
+      <w:r>
+        <w:rPr>
+          <w:rFonts w:ascii="Arial Narrow" w:hAnsi="Arial Narrow"/>
+          <w:b/>
+          <w:i/>
+        </w:rPr>
+        <w:t>PREGUNTAS</w:t>
+      </w:r>
+    </w:p>
+    <w:p>
+      <w:pPr>
+        <w:widowControl w:val="0"/>
+        <w:spacing w:line="240" w:lineRule="auto"/>
+        <w:rPr>
+          <w:rFonts w:ascii="Arial Narrow" w:hAnsi="Arial Narrow"/>
+        </w:rPr>
+      </w:pPr>
+    </w:p>
+    <w:tbl>
+      <w:tblPr>
+        <w:tblStyle w:val="Tablanormal4"/>
+        <w:tblW w:w="10343" w:type="dxa"/>
+        <w:jc w:val="center"/>
+        <w:tblBorders>
+          <w:top w:val="single" w:sz="4" w:space="0" w:color="auto"/>
+          <w:left w:val="single" w:sz="4" w:space="0" w:color="auto"/>
+          <w:bottom w:val="single" w:sz="4" w:space="0" w:color="auto"/>
+          <w:right w:val="single" w:sz="4" w:space="0" w:color="auto"/>
+          <w:insideH w:val="single" w:sz="4" w:space="0" w:color="auto"/>
+          <w:insideV w:val="single" w:sz="4" w:space="0" w:color="auto"/>
+        </w:tblBorders>
+        <w:tblLayout w:type="fixed"/>
+        <w:tblLook w:val="0000" w:firstRow="0" w:lastRow="0" w:firstColumn="0" w:lastColumn="0" w:noHBand="0" w:noVBand="0"/>
+      </w:tblPr>
+      <w:tblGrid>
+        <w:gridCol w:w="1704"/>
+        <w:gridCol w:w="6756"/>
+        <w:gridCol w:w="1883"/>
+      </w:tblGrid>
+      <w:tr>
+        <w:trPr>
+          <w:cnfStyle w:val="000000100000" w:firstRow="0" w:lastRow="0" w:firstColumn="0" w:lastColumn="0" w:oddVBand="0" w:evenVBand="0" w:oddHBand="1" w:evenHBand="0" w:firstRowFirstColumn="0" w:firstRowLastColumn="0" w:lastRowFirstColumn="0" w:lastRowLastColumn="0"/>
+          <w:trHeight w:val="444"/>
+          <w:jc w:val="center"/>
+        </w:trPr>
+        <w:tc>
+          <w:tcPr>
+            <w:cnfStyle w:val="000010000000" w:firstRow="0" w:lastRow="0" w:firstColumn="0" w:lastColumn="0" w:oddVBand="1" w:evenVBand="0" w:oddHBand="0" w:evenHBand="0" w:firstRowFirstColumn="0" w:firstRowLastColumn="0" w:lastRowFirstColumn="0" w:lastRowLastColumn="0"/>
+            <w:tcW w:w="1704" w:type="dxa"/>
+          </w:tcPr>
+          <w:p>
+            <w:pPr>
+              <w:widowControl w:val="0"/>
+              <w:rPr>
+                <w:rFonts w:ascii="Arial Narrow" w:hAnsi="Arial Narrow"/>
+              </w:rPr>
+            </w:pPr>
+          </w:p>
+        </w:tc>
+        <w:tc>
+          <w:tcPr>
+            <w:tcW w:w="6756" w:type="dxa"/>
+          </w:tcPr>
+          <w:p>
+            <w:pPr>
+              <w:widowControl w:val="0"/>
+              <w:cnfStyle w:val="000000100000" w:firstRow="0" w:lastRow="0" w:firstColumn="0" w:lastColumn="0" w:oddVBand="0" w:evenVBand="0" w:oddHBand="1" w:evenHBand="0" w:firstRowFirstColumn="0" w:firstRowLastColumn="0" w:lastRowFirstColumn="0" w:lastRowLastColumn="0"/>
+              <w:rPr>
+                <w:rFonts w:ascii="Arial Narrow" w:hAnsi="Arial Narrow"/>
+              </w:rPr>
+            </w:pPr>
+            <w:r>
+              <w:rPr>
+                <w:rFonts w:ascii="Arial Narrow" w:eastAsia="Times New Roman" w:hAnsi="Arial Narrow" w:cs="Times New Roman"/>
+                <w:color w:val="666666"/>
+                <w:sz w:val="18"/>
+                <w:szCs w:val="18"/>
+              </w:rPr>
+              <w:t>{%</w:t>
+            </w:r>
+            <w:proofErr w:type="spellStart"/>
+            <w:r>
+              <w:rPr>
+                <w:rFonts w:ascii="Arial Narrow" w:eastAsia="Times New Roman" w:hAnsi="Arial Narrow" w:cs="Times New Roman"/>
+                <w:color w:val="666666"/>
+                <w:sz w:val="18"/>
+                <w:szCs w:val="18"/>
+              </w:rPr>
+              <w:t>tr</w:t>
+            </w:r>
+            <w:proofErr w:type="spellEnd"/>
+            <w:r>
+              <w:rPr>
+                <w:rFonts w:ascii="Arial Narrow" w:eastAsia="Times New Roman" w:hAnsi="Arial Narrow" w:cs="Times New Roman"/>
+                <w:color w:val="666666"/>
+                <w:sz w:val="18"/>
+                <w:szCs w:val="18"/>
+              </w:rPr>
+              <w:t xml:space="preserve"> </w:t>
+            </w:r>
+            <w:proofErr w:type="spellStart"/>
+            <w:r>
+              <w:rPr>
+                <w:rFonts w:ascii="Arial Narrow" w:eastAsia="Times New Roman" w:hAnsi="Arial Narrow" w:cs="Times New Roman"/>
+                <w:color w:val="666666"/>
+                <w:sz w:val="18"/>
+                <w:szCs w:val="18"/>
+                <w:shd w:val="clear" w:color="auto" w:fill="FFFFFF"/>
+              </w:rPr>
+              <w:t>for</w:t>
+            </w:r>
+            <w:proofErr w:type="spellEnd"/>
+            <w:r>
+              <w:rPr>
+                <w:rFonts w:ascii="Arial Narrow" w:eastAsia="Times New Roman" w:hAnsi="Arial Narrow" w:cs="Times New Roman"/>
+                <w:color w:val="666666"/>
+                <w:sz w:val="18"/>
+                <w:szCs w:val="18"/>
+                <w:shd w:val="clear" w:color="auto" w:fill="FFFFFF"/>
+              </w:rPr>
+              <w:t xml:space="preserve"> tema</w:t>
+            </w:r>
+            <w:r>
+              <w:rPr>
+                <w:rFonts w:ascii="Arial Narrow" w:eastAsia="Times New Roman" w:hAnsi="Arial Narrow" w:cs="Times New Roman"/>
+                <w:color w:val="666666"/>
+                <w:sz w:val="18"/>
+                <w:szCs w:val="18"/>
+                <w:shd w:val="clear" w:color="auto" w:fill="FFFFFF"/>
+              </w:rPr>
+              <w:t xml:space="preserve"> in </w:t>
+            </w:r>
+            <w:proofErr w:type="spellStart"/>
+            <w:proofErr w:type="gramStart"/>
+            <w:r>
+              <w:rPr>
+                <w:rFonts w:ascii="Arial Narrow" w:eastAsia="Times New Roman" w:hAnsi="Arial Narrow" w:cs="Times New Roman"/>
+                <w:color w:val="666666"/>
+                <w:sz w:val="18"/>
+                <w:szCs w:val="18"/>
+                <w:shd w:val="clear" w:color="auto" w:fill="FFFFFF"/>
+              </w:rPr>
+              <w:t>acta.respuestas</w:t>
+            </w:r>
+            <w:proofErr w:type="spellEnd"/>
+            <w:proofErr w:type="gramEnd"/>
+            <w:r>
+              <w:rPr>
+                <w:rFonts w:ascii="Arial Narrow" w:eastAsia="Times New Roman" w:hAnsi="Arial Narrow" w:cs="Times New Roman"/>
+                <w:color w:val="666666"/>
+                <w:sz w:val="18"/>
+                <w:szCs w:val="18"/>
+                <w:shd w:val="clear" w:color="auto" w:fill="FFFFFF"/>
+              </w:rPr>
+              <w:t xml:space="preserve"> %}</w:t>
+            </w:r>
+          </w:p>
+        </w:tc>
+        <w:tc>
+          <w:tcPr>
+            <w:cnfStyle w:val="000010000000" w:firstRow="0" w:lastRow="0" w:firstColumn="0" w:lastColumn="0" w:oddVBand="1" w:evenVBand="0" w:oddHBand="0" w:evenHBand="0" w:firstRowFirstColumn="0" w:firstRowLastColumn="0" w:lastRowFirstColumn="0" w:lastRowLastColumn="0"/>
+            <w:tcW w:w="1883" w:type="dxa"/>
+          </w:tcPr>
+          <w:p>
+            <w:pPr>
+              <w:widowControl w:val="0"/>
+              <w:rPr>
+                <w:rFonts w:ascii="Arial Narrow" w:hAnsi="Arial Narrow"/>
+              </w:rPr>
+            </w:pPr>
+          </w:p>
+        </w:tc>
+      </w:tr>
+      <w:tr>
+        <w:trPr>
+          <w:trHeight w:val="347"/>
+          <w:jc w:val="center"/>
+        </w:trPr>
+        <w:tc>
+          <w:tcPr>
+            <w:cnfStyle w:val="000010000000" w:firstRow="0" w:lastRow="0" w:firstColumn="0" w:lastColumn="0" w:oddVBand="1" w:evenVBand="0" w:oddHBand="0" w:evenHBand="0" w:firstRowFirstColumn="0" w:firstRowLastColumn="0" w:lastRowFirstColumn="0" w:lastRowLastColumn="0"/>
+            <w:tcW w:w="1704" w:type="dxa"/>
+          </w:tcPr>
+          <w:p>
+            <w:pPr>
+              <w:widowControl w:val="0"/>
+              <w:jc w:val="center"/>
+              <w:rPr>
+                <w:rFonts w:ascii="Arial Narrow" w:hAnsi="Arial Narrow"/>
+              </w:rPr>
+            </w:pPr>
+            <w:proofErr w:type="gramStart"/>
+            <w:r>
+              <w:rPr>
+                <w:rFonts w:ascii="Arial Narrow" w:eastAsia="Times New Roman" w:hAnsi="Arial Narrow" w:cs="Times New Roman"/>
+                <w:color w:val="666666"/>
+                <w:sz w:val="18"/>
+                <w:szCs w:val="18"/>
+              </w:rPr>
+              <w:t>{{</w:t>
+            </w:r>
+            <w:r>
+              <w:rPr>
+                <w:rFonts w:ascii="Arial Narrow" w:eastAsia="Times New Roman" w:hAnsi="Arial Narrow" w:cs="Times New Roman"/>
+                <w:color w:val="666666"/>
+                <w:sz w:val="18"/>
+                <w:szCs w:val="18"/>
+                <w:shd w:val="clear" w:color="auto" w:fill="FFFFFF"/>
+              </w:rPr>
+              <w:t xml:space="preserve"> </w:t>
+            </w:r>
+            <w:proofErr w:type="spellStart"/>
+            <w:r>
+              <w:rPr>
+                <w:rFonts w:ascii="Arial Narrow" w:eastAsia="Times New Roman" w:hAnsi="Arial Narrow" w:cs="Times New Roman"/>
+                <w:color w:val="666666"/>
+                <w:sz w:val="18"/>
+                <w:szCs w:val="18"/>
+                <w:shd w:val="clear" w:color="auto" w:fill="FFFFFF"/>
+              </w:rPr>
+              <w:t>tema</w:t>
+            </w:r>
+            <w:proofErr w:type="gramEnd"/>
+            <w:r>
+              <w:rPr>
+                <w:rFonts w:ascii="Arial Narrow" w:eastAsia="Times New Roman" w:hAnsi="Arial Narrow" w:cs="Times New Roman"/>
+                <w:color w:val="666666"/>
+                <w:sz w:val="18"/>
+                <w:szCs w:val="18"/>
+                <w:shd w:val="clear" w:color="auto" w:fill="FFFFFF"/>
+              </w:rPr>
+              <w:t>.titulo</w:t>
+            </w:r>
+            <w:proofErr w:type="spellEnd"/>
+            <w:r>
+              <w:rPr>
+                <w:rFonts w:ascii="Arial Narrow" w:eastAsia="Times New Roman" w:hAnsi="Arial Narrow" w:cs="Times New Roman"/>
+                <w:color w:val="666666"/>
+                <w:sz w:val="18"/>
+                <w:szCs w:val="18"/>
+                <w:shd w:val="clear" w:color="auto" w:fill="FFFFFF"/>
+              </w:rPr>
+              <w:t xml:space="preserve"> }}</w:t>
+            </w:r>
+          </w:p>
+        </w:tc>
+        <w:tc>
+          <w:tcPr>
+            <w:tcW w:w="6756" w:type="dxa"/>
+          </w:tcPr>
+          <w:p>
+            <w:pPr>
+              <w:widowControl w:val="0"/>
+              <w:cnfStyle w:val="000000000000" w:firstRow="0" w:lastRow="0" w:firstColumn="0" w:lastColumn="0" w:oddVBand="0" w:evenVBand="0" w:oddHBand="0" w:evenHBand="0" w:firstRowFirstColumn="0" w:firstRowLastColumn="0" w:lastRowFirstColumn="0" w:lastRowLastColumn="0"/>
+              <w:rPr>
+                <w:rFonts w:ascii="Arial Narrow" w:hAnsi="Arial Narrow"/>
+                <w:i/>
+                <w:u w:val="single"/>
+              </w:rPr>
+            </w:pPr>
+          </w:p>
+        </w:tc>
+        <w:tc>
+          <w:tcPr>
+            <w:cnfStyle w:val="000010000000" w:firstRow="0" w:lastRow="0" w:firstColumn="0" w:lastColumn="0" w:oddVBand="1" w:evenVBand="0" w:oddHBand="0" w:evenHBand="0" w:firstRowFirstColumn="0" w:firstRowLastColumn="0" w:lastRowFirstColumn="0" w:lastRowLastColumn="0"/>
+            <w:tcW w:w="1883" w:type="dxa"/>
+          </w:tcPr>
+          <w:p>
+            <w:pPr>
+              <w:widowControl w:val="0"/>
+              <w:jc w:val="center"/>
+              <w:rPr>
+                <w:rFonts w:ascii="Arial Narrow" w:hAnsi="Arial Narrow"/>
+                <w:b/>
+              </w:rPr>
+            </w:pPr>
+            <w:bookmarkStart w:id="0" w:name="_GoBack"/>
+            <w:bookmarkEnd w:id="0"/>
+          </w:p>
+        </w:tc>
+      </w:tr>
+      <w:tr>
+        <w:trPr>
+          <w:cnfStyle w:val="000000100000" w:firstRow="0" w:lastRow="0" w:firstColumn="0" w:lastColumn="0" w:oddVBand="0" w:evenVBand="0" w:oddHBand="1" w:evenHBand="0" w:firstRowFirstColumn="0" w:firstRowLastColumn="0" w:lastRowFirstColumn="0" w:lastRowLastColumn="0"/>
+          <w:trHeight w:val="1056"/>
+          <w:jc w:val="center"/>
+        </w:trPr>
+        <w:tc>
+          <w:tcPr>
+            <w:cnfStyle w:val="000010000000" w:firstRow="0" w:lastRow="0" w:firstColumn="0" w:lastColumn="0" w:oddVBand="1" w:evenVBand="0" w:oddHBand="0" w:evenHBand="0" w:firstRowFirstColumn="0" w:firstRowLastColumn="0" w:lastRowFirstColumn="0" w:lastRowLastColumn="0"/>
+            <w:tcW w:w="1704" w:type="dxa"/>
+          </w:tcPr>
+          <w:p>
+            <w:pPr>
+              <w:widowControl w:val="0"/>
+              <w:rPr>
+                <w:rFonts w:ascii="Arial Narrow" w:hAnsi="Arial Narrow"/>
+              </w:rPr>
+            </w:pPr>
+          </w:p>
+        </w:tc>
+        <w:tc>
+          <w:tcPr>
+            <w:tcW w:w="6756" w:type="dxa"/>
+          </w:tcPr>
+          <w:p>
+            <w:pPr>
+              <w:widowControl w:val="0"/>
+              <w:cnfStyle w:val="000000100000" w:firstRow="0" w:lastRow="0" w:firstColumn="0" w:lastColumn="0" w:oddVBand="0" w:evenVBand="0" w:oddHBand="1" w:evenHBand="0" w:firstRowFirstColumn="0" w:firstRowLastColumn="0" w:lastRowFirstColumn="0" w:lastRowLastColumn="0"/>
+              <w:rPr>
+                <w:rFonts w:ascii="Arial Narrow" w:hAnsi="Arial Narrow"/>
+                <w:b/>
+              </w:rPr>
+            </w:pPr>
+          </w:p>
+        </w:tc>
+        <w:tc>
+          <w:tcPr>
+            <w:cnfStyle w:val="000010000000" w:firstRow="0" w:lastRow="0" w:firstColumn="0" w:lastColumn="0" w:oddVBand="1" w:evenVBand="0" w:oddHBand="0" w:evenHBand="0" w:firstRowFirstColumn="0" w:firstRowLastColumn="0" w:lastRowFirstColumn="0" w:lastRowLastColumn="0"/>
+            <w:tcW w:w="1883" w:type="dxa"/>
+          </w:tcPr>
+          <w:p>
+            <w:pPr>
+              <w:widowControl w:val="0"/>
+              <w:rPr>
+                <w:rFonts w:ascii="Arial Narrow" w:hAnsi="Arial Narrow"/>
+              </w:rPr>
+            </w:pPr>
+          </w:p>
+        </w:tc>
+      </w:tr>
+      <w:tr>
+        <w:trPr>
+          <w:trHeight w:val="493"/>
+          <w:jc w:val="center"/>
+        </w:trPr>
+        <w:tc>
+          <w:tcPr>
+            <w:cnfStyle w:val="000010000000" w:firstRow="0" w:lastRow="0" w:firstColumn="0" w:lastColumn="0" w:oddVBand="1" w:evenVBand="0" w:oddHBand="0" w:evenHBand="0" w:firstRowFirstColumn="0" w:firstRowLastColumn="0" w:lastRowFirstColumn="0" w:lastRowLastColumn="0"/>
+            <w:tcW w:w="1704" w:type="dxa"/>
+          </w:tcPr>
+          <w:p>
+            <w:pPr>
+              <w:widowControl w:val="0"/>
+              <w:jc w:val="center"/>
+              <w:rPr>
+                <w:rFonts w:ascii="Arial Narrow" w:hAnsi="Arial Narrow"/>
+              </w:rPr>
+            </w:pPr>
+            <w:r>
+              <w:rPr>
+                <w:rFonts w:ascii="Arial Narrow" w:hAnsi="Arial Narrow"/>
+              </w:rPr>
+              <w:t>Preguntas Propuestas</w:t>
+            </w:r>
+          </w:p>
+        </w:tc>
+        <w:tc>
+          <w:tcPr>
+            <w:tcW w:w="6756" w:type="dxa"/>
+          </w:tcPr>
+          <w:p>
+            <w:pPr>
+              <w:widowControl w:val="0"/>
+              <w:cnfStyle w:val="000000000000" w:firstRow="0" w:lastRow="0" w:firstColumn="0" w:lastColumn="0" w:oddVBand="0" w:evenVBand="0" w:oddHBand="0" w:evenHBand="0" w:firstRowFirstColumn="0" w:firstRowLastColumn="0" w:lastRowFirstColumn="0" w:lastRowLastColumn="0"/>
+              <w:rPr>
+                <w:rFonts w:ascii="Arial Narrow" w:eastAsia="Times New Roman" w:hAnsi="Arial Narrow" w:cs="Times New Roman"/>
+                <w:i/>
+                <w:color w:val="666666"/>
+                <w:sz w:val="18"/>
+                <w:szCs w:val="18"/>
+              </w:rPr>
+            </w:pPr>
+          </w:p>
+        </w:tc>
+        <w:tc>
+          <w:tcPr>
+            <w:cnfStyle w:val="000010000000" w:firstRow="0" w:lastRow="0" w:firstColumn="0" w:lastColumn="0" w:oddVBand="1" w:evenVBand="0" w:oddHBand="0" w:evenHBand="0" w:firstRowFirstColumn="0" w:firstRowLastColumn="0" w:lastRowFirstColumn="0" w:lastRowLastColumn="0"/>
+            <w:tcW w:w="1883" w:type="dxa"/>
+          </w:tcPr>
+          <w:p>
+            <w:pPr>
+              <w:widowControl w:val="0"/>
+              <w:rPr>
+                <w:rFonts w:ascii="Arial Narrow" w:hAnsi="Arial Narrow"/>
+              </w:rPr>
+            </w:pPr>
+          </w:p>
+        </w:tc>
+      </w:tr>
+      <w:tr>
+        <w:trPr>
+          <w:cnfStyle w:val="000000100000" w:firstRow="0" w:lastRow="0" w:firstColumn="0" w:lastColumn="0" w:oddVBand="0" w:evenVBand="0" w:oddHBand="1" w:evenHBand="0" w:firstRowFirstColumn="0" w:firstRowLastColumn="0" w:lastRowFirstColumn="0" w:lastRowLastColumn="0"/>
+          <w:trHeight w:val="864"/>
+          <w:jc w:val="center"/>
+        </w:trPr>
+        <w:tc>
+          <w:tcPr>
+            <w:cnfStyle w:val="000010000000" w:firstRow="0" w:lastRow="0" w:firstColumn="0" w:lastColumn="0" w:oddVBand="1" w:evenVBand="0" w:oddHBand="0" w:evenHBand="0" w:firstRowFirstColumn="0" w:firstRowLastColumn="0" w:lastRowFirstColumn="0" w:lastRowLastColumn="0"/>
+            <w:tcW w:w="1704" w:type="dxa"/>
+          </w:tcPr>
+          <w:p>
+            <w:pPr>
+              <w:widowControl w:val="0"/>
+              <w:rPr>
+                <w:rFonts w:ascii="Arial Narrow" w:hAnsi="Arial Narrow"/>
+              </w:rPr>
+            </w:pPr>
+          </w:p>
+        </w:tc>
+        <w:tc>
+          <w:tcPr>
+            <w:tcW w:w="6756" w:type="dxa"/>
+          </w:tcPr>
+          <w:p>
+            <w:pPr>
+              <w:widowControl w:val="0"/>
+              <w:cnfStyle w:val="000000100000" w:firstRow="0" w:lastRow="0" w:firstColumn="0" w:lastColumn="0" w:oddVBand="0" w:evenVBand="0" w:oddHBand="1" w:evenHBand="0" w:firstRowFirstColumn="0" w:firstRowLastColumn="0" w:lastRowFirstColumn="0" w:lastRowLastColumn="0"/>
+              <w:rPr>
+                <w:rFonts w:ascii="Arial Narrow" w:hAnsi="Arial Narrow"/>
+                <w:b/>
+                <w:sz w:val="18"/>
+                <w:szCs w:val="18"/>
+              </w:rPr>
+            </w:pPr>
+          </w:p>
+        </w:tc>
+        <w:tc>
+          <w:tcPr>
+            <w:cnfStyle w:val="000010000000" w:firstRow="0" w:lastRow="0" w:firstColumn="0" w:lastColumn="0" w:oddVBand="1" w:evenVBand="0" w:oddHBand="0" w:evenHBand="0" w:firstRowFirstColumn="0" w:firstRowLastColumn="0" w:lastRowFirstColumn="0" w:lastRowLastColumn="0"/>
+            <w:tcW w:w="1883" w:type="dxa"/>
+          </w:tcPr>
+          <w:p>
+            <w:pPr>
+              <w:widowControl w:val="0"/>
+              <w:rPr>
+                <w:rFonts w:ascii="Arial Narrow" w:hAnsi="Arial Narrow"/>
+              </w:rPr>
+            </w:pPr>
+          </w:p>
+        </w:tc>
+      </w:tr>
+      <w:tr>
+        <w:trPr>
+          <w:trHeight w:val="396"/>
+          <w:jc w:val="center"/>
+        </w:trPr>
+        <w:tc>
+          <w:tcPr>
+            <w:cnfStyle w:val="000010000000" w:firstRow="0" w:lastRow="0" w:firstColumn="0" w:lastColumn="0" w:oddVBand="1" w:evenVBand="0" w:oddHBand="0" w:evenHBand="0" w:firstRowFirstColumn="0" w:firstRowLastColumn="0" w:lastRowFirstColumn="0" w:lastRowLastColumn="0"/>
+            <w:tcW w:w="1704" w:type="dxa"/>
+          </w:tcPr>
+          <w:p>
+            <w:pPr>
+              <w:widowControl w:val="0"/>
+              <w:rPr>
+                <w:rFonts w:ascii="Arial Narrow" w:hAnsi="Arial Narrow"/>
+                <w:sz w:val="18"/>
+                <w:szCs w:val="18"/>
+              </w:rPr>
+            </w:pPr>
+            <w:r>
+              <w:rPr>
+                <w:rFonts w:ascii="Arial Narrow" w:hAnsi="Arial Narrow"/>
+                <w:sz w:val="18"/>
+                <w:szCs w:val="18"/>
+              </w:rPr>
+              <w:t>{%</w:t>
+            </w:r>
+            <w:proofErr w:type="spellStart"/>
+            <w:r>
+              <w:rPr>
+                <w:rFonts w:ascii="Arial Narrow" w:hAnsi="Arial Narrow"/>
+                <w:sz w:val="18"/>
+                <w:szCs w:val="18"/>
+              </w:rPr>
+              <w:t>tr</w:t>
+            </w:r>
+            <w:proofErr w:type="spellEnd"/>
+            <w:r>
+              <w:rPr>
+                <w:rFonts w:ascii="Arial Narrow" w:hAnsi="Arial Narrow"/>
+                <w:sz w:val="18"/>
+                <w:szCs w:val="18"/>
+              </w:rPr>
+              <w:t xml:space="preserve"> </w:t>
+            </w:r>
+            <w:proofErr w:type="spellStart"/>
+            <w:r>
+              <w:rPr>
+                <w:rFonts w:ascii="Arial Narrow" w:hAnsi="Arial Narrow"/>
+                <w:sz w:val="18"/>
+                <w:szCs w:val="18"/>
+              </w:rPr>
+              <w:t>endfor</w:t>
+            </w:r>
+            <w:proofErr w:type="spellEnd"/>
+            <w:r>
+              <w:rPr>
+                <w:rFonts w:ascii="Arial Narrow" w:hAnsi="Arial Narrow"/>
+                <w:sz w:val="18"/>
+                <w:szCs w:val="18"/>
+              </w:rPr>
+              <w:t>%}</w:t>
+            </w:r>
+          </w:p>
+        </w:tc>
+        <w:tc>
+          <w:tcPr>
+            <w:tcW w:w="6756" w:type="dxa"/>
+          </w:tcPr>
+          <w:p>
+            <w:pPr>
+              <w:widowControl w:val="0"/>
+              <w:cnfStyle w:val="000000000000" w:firstRow="0" w:lastRow="0" w:firstColumn="0" w:lastColumn="0" w:oddVBand="0" w:evenVBand="0" w:oddHBand="0" w:evenHBand="0" w:firstRowFirstColumn="0" w:firstRowLastColumn="0" w:lastRowFirstColumn="0" w:lastRowLastColumn="0"/>
+              <w:rPr>
+                <w:rFonts w:ascii="Arial Narrow" w:hAnsi="Arial Narrow"/>
+              </w:rPr>
+            </w:pPr>
+          </w:p>
+        </w:tc>
+        <w:tc>
+          <w:tcPr>
+            <w:cnfStyle w:val="000010000000" w:firstRow="0" w:lastRow="0" w:firstColumn="0" w:lastColumn="0" w:oddVBand="1" w:evenVBand="0" w:oddHBand="0" w:evenHBand="0" w:firstRowFirstColumn="0" w:firstRowLastColumn="0" w:lastRowFirstColumn="0" w:lastRowLastColumn="0"/>
+            <w:tcW w:w="1883" w:type="dxa"/>
+          </w:tcPr>
+          <w:p>
+            <w:pPr>
+              <w:widowControl w:val="0"/>
+              <w:rPr>
+                <w:rFonts w:ascii="Arial Narrow" w:hAnsi="Arial Narrow"/>
+              </w:rPr>
+            </w:pPr>
+          </w:p>
+        </w:tc>
+      </w:tr>
+    </w:tbl>
+    <w:p>
+      <w:pPr>
+        <w:widowControl w:val="0"/>
+        <w:spacing w:line="240" w:lineRule="auto"/>
+        <w:rPr>
+          <w:rFonts w:ascii="Arial Narrow" w:hAnsi="Arial Narrow"/>
+        </w:rPr>
+      </w:pPr>
+    </w:p>
+    <w:p>
+      <w:pPr>
+        <w:widowControl w:val="0"/>
+        <w:spacing w:line="240" w:lineRule="auto"/>
+        <w:rPr>
+          <w:rFonts w:ascii="Arial Narrow" w:hAnsi="Arial Narrow"/>
+        </w:rPr>
+      </w:pPr>
+    </w:p>
+    <w:p>
+      <w:pPr>
+        <w:widowControl w:val="0"/>
+        <w:spacing w:line="240" w:lineRule="auto"/>
+        <w:rPr>
+          <w:rFonts w:ascii="Arial Narrow" w:hAnsi="Arial Narrow"/>
+          <w:sz w:val="32"/>
+          <w:szCs w:val="32"/>
+          <w:u w:val="single"/>
+        </w:rPr>
+      </w:pPr>
+      <w:r>
+        <w:rPr>
+          <w:rFonts w:ascii="Arial Narrow" w:hAnsi="Arial Narrow"/>
+          <w:sz w:val="32"/>
+          <w:szCs w:val="32"/>
+          <w:u w:val="single"/>
+        </w:rPr>
+        <w:t>Complemento</w:t>
+      </w:r>
+      <w:r>
+        <w:rPr>
+          <w:rFonts w:ascii="Arial Narrow" w:hAnsi="Arial Narrow"/>
+          <w:sz w:val="32"/>
+          <w:szCs w:val="32"/>
+          <w:u w:val="single"/>
+        </w:rPr>
+        <w:t>:</w:t>
+      </w:r>
+    </w:p>
+    <w:p>
+      <w:pPr>
+        <w:widowControl w:val="0"/>
+        <w:spacing w:line="240" w:lineRule="auto"/>
+        <w:rPr>
+          <w:rFonts w:ascii="Arial Narrow" w:hAnsi="Arial Narrow"/>
+        </w:rPr>
+      </w:pPr>
+    </w:p>
+    <w:p>
+      <w:pPr>
+        <w:widowControl w:val="0"/>
+        <w:spacing w:line="240" w:lineRule="auto"/>
+        <w:rPr>
+          <w:rFonts w:ascii="Arial Narrow" w:hAnsi="Arial Narrow"/>
+        </w:rPr>
+      </w:pPr>
+      <w:proofErr w:type="gramStart"/>
+      <w:r>
+        <w:rPr>
+          <w:rFonts w:ascii="Arial Narrow" w:hAnsi="Arial Narrow"/>
+        </w:rPr>
+        <w:t xml:space="preserve">{{ </w:t>
+      </w:r>
+      <w:proofErr w:type="spellStart"/>
+      <w:r>
+        <w:rPr>
+          <w:rFonts w:ascii="Arial Narrow" w:hAnsi="Arial Narrow"/>
+        </w:rPr>
+        <w:t>acta</w:t>
+      </w:r>
+      <w:proofErr w:type="gramEnd"/>
+      <w:r>
+        <w:rPr>
+          <w:rFonts w:ascii="Arial Narrow" w:hAnsi="Arial Narrow"/>
+        </w:rPr>
+        <w:t>.complemento</w:t>
+      </w:r>
+      <w:proofErr w:type="spellEnd"/>
+      <w:r>
+        <w:rPr>
+          <w:rFonts w:ascii="Arial Narrow" w:hAnsi="Arial Narrow"/>
+        </w:rPr>
+        <w:t xml:space="preserve"> }}</w:t>
+      </w:r>
+    </w:p>
+    <w:p>
+      <w:pPr>
+        <w:widowControl w:val="0"/>
+        <w:spacing w:line="240" w:lineRule="auto"/>
+        <w:rPr>
+          <w:rFonts w:ascii="Arial Narrow" w:hAnsi="Arial Narrow"/>
+          <w:u w:val="single"/>
+        </w:rPr>
+      </w:pPr>
     </w:p>
     <w:sectPr>
       <w:pgSz w:w="12240" w:h="15840"/>
@@ -2183,7 +2840,7 @@
 </file>
 
 <file path=customXml/itemProps1.xml><?xml version="1.0" encoding="utf-8"?>
-<ds:datastoreItem xmlns:ds="http://schemas.openxmlformats.org/officeDocument/2006/customXml" ds:itemID="{BCC88F9D-722C-4328-A7A3-E2B6A7C47144}">
+<ds:datastoreItem xmlns:ds="http://schemas.openxmlformats.org/officeDocument/2006/customXml" ds:itemID="{65BD533F-62ED-455C-8757-5F5BE4A1EF26}">
   <ds:schemaRefs>
     <ds:schemaRef ds:uri="http://schemas.openxmlformats.org/officeDocument/2006/bibliography"/>
   </ds:schemaRefs>

</xml_diff>

<commit_message>
Test email servidor #20
</commit_message>
<xml_diff>
--- a/static/templates_docs/pre_propuesta.docx
+++ b/static/templates_docs/pre_propuesta.docx
@@ -1400,6 +1400,34 @@
                 <w:u w:val="single"/>
               </w:rPr>
             </w:pPr>
+            <w:r>
+              <w:rPr>
+                <w:rFonts w:ascii="Arial Narrow" w:hAnsi="Arial Narrow"/>
+                <w:i/>
+                <w:u w:val="single"/>
+              </w:rPr>
+              <w:t xml:space="preserve">{{ </w:t>
+            </w:r>
+            <w:bookmarkStart w:id="0" w:name="_GoBack"/>
+            <w:bookmarkEnd w:id="0"/>
+            <w:proofErr w:type="spellStart"/>
+            <w:r>
+              <w:rPr>
+                <w:rFonts w:ascii="Arial Narrow" w:hAnsi="Arial Narrow"/>
+                <w:i/>
+                <w:u w:val="single"/>
+              </w:rPr>
+              <w:t>tema.items</w:t>
+            </w:r>
+            <w:proofErr w:type="spellEnd"/>
+            <w:r>
+              <w:rPr>
+                <w:rFonts w:ascii="Arial Narrow" w:hAnsi="Arial Narrow"/>
+                <w:i/>
+                <w:u w:val="single"/>
+              </w:rPr>
+              <w:t xml:space="preserve"> }}</w:t>
+            </w:r>
           </w:p>
         </w:tc>
         <w:tc>
@@ -1416,8 +1444,6 @@
                 <w:b/>
               </w:rPr>
             </w:pPr>
-            <w:bookmarkStart w:id="0" w:name="_GoBack"/>
-            <w:bookmarkEnd w:id="0"/>
           </w:p>
         </w:tc>
       </w:tr>
@@ -2840,7 +2866,7 @@
 </file>
 
 <file path=customXml/itemProps1.xml><?xml version="1.0" encoding="utf-8"?>
-<ds:datastoreItem xmlns:ds="http://schemas.openxmlformats.org/officeDocument/2006/customXml" ds:itemID="{65BD533F-62ED-455C-8757-5F5BE4A1EF26}">
+<ds:datastoreItem xmlns:ds="http://schemas.openxmlformats.org/officeDocument/2006/customXml" ds:itemID="{E65F0E03-A44A-4357-975F-8555E4FFA590}">
   <ds:schemaRefs>
     <ds:schemaRef ds:uri="http://schemas.openxmlformats.org/officeDocument/2006/bibliography"/>
   </ds:schemaRefs>

</xml_diff>

<commit_message>
Test email servidor #21
</commit_message>
<xml_diff>
--- a/static/templates_docs/pre_propuesta.docx
+++ b/static/templates_docs/pre_propuesta.docx
@@ -1270,22 +1270,20 @@
                 <w:szCs w:val="18"/>
                 <w:shd w:val="clear" w:color="auto" w:fill="FFFFFF"/>
               </w:rPr>
-              <w:t xml:space="preserve"> in </w:t>
-            </w:r>
-            <w:proofErr w:type="spellStart"/>
-            <w:proofErr w:type="gramStart"/>
-            <w:r>
-              <w:rPr>
-                <w:rFonts w:ascii="Arial Narrow" w:eastAsia="Times New Roman" w:hAnsi="Arial Narrow" w:cs="Times New Roman"/>
-                <w:color w:val="666666"/>
-                <w:sz w:val="18"/>
-                <w:szCs w:val="18"/>
-                <w:shd w:val="clear" w:color="auto" w:fill="FFFFFF"/>
-              </w:rPr>
-              <w:t>acta.respuestas</w:t>
-            </w:r>
-            <w:proofErr w:type="spellEnd"/>
-            <w:proofErr w:type="gramEnd"/>
+              <w:t xml:space="preserve"> in acta.</w:t>
+            </w:r>
+            <w:r>
+              <w:rPr>
+                <w:rFonts w:ascii="Arial Narrow" w:eastAsia="Times New Roman" w:hAnsi="Arial Narrow" w:cs="Times New Roman"/>
+                <w:color w:val="666666"/>
+                <w:sz w:val="18"/>
+                <w:szCs w:val="18"/>
+                <w:shd w:val="clear" w:color="auto" w:fill="FFFFFF"/>
+              </w:rPr>
+              <w:t>temas</w:t>
+            </w:r>
+            <w:bookmarkStart w:id="0" w:name="_GoBack"/>
+            <w:bookmarkEnd w:id="0"/>
             <w:r>
               <w:rPr>
                 <w:rFonts w:ascii="Arial Narrow" w:eastAsia="Times New Roman" w:hAnsi="Arial Narrow" w:cs="Times New Roman"/>
@@ -1400,6 +1398,7 @@
                 <w:u w:val="single"/>
               </w:rPr>
             </w:pPr>
+            <w:proofErr w:type="gramStart"/>
             <w:r>
               <w:rPr>
                 <w:rFonts w:ascii="Arial Narrow" w:hAnsi="Arial Narrow"/>
@@ -1408,8 +1407,6 @@
               </w:rPr>
               <w:t xml:space="preserve">{{ </w:t>
             </w:r>
-            <w:bookmarkStart w:id="0" w:name="_GoBack"/>
-            <w:bookmarkEnd w:id="0"/>
             <w:proofErr w:type="spellStart"/>
             <w:r>
               <w:rPr>
@@ -1417,7 +1414,16 @@
                 <w:i/>
                 <w:u w:val="single"/>
               </w:rPr>
-              <w:t>tema.items</w:t>
+              <w:t>tema</w:t>
+            </w:r>
+            <w:proofErr w:type="gramEnd"/>
+            <w:r>
+              <w:rPr>
+                <w:rFonts w:ascii="Arial Narrow" w:hAnsi="Arial Narrow"/>
+                <w:i/>
+                <w:u w:val="single"/>
+              </w:rPr>
+              <w:t>.items</w:t>
             </w:r>
             <w:proofErr w:type="spellEnd"/>
             <w:r>
@@ -2866,7 +2872,7 @@
 </file>
 
 <file path=customXml/itemProps1.xml><?xml version="1.0" encoding="utf-8"?>
-<ds:datastoreItem xmlns:ds="http://schemas.openxmlformats.org/officeDocument/2006/customXml" ds:itemID="{E65F0E03-A44A-4357-975F-8555E4FFA590}">
+<ds:datastoreItem xmlns:ds="http://schemas.openxmlformats.org/officeDocument/2006/customXml" ds:itemID="{04EA7895-BD1F-45D8-88DE-F1DCCF8B3DC3}">
   <ds:schemaRefs>
     <ds:schemaRef ds:uri="http://schemas.openxmlformats.org/officeDocument/2006/bibliography"/>
   </ds:schemaRefs>

</xml_diff>

<commit_message>
Test email servidor #22
</commit_message>
<xml_diff>
--- a/static/templates_docs/pre_propuesta.docx
+++ b/static/templates_docs/pre_propuesta.docx
@@ -1208,15 +1208,126 @@
               <w:widowControl w:val="0"/>
               <w:cnfStyle w:val="000000100000" w:firstRow="0" w:lastRow="0" w:firstColumn="0" w:lastColumn="0" w:oddVBand="0" w:evenVBand="0" w:oddHBand="1" w:evenHBand="0" w:firstRowFirstColumn="0" w:firstRowLastColumn="0" w:lastRowFirstColumn="0" w:lastRowLastColumn="0"/>
               <w:rPr>
+                <w:rFonts w:ascii="Arial Narrow" w:eastAsia="Times New Roman" w:hAnsi="Arial Narrow" w:cs="Times New Roman"/>
+                <w:color w:val="666666"/>
+                <w:sz w:val="18"/>
+                <w:szCs w:val="18"/>
+                <w:shd w:val="clear" w:color="auto" w:fill="FFFFFF"/>
+              </w:rPr>
+            </w:pPr>
+            <w:r>
+              <w:rPr>
+                <w:rFonts w:ascii="Arial Narrow" w:eastAsia="Times New Roman" w:hAnsi="Arial Narrow" w:cs="Times New Roman"/>
+                <w:color w:val="666666"/>
+                <w:sz w:val="18"/>
+                <w:szCs w:val="18"/>
+              </w:rPr>
+              <w:t>{%</w:t>
+            </w:r>
+            <w:proofErr w:type="spellStart"/>
+            <w:r>
+              <w:rPr>
+                <w:rFonts w:ascii="Arial Narrow" w:eastAsia="Times New Roman" w:hAnsi="Arial Narrow" w:cs="Times New Roman"/>
+                <w:color w:val="666666"/>
+                <w:sz w:val="18"/>
+                <w:szCs w:val="18"/>
+              </w:rPr>
+              <w:t>tr</w:t>
+            </w:r>
+            <w:proofErr w:type="spellEnd"/>
+            <w:r>
+              <w:rPr>
+                <w:rFonts w:ascii="Arial Narrow" w:eastAsia="Times New Roman" w:hAnsi="Arial Narrow" w:cs="Times New Roman"/>
+                <w:color w:val="666666"/>
+                <w:sz w:val="18"/>
+                <w:szCs w:val="18"/>
+              </w:rPr>
+              <w:t xml:space="preserve"> </w:t>
+            </w:r>
+            <w:proofErr w:type="spellStart"/>
+            <w:r>
+              <w:rPr>
+                <w:rFonts w:ascii="Arial Narrow" w:eastAsia="Times New Roman" w:hAnsi="Arial Narrow" w:cs="Times New Roman"/>
+                <w:color w:val="666666"/>
+                <w:sz w:val="18"/>
+                <w:szCs w:val="18"/>
+                <w:shd w:val="clear" w:color="auto" w:fill="FFFFFF"/>
+              </w:rPr>
+              <w:t>for</w:t>
+            </w:r>
+            <w:proofErr w:type="spellEnd"/>
+            <w:r>
+              <w:rPr>
+                <w:rFonts w:ascii="Arial Narrow" w:eastAsia="Times New Roman" w:hAnsi="Arial Narrow" w:cs="Times New Roman"/>
+                <w:color w:val="666666"/>
+                <w:sz w:val="18"/>
+                <w:szCs w:val="18"/>
+                <w:shd w:val="clear" w:color="auto" w:fill="FFFFFF"/>
+              </w:rPr>
+              <w:t xml:space="preserve"> tema</w:t>
+            </w:r>
+            <w:r>
+              <w:rPr>
+                <w:rFonts w:ascii="Arial Narrow" w:eastAsia="Times New Roman" w:hAnsi="Arial Narrow" w:cs="Times New Roman"/>
+                <w:color w:val="666666"/>
+                <w:sz w:val="18"/>
+                <w:szCs w:val="18"/>
+                <w:shd w:val="clear" w:color="auto" w:fill="FFFFFF"/>
+              </w:rPr>
+              <w:t xml:space="preserve"> in </w:t>
+            </w:r>
+            <w:proofErr w:type="spellStart"/>
+            <w:proofErr w:type="gramStart"/>
+            <w:r>
+              <w:rPr>
+                <w:rFonts w:ascii="Arial Narrow" w:eastAsia="Times New Roman" w:hAnsi="Arial Narrow" w:cs="Times New Roman"/>
+                <w:color w:val="666666"/>
+                <w:sz w:val="18"/>
+                <w:szCs w:val="18"/>
+                <w:shd w:val="clear" w:color="auto" w:fill="FFFFFF"/>
+              </w:rPr>
+              <w:t>acta.</w:t>
+            </w:r>
+            <w:r>
+              <w:rPr>
+                <w:rFonts w:ascii="Arial Narrow" w:eastAsia="Times New Roman" w:hAnsi="Arial Narrow" w:cs="Times New Roman"/>
+                <w:color w:val="666666"/>
+                <w:sz w:val="18"/>
+                <w:szCs w:val="18"/>
+                <w:shd w:val="clear" w:color="auto" w:fill="FFFFFF"/>
+              </w:rPr>
+              <w:t>temas</w:t>
+            </w:r>
+            <w:proofErr w:type="spellEnd"/>
+            <w:proofErr w:type="gramEnd"/>
+            <w:r>
+              <w:rPr>
+                <w:rFonts w:ascii="Arial Narrow" w:eastAsia="Times New Roman" w:hAnsi="Arial Narrow" w:cs="Times New Roman"/>
+                <w:color w:val="666666"/>
+                <w:sz w:val="18"/>
+                <w:szCs w:val="18"/>
+                <w:shd w:val="clear" w:color="auto" w:fill="FFFFFF"/>
+              </w:rPr>
+              <w:t xml:space="preserve"> %}</w:t>
+            </w:r>
+          </w:p>
+          <w:p>
+            <w:pPr>
+              <w:widowControl w:val="0"/>
+              <w:cnfStyle w:val="000000100000" w:firstRow="0" w:lastRow="0" w:firstColumn="0" w:lastColumn="0" w:oddVBand="0" w:evenVBand="0" w:oddHBand="1" w:evenHBand="0" w:firstRowFirstColumn="0" w:firstRowLastColumn="0" w:lastRowFirstColumn="0" w:lastRowLastColumn="0"/>
+              <w:rPr>
                 <w:rFonts w:ascii="Arial Narrow" w:hAnsi="Arial Narrow"/>
-              </w:rPr>
-            </w:pPr>
-            <w:r>
-              <w:rPr>
-                <w:rFonts w:ascii="Arial Narrow" w:eastAsia="Times New Roman" w:hAnsi="Arial Narrow" w:cs="Times New Roman"/>
-                <w:color w:val="666666"/>
-                <w:sz w:val="18"/>
-                <w:szCs w:val="18"/>
+                <w:lang w:val="en-US"/>
+              </w:rPr>
+            </w:pPr>
+            <w:r>
+              <w:rPr>
+                <w:rFonts w:ascii="Arial Narrow" w:eastAsia="Times New Roman" w:hAnsi="Arial Narrow" w:cs="Times New Roman"/>
+                <w:color w:val="666666"/>
+                <w:sz w:val="18"/>
+                <w:szCs w:val="18"/>
+                <w:shd w:val="clear" w:color="auto" w:fill="FFFFFF"/>
+                <w:lang w:val="en-US"/>
               </w:rPr>
               <w:t>{%</w:t>
             </w:r>
@@ -1227,6 +1338,8 @@
                 <w:color w:val="666666"/>
                 <w:sz w:val="18"/>
                 <w:szCs w:val="18"/>
+                <w:shd w:val="clear" w:color="auto" w:fill="FFFFFF"/>
+                <w:lang w:val="en-US"/>
               </w:rPr>
               <w:t>tr</w:t>
             </w:r>
@@ -1237,8 +1350,10 @@
                 <w:color w:val="666666"/>
                 <w:sz w:val="18"/>
                 <w:szCs w:val="18"/>
-              </w:rPr>
-              <w:t xml:space="preserve"> </w:t>
+                <w:shd w:val="clear" w:color="auto" w:fill="FFFFFF"/>
+                <w:lang w:val="en-US"/>
+              </w:rPr>
+              <w:t xml:space="preserve"> for </w:t>
             </w:r>
             <w:proofErr w:type="spellStart"/>
             <w:r>
@@ -1248,8 +1363,9 @@
                 <w:sz w:val="18"/>
                 <w:szCs w:val="18"/>
                 <w:shd w:val="clear" w:color="auto" w:fill="FFFFFF"/>
-              </w:rPr>
-              <w:t>for</w:t>
+                <w:lang w:val="en-US"/>
+              </w:rPr>
+              <w:t>ítem</w:t>
             </w:r>
             <w:proofErr w:type="spellEnd"/>
             <w:r>
@@ -1259,38 +1375,33 @@
                 <w:sz w:val="18"/>
                 <w:szCs w:val="18"/>
                 <w:shd w:val="clear" w:color="auto" w:fill="FFFFFF"/>
-              </w:rPr>
-              <w:t xml:space="preserve"> tema</w:t>
-            </w:r>
-            <w:r>
-              <w:rPr>
-                <w:rFonts w:ascii="Arial Narrow" w:eastAsia="Times New Roman" w:hAnsi="Arial Narrow" w:cs="Times New Roman"/>
-                <w:color w:val="666666"/>
-                <w:sz w:val="18"/>
-                <w:szCs w:val="18"/>
-                <w:shd w:val="clear" w:color="auto" w:fill="FFFFFF"/>
-              </w:rPr>
-              <w:t xml:space="preserve"> in acta.</w:t>
-            </w:r>
-            <w:r>
-              <w:rPr>
-                <w:rFonts w:ascii="Arial Narrow" w:eastAsia="Times New Roman" w:hAnsi="Arial Narrow" w:cs="Times New Roman"/>
-                <w:color w:val="666666"/>
-                <w:sz w:val="18"/>
-                <w:szCs w:val="18"/>
-                <w:shd w:val="clear" w:color="auto" w:fill="FFFFFF"/>
-              </w:rPr>
-              <w:t>temas</w:t>
-            </w:r>
-            <w:bookmarkStart w:id="0" w:name="_GoBack"/>
-            <w:bookmarkEnd w:id="0"/>
-            <w:r>
-              <w:rPr>
-                <w:rFonts w:ascii="Arial Narrow" w:eastAsia="Times New Roman" w:hAnsi="Arial Narrow" w:cs="Times New Roman"/>
-                <w:color w:val="666666"/>
-                <w:sz w:val="18"/>
-                <w:szCs w:val="18"/>
-                <w:shd w:val="clear" w:color="auto" w:fill="FFFFFF"/>
+                <w:lang w:val="en-US"/>
+              </w:rPr>
+              <w:t xml:space="preserve"> in </w:t>
+            </w:r>
+            <w:proofErr w:type="spellStart"/>
+            <w:proofErr w:type="gramStart"/>
+            <w:r>
+              <w:rPr>
+                <w:rFonts w:ascii="Arial Narrow" w:eastAsia="Times New Roman" w:hAnsi="Arial Narrow" w:cs="Times New Roman"/>
+                <w:color w:val="666666"/>
+                <w:sz w:val="18"/>
+                <w:szCs w:val="18"/>
+                <w:shd w:val="clear" w:color="auto" w:fill="FFFFFF"/>
+                <w:lang w:val="en-US"/>
+              </w:rPr>
+              <w:t>tema.items</w:t>
+            </w:r>
+            <w:proofErr w:type="spellEnd"/>
+            <w:proofErr w:type="gramEnd"/>
+            <w:r>
+              <w:rPr>
+                <w:rFonts w:ascii="Arial Narrow" w:eastAsia="Times New Roman" w:hAnsi="Arial Narrow" w:cs="Times New Roman"/>
+                <w:color w:val="666666"/>
+                <w:sz w:val="18"/>
+                <w:szCs w:val="18"/>
+                <w:shd w:val="clear" w:color="auto" w:fill="FFFFFF"/>
+                <w:lang w:val="en-US"/>
               </w:rPr>
               <w:t xml:space="preserve"> %}</w:t>
             </w:r>
@@ -1306,6 +1417,7 @@
               <w:widowControl w:val="0"/>
               <w:rPr>
                 <w:rFonts w:ascii="Arial Narrow" w:hAnsi="Arial Narrow"/>
+                <w:lang w:val="en-US"/>
               </w:rPr>
             </w:pPr>
           </w:p>
@@ -1414,7 +1526,7 @@
                 <w:i/>
                 <w:u w:val="single"/>
               </w:rPr>
-              <w:t>tema</w:t>
+              <w:t>item</w:t>
             </w:r>
             <w:proofErr w:type="gramEnd"/>
             <w:r>
@@ -1423,7 +1535,7 @@
                 <w:i/>
                 <w:u w:val="single"/>
               </w:rPr>
-              <w:t>.items</w:t>
+              <w:t>.pregunta</w:t>
             </w:r>
             <w:proofErr w:type="spellEnd"/>
             <w:r>
@@ -1763,55 +1875,11 @@
         <w:spacing w:line="240" w:lineRule="auto"/>
         <w:rPr>
           <w:rFonts w:ascii="Arial Narrow" w:hAnsi="Arial Narrow"/>
-        </w:rPr>
-      </w:pPr>
-    </w:p>
-    <w:p>
-      <w:pPr>
-        <w:widowControl w:val="0"/>
-        <w:spacing w:line="240" w:lineRule="auto"/>
-        <w:rPr>
-          <w:rFonts w:ascii="Arial Narrow" w:hAnsi="Arial Narrow"/>
-        </w:rPr>
-      </w:pPr>
-      <w:proofErr w:type="gramStart"/>
-      <w:r>
-        <w:rPr>
-          <w:rFonts w:ascii="Arial Narrow" w:hAnsi="Arial Narrow"/>
-        </w:rPr>
-        <w:t xml:space="preserve">{{ </w:t>
-      </w:r>
-      <w:proofErr w:type="spellStart"/>
-      <w:r>
-        <w:rPr>
-          <w:rFonts w:ascii="Arial Narrow" w:hAnsi="Arial Narrow"/>
-        </w:rPr>
-        <w:t>acta</w:t>
-      </w:r>
-      <w:proofErr w:type="gramEnd"/>
-      <w:r>
-        <w:rPr>
-          <w:rFonts w:ascii="Arial Narrow" w:hAnsi="Arial Narrow"/>
-        </w:rPr>
-        <w:t>.complemento</w:t>
-      </w:r>
-      <w:proofErr w:type="spellEnd"/>
-      <w:r>
-        <w:rPr>
-          <w:rFonts w:ascii="Arial Narrow" w:hAnsi="Arial Narrow"/>
-        </w:rPr>
-        <w:t xml:space="preserve"> }}</w:t>
-      </w:r>
-    </w:p>
-    <w:p>
-      <w:pPr>
-        <w:widowControl w:val="0"/>
-        <w:spacing w:line="240" w:lineRule="auto"/>
-        <w:rPr>
-          <w:rFonts w:ascii="Arial Narrow" w:hAnsi="Arial Narrow"/>
           <w:u w:val="single"/>
         </w:rPr>
       </w:pPr>
+      <w:bookmarkStart w:id="0" w:name="_GoBack"/>
+      <w:bookmarkEnd w:id="0"/>
     </w:p>
     <w:sectPr>
       <w:pgSz w:w="12240" w:h="15840"/>
@@ -2872,7 +2940,7 @@
 </file>
 
 <file path=customXml/itemProps1.xml><?xml version="1.0" encoding="utf-8"?>
-<ds:datastoreItem xmlns:ds="http://schemas.openxmlformats.org/officeDocument/2006/customXml" ds:itemID="{04EA7895-BD1F-45D8-88DE-F1DCCF8B3DC3}">
+<ds:datastoreItem xmlns:ds="http://schemas.openxmlformats.org/officeDocument/2006/customXml" ds:itemID="{7633094F-C1BF-4148-9473-8E781B5C8012}">
   <ds:schemaRefs>
     <ds:schemaRef ds:uri="http://schemas.openxmlformats.org/officeDocument/2006/bibliography"/>
   </ds:schemaRefs>

</xml_diff>

<commit_message>
Test email servidor #23
</commit_message>
<xml_diff>
--- a/static/templates_docs/pre_propuesta.docx
+++ b/static/templates_docs/pre_propuesta.docx
@@ -1510,7 +1510,6 @@
                 <w:u w:val="single"/>
               </w:rPr>
             </w:pPr>
-            <w:proofErr w:type="gramStart"/>
             <w:r>
               <w:rPr>
                 <w:rFonts w:ascii="Arial Narrow" w:hAnsi="Arial Narrow"/>
@@ -1526,18 +1525,35 @@
                 <w:i/>
                 <w:u w:val="single"/>
               </w:rPr>
-              <w:t>item</w:t>
-            </w:r>
-            <w:proofErr w:type="gramEnd"/>
+              <w:t>item.pregunta</w:t>
+            </w:r>
             <w:r>
               <w:rPr>
                 <w:rFonts w:ascii="Arial Narrow" w:hAnsi="Arial Narrow"/>
                 <w:i/>
                 <w:u w:val="single"/>
               </w:rPr>
-              <w:t>.pregunta</w:t>
+              <w:t>.encode</w:t>
             </w:r>
             <w:proofErr w:type="spellEnd"/>
+            <w:r>
+              <w:rPr>
+                <w:rFonts w:ascii="Arial Narrow" w:hAnsi="Arial Narrow"/>
+                <w:i/>
+                <w:u w:val="single"/>
+              </w:rPr>
+              <w:t>(‘utf-8’</w:t>
+            </w:r>
+            <w:bookmarkStart w:id="0" w:name="_GoBack"/>
+            <w:bookmarkEnd w:id="0"/>
+            <w:r>
+              <w:rPr>
+                <w:rFonts w:ascii="Arial Narrow" w:hAnsi="Arial Narrow"/>
+                <w:i/>
+                <w:u w:val="single"/>
+              </w:rPr>
+              <w:t>)</w:t>
+            </w:r>
             <w:r>
               <w:rPr>
                 <w:rFonts w:ascii="Arial Narrow" w:hAnsi="Arial Narrow"/>
@@ -1878,8 +1894,6 @@
           <w:u w:val="single"/>
         </w:rPr>
       </w:pPr>
-      <w:bookmarkStart w:id="0" w:name="_GoBack"/>
-      <w:bookmarkEnd w:id="0"/>
     </w:p>
     <w:sectPr>
       <w:pgSz w:w="12240" w:h="15840"/>
@@ -2940,7 +2954,7 @@
 </file>
 
 <file path=customXml/itemProps1.xml><?xml version="1.0" encoding="utf-8"?>
-<ds:datastoreItem xmlns:ds="http://schemas.openxmlformats.org/officeDocument/2006/customXml" ds:itemID="{7633094F-C1BF-4148-9473-8E781B5C8012}">
+<ds:datastoreItem xmlns:ds="http://schemas.openxmlformats.org/officeDocument/2006/customXml" ds:itemID="{E8C2F566-A4C0-4F08-BAF6-B218C1E4C310}">
   <ds:schemaRefs>
     <ds:schemaRef ds:uri="http://schemas.openxmlformats.org/officeDocument/2006/bibliography"/>
   </ds:schemaRefs>

</xml_diff>